<commit_message>
Update Método de la ingenieria/TAD Rojinegros.docx
</commit_message>
<xml_diff>
--- a/Método de la ingenieria/TAD Rojinegros.docx
+++ b/Método de la ingenieria/TAD Rojinegros.docx
@@ -28,8 +28,12 @@
               </w:rPr>
               <w:t xml:space="preserve">TAD </w:t>
             </w:r>
-            <w:bookmarkStart w:id="0" w:name="_GoBack"/>
-            <w:bookmarkEnd w:id="0"/>
+            <w:r>
+              <w:rPr>
+                <w:b/>
+              </w:rPr>
+              <w:t xml:space="preserve">RB TREE </w:t>
+            </w:r>
           </w:p>
         </w:tc>
       </w:tr>
@@ -39,11 +43,9 @@
             <w:tcW w:w="8828" w:type="dxa"/>
           </w:tcPr>
           <w:p>
-            <w:pPr>
-              <w:rPr>
-                <w:lang w:val="en-US"/>
-              </w:rPr>
-            </w:pPr>
+            <w:r>
+              <w:t xml:space="preserve">Atributos o descripción. </w:t>
+            </w:r>
           </w:p>
         </w:tc>
       </w:tr>
@@ -56,11 +58,22 @@
             <w:tcW w:w="8828" w:type="dxa"/>
           </w:tcPr>
           <w:p>
-            <w:pPr>
-              <w:rPr>
-                <w:lang w:val="en-US"/>
-              </w:rPr>
-            </w:pPr>
+            <w:r>
+              <w:t>{</w:t>
+            </w:r>
+            <w:proofErr w:type="spellStart"/>
+            <w:r>
+              <w:t>inv</w:t>
+            </w:r>
+            <w:proofErr w:type="spellEnd"/>
+            <w:proofErr w:type="gramStart"/>
+            <w:r>
+              <w:t>: }</w:t>
+            </w:r>
+            <w:proofErr w:type="gramEnd"/>
+            <w:r>
+              <w:t xml:space="preserve"> //Aquí van las propiedades</w:t>
+            </w:r>
           </w:p>
         </w:tc>
       </w:tr>
@@ -70,33 +83,9 @@
             <w:tcW w:w="8828" w:type="dxa"/>
           </w:tcPr>
           <w:p>
-            <w:pPr>
-              <w:rPr>
-                <w:lang w:val="en-US"/>
-              </w:rPr>
-            </w:pPr>
-            <w:proofErr w:type="spellStart"/>
-            <w:r>
-              <w:rPr>
-                <w:lang w:val="en-US"/>
-              </w:rPr>
-              <w:t>Operaciones</w:t>
-            </w:r>
-            <w:proofErr w:type="spellEnd"/>
-            <w:r>
-              <w:rPr>
-                <w:lang w:val="en-US"/>
-              </w:rPr>
-              <w:t xml:space="preserve"> </w:t>
-            </w:r>
-            <w:proofErr w:type="spellStart"/>
-            <w:r>
-              <w:rPr>
-                <w:lang w:val="en-US"/>
-              </w:rPr>
-              <w:t>básicas</w:t>
-            </w:r>
-            <w:proofErr w:type="spellEnd"/>
+            <w:r>
+              <w:t>Operaciones básicas</w:t>
+            </w:r>
           </w:p>
           <w:p>
             <w:pPr>
@@ -105,10 +94,124 @@
                 <w:ilvl w:val="0"/>
                 <w:numId w:val="1"/>
               </w:numPr>
-              <w:rPr>
-                <w:lang w:val="en-US"/>
-              </w:rPr>
-            </w:pPr>
+            </w:pPr>
+            <w:proofErr w:type="spellStart"/>
+            <w:r>
+              <w:t>createRBTree</w:t>
+            </w:r>
+            <w:proofErr w:type="spellEnd"/>
+          </w:p>
+          <w:p>
+            <w:pPr>
+              <w:pStyle w:val="Prrafodelista"/>
+              <w:numPr>
+                <w:ilvl w:val="0"/>
+                <w:numId w:val="1"/>
+              </w:numPr>
+            </w:pPr>
+            <w:proofErr w:type="spellStart"/>
+            <w:r>
+              <w:t>getMin</w:t>
+            </w:r>
+            <w:proofErr w:type="spellEnd"/>
+          </w:p>
+          <w:p>
+            <w:pPr>
+              <w:pStyle w:val="Prrafodelista"/>
+              <w:numPr>
+                <w:ilvl w:val="0"/>
+                <w:numId w:val="1"/>
+              </w:numPr>
+            </w:pPr>
+            <w:proofErr w:type="spellStart"/>
+            <w:r>
+              <w:t>getMax</w:t>
+            </w:r>
+            <w:proofErr w:type="spellEnd"/>
+          </w:p>
+          <w:p>
+            <w:pPr>
+              <w:pStyle w:val="Prrafodelista"/>
+              <w:numPr>
+                <w:ilvl w:val="0"/>
+                <w:numId w:val="1"/>
+              </w:numPr>
+            </w:pPr>
+            <w:proofErr w:type="spellStart"/>
+            <w:r>
+              <w:t>insert</w:t>
+            </w:r>
+            <w:proofErr w:type="spellEnd"/>
+          </w:p>
+          <w:p>
+            <w:pPr>
+              <w:pStyle w:val="Prrafodelista"/>
+              <w:numPr>
+                <w:ilvl w:val="0"/>
+                <w:numId w:val="1"/>
+              </w:numPr>
+            </w:pPr>
+            <w:proofErr w:type="spellStart"/>
+            <w:r>
+              <w:t>delete</w:t>
+            </w:r>
+            <w:proofErr w:type="spellEnd"/>
+          </w:p>
+          <w:p>
+            <w:pPr>
+              <w:pStyle w:val="Prrafodelista"/>
+              <w:numPr>
+                <w:ilvl w:val="0"/>
+                <w:numId w:val="1"/>
+              </w:numPr>
+            </w:pPr>
+            <w:proofErr w:type="spellStart"/>
+            <w:r>
+              <w:t>modify</w:t>
+            </w:r>
+            <w:proofErr w:type="spellEnd"/>
+          </w:p>
+          <w:p>
+            <w:pPr>
+              <w:pStyle w:val="Prrafodelista"/>
+              <w:numPr>
+                <w:ilvl w:val="0"/>
+                <w:numId w:val="1"/>
+              </w:numPr>
+            </w:pPr>
+            <w:proofErr w:type="spellStart"/>
+            <w:r>
+              <w:t>search</w:t>
+            </w:r>
+            <w:proofErr w:type="spellEnd"/>
+          </w:p>
+          <w:p>
+            <w:pPr>
+              <w:pStyle w:val="Prrafodelista"/>
+              <w:numPr>
+                <w:ilvl w:val="0"/>
+                <w:numId w:val="1"/>
+              </w:numPr>
+            </w:pPr>
+            <w:proofErr w:type="spellStart"/>
+            <w:r>
+              <w:t>rightRotate</w:t>
+            </w:r>
+            <w:proofErr w:type="spellEnd"/>
+          </w:p>
+          <w:p>
+            <w:pPr>
+              <w:pStyle w:val="Prrafodelista"/>
+              <w:numPr>
+                <w:ilvl w:val="0"/>
+                <w:numId w:val="1"/>
+              </w:numPr>
+            </w:pPr>
+            <w:proofErr w:type="spellStart"/>
+            <w:r>
+              <w:t>leftRotate</w:t>
+            </w:r>
+            <w:proofErr w:type="spellEnd"/>
           </w:p>
         </w:tc>
       </w:tr>
@@ -137,7 +240,6 @@
               <w:rPr>
                 <w:rFonts w:eastAsiaTheme="minorEastAsia"/>
                 <w:b/>
-                <w:lang w:val="en-US"/>
               </w:rPr>
             </w:pPr>
             <w:proofErr w:type="spellStart"/>
@@ -145,7 +247,6 @@
               <w:rPr>
                 <w:rFonts w:eastAsiaTheme="minorEastAsia"/>
                 <w:b/>
-                <w:lang w:val="en-US"/>
               </w:rPr>
               <w:t>Operacion</w:t>
             </w:r>
@@ -155,13 +256,11 @@
             <w:pPr>
               <w:rPr>
                 <w:rFonts w:eastAsiaTheme="minorEastAsia"/>
-                <w:lang w:val="en-US"/>
               </w:rPr>
             </w:pPr>
             <w:r>
               <w:rPr>
                 <w:rFonts w:eastAsiaTheme="minorEastAsia"/>
-                <w:lang w:val="en-US"/>
               </w:rPr>
               <w:t>“</w:t>
             </w:r>
@@ -169,7 +268,6 @@
             <w:r>
               <w:rPr>
                 <w:rFonts w:eastAsiaTheme="minorEastAsia"/>
-                <w:lang w:val="en-US"/>
               </w:rPr>
               <w:t>Descripcion</w:t>
             </w:r>
@@ -177,7 +275,6 @@
             <w:r>
               <w:rPr>
                 <w:rFonts w:eastAsiaTheme="minorEastAsia"/>
-                <w:lang w:val="en-US"/>
               </w:rPr>
               <w:t>”</w:t>
             </w:r>
@@ -186,13 +283,11 @@
             <w:pPr>
               <w:rPr>
                 <w:rFonts w:eastAsiaTheme="minorEastAsia"/>
-                <w:lang w:val="en-US"/>
               </w:rPr>
             </w:pPr>
             <w:r>
               <w:rPr>
                 <w:rFonts w:eastAsiaTheme="minorEastAsia"/>
-                <w:lang w:val="en-US"/>
               </w:rPr>
               <w:t>Pre:</w:t>
             </w:r>
@@ -201,13 +296,11 @@
             <w:pPr>
               <w:rPr>
                 <w:rFonts w:eastAsiaTheme="minorEastAsia"/>
-                <w:lang w:val="en-US"/>
               </w:rPr>
             </w:pPr>
             <w:r>
               <w:rPr>
                 <w:rFonts w:eastAsiaTheme="minorEastAsia"/>
-                <w:lang w:val="en-US"/>
               </w:rPr>
               <w:t>Post:</w:t>
             </w:r>
@@ -219,13 +312,7 @@
           <w:tcPr>
             <w:tcW w:w="8828" w:type="dxa"/>
           </w:tcPr>
-          <w:p>
-            <w:pPr>
-              <w:rPr>
-                <w:lang w:val="en-US"/>
-              </w:rPr>
-            </w:pPr>
-          </w:p>
+          <w:p/>
         </w:tc>
       </w:tr>
       <w:tr>
@@ -283,14 +370,42 @@
                 <w:rFonts w:ascii="Times New Roman" w:hAnsi="Times New Roman" w:cs="Times New Roman"/>
               </w:rPr>
             </w:pPr>
-            <w:proofErr w:type="gramStart"/>
-            <w:r>
-              <w:rPr>
-                <w:rFonts w:ascii="Times New Roman" w:hAnsi="Times New Roman" w:cs="Times New Roman"/>
-              </w:rPr>
-              <w:t>Prueba :</w:t>
-            </w:r>
-            <w:proofErr w:type="gramEnd"/>
+            <w:r>
+              <w:rPr>
+                <w:rFonts w:ascii="Times New Roman" w:hAnsi="Times New Roman" w:cs="Times New Roman"/>
+              </w:rPr>
+              <w:t xml:space="preserve">Prueba </w:t>
+            </w:r>
+            <w:r>
+              <w:rPr>
+                <w:rFonts w:ascii="Times New Roman" w:hAnsi="Times New Roman" w:cs="Times New Roman"/>
+              </w:rPr>
+              <w:t>1</w:t>
+            </w:r>
+            <w:r>
+              <w:rPr>
+                <w:rFonts w:ascii="Times New Roman" w:hAnsi="Times New Roman" w:cs="Times New Roman"/>
+              </w:rPr>
+              <w:t>:</w:t>
+            </w:r>
+            <w:r>
+              <w:rPr>
+                <w:rFonts w:ascii="Times New Roman" w:hAnsi="Times New Roman" w:cs="Times New Roman"/>
+              </w:rPr>
+              <w:t xml:space="preserve"> Verifica que el método </w:t>
+            </w:r>
+            <w:r>
+              <w:rPr>
+                <w:rFonts w:ascii="Times New Roman" w:hAnsi="Times New Roman" w:cs="Times New Roman"/>
+              </w:rPr>
+              <w:t>añade</w:t>
+            </w:r>
+            <w:r>
+              <w:rPr>
+                <w:rFonts w:ascii="Times New Roman" w:hAnsi="Times New Roman" w:cs="Times New Roman"/>
+              </w:rPr>
+              <w:t xml:space="preserve"> inserta correctamente un nodo al árbol manteniendo las propiedades. </w:t>
+            </w:r>
           </w:p>
         </w:tc>
       </w:tr>
@@ -406,6 +521,14 @@
                 <w:rFonts w:ascii="Times New Roman" w:hAnsi="Times New Roman" w:cs="Times New Roman"/>
               </w:rPr>
             </w:pPr>
+            <w:proofErr w:type="spellStart"/>
+            <w:r>
+              <w:rPr>
+                <w:rFonts w:ascii="Times New Roman" w:hAnsi="Times New Roman" w:cs="Times New Roman"/>
+              </w:rPr>
+              <w:t>RBTree</w:t>
+            </w:r>
+            <w:proofErr w:type="spellEnd"/>
           </w:p>
         </w:tc>
         <w:tc>
@@ -413,12 +536,34 @@
             <w:tcW w:w="2025" w:type="dxa"/>
           </w:tcPr>
           <w:p>
-            <w:pPr>
-              <w:jc w:val="both"/>
-              <w:rPr>
-                <w:rFonts w:ascii="Times New Roman" w:hAnsi="Times New Roman" w:cs="Times New Roman"/>
-              </w:rPr>
-            </w:pPr>
+            <w:r>
+              <w:rPr>
+                <w:rFonts w:ascii="Times New Roman" w:hAnsi="Times New Roman" w:cs="Times New Roman"/>
+              </w:rPr>
+              <w:t>+</w:t>
+            </w:r>
+            <w:proofErr w:type="spellStart"/>
+            <w:r>
+              <w:rPr>
+                <w:rFonts w:ascii="Times New Roman" w:hAnsi="Times New Roman" w:cs="Times New Roman"/>
+              </w:rPr>
+              <w:t>insert</w:t>
+            </w:r>
+            <w:proofErr w:type="spellEnd"/>
+            <w:r>
+              <w:rPr>
+                <w:rFonts w:ascii="Times New Roman" w:hAnsi="Times New Roman" w:cs="Times New Roman"/>
+              </w:rPr>
+              <w:t xml:space="preserve"> (K, V): </w:t>
+            </w:r>
+            <w:proofErr w:type="spellStart"/>
+            <w:r>
+              <w:rPr>
+                <w:rFonts w:ascii="Times New Roman" w:hAnsi="Times New Roman" w:cs="Times New Roman"/>
+              </w:rPr>
+              <w:t>void</w:t>
+            </w:r>
+            <w:proofErr w:type="spellEnd"/>
           </w:p>
         </w:tc>
         <w:tc>
@@ -432,6 +577,12 @@
                 <w:rFonts w:ascii="Times New Roman" w:hAnsi="Times New Roman" w:cs="Times New Roman"/>
               </w:rPr>
             </w:pPr>
+            <w:r>
+              <w:rPr>
+                <w:rFonts w:ascii="Times New Roman" w:hAnsi="Times New Roman" w:cs="Times New Roman"/>
+              </w:rPr>
+              <w:t>Hay un árbol rojinegro vacío</w:t>
+            </w:r>
           </w:p>
         </w:tc>
         <w:tc>
@@ -445,6 +596,26 @@
                 <w:rFonts w:ascii="Times New Roman" w:hAnsi="Times New Roman" w:cs="Times New Roman"/>
               </w:rPr>
             </w:pPr>
+            <w:r>
+              <w:rPr>
+                <w:rFonts w:ascii="Times New Roman" w:hAnsi="Times New Roman" w:cs="Times New Roman"/>
+              </w:rPr>
+              <w:t>K=10</w:t>
+            </w:r>
+          </w:p>
+          <w:p>
+            <w:pPr>
+              <w:jc w:val="both"/>
+              <w:rPr>
+                <w:rFonts w:ascii="Times New Roman" w:hAnsi="Times New Roman" w:cs="Times New Roman"/>
+              </w:rPr>
+            </w:pPr>
+            <w:r>
+              <w:rPr>
+                <w:rFonts w:ascii="Times New Roman" w:hAnsi="Times New Roman" w:cs="Times New Roman"/>
+              </w:rPr>
+              <w:t>V=1</w:t>
+            </w:r>
           </w:p>
         </w:tc>
         <w:tc>
@@ -458,6 +629,12 @@
                 <w:rFonts w:ascii="Times New Roman" w:hAnsi="Times New Roman" w:cs="Times New Roman"/>
               </w:rPr>
             </w:pPr>
+            <w:r>
+              <w:rPr>
+                <w:rFonts w:ascii="Times New Roman" w:hAnsi="Times New Roman" w:cs="Times New Roman"/>
+              </w:rPr>
+              <w:t xml:space="preserve">La raíz es negra </w:t>
+            </w:r>
           </w:p>
         </w:tc>
       </w:tr>
@@ -473,6 +650,14 @@
                 <w:rFonts w:ascii="Times New Roman" w:hAnsi="Times New Roman" w:cs="Times New Roman"/>
               </w:rPr>
             </w:pPr>
+            <w:proofErr w:type="spellStart"/>
+            <w:r>
+              <w:rPr>
+                <w:rFonts w:ascii="Times New Roman" w:hAnsi="Times New Roman" w:cs="Times New Roman"/>
+              </w:rPr>
+              <w:t>RBTree</w:t>
+            </w:r>
+            <w:proofErr w:type="spellEnd"/>
           </w:p>
         </w:tc>
         <w:tc>
@@ -480,12 +665,34 @@
             <w:tcW w:w="2025" w:type="dxa"/>
           </w:tcPr>
           <w:p>
-            <w:pPr>
-              <w:jc w:val="both"/>
-              <w:rPr>
-                <w:rFonts w:ascii="Times New Roman" w:hAnsi="Times New Roman" w:cs="Times New Roman"/>
-              </w:rPr>
-            </w:pPr>
+            <w:r>
+              <w:rPr>
+                <w:rFonts w:ascii="Times New Roman" w:hAnsi="Times New Roman" w:cs="Times New Roman"/>
+              </w:rPr>
+              <w:t>+</w:t>
+            </w:r>
+            <w:proofErr w:type="spellStart"/>
+            <w:r>
+              <w:rPr>
+                <w:rFonts w:ascii="Times New Roman" w:hAnsi="Times New Roman" w:cs="Times New Roman"/>
+              </w:rPr>
+              <w:t>insert</w:t>
+            </w:r>
+            <w:proofErr w:type="spellEnd"/>
+            <w:r>
+              <w:rPr>
+                <w:rFonts w:ascii="Times New Roman" w:hAnsi="Times New Roman" w:cs="Times New Roman"/>
+              </w:rPr>
+              <w:t xml:space="preserve"> (K, V): </w:t>
+            </w:r>
+            <w:proofErr w:type="spellStart"/>
+            <w:r>
+              <w:rPr>
+                <w:rFonts w:ascii="Times New Roman" w:hAnsi="Times New Roman" w:cs="Times New Roman"/>
+              </w:rPr>
+              <w:t>void</w:t>
+            </w:r>
+            <w:proofErr w:type="spellEnd"/>
           </w:p>
         </w:tc>
         <w:tc>
@@ -499,6 +706,26 @@
                 <w:rFonts w:ascii="Times New Roman" w:hAnsi="Times New Roman" w:cs="Times New Roman"/>
               </w:rPr>
             </w:pPr>
+            <w:r>
+              <w:rPr>
+                <w:rFonts w:ascii="Times New Roman" w:hAnsi="Times New Roman" w:cs="Times New Roman"/>
+              </w:rPr>
+              <w:t xml:space="preserve">Hay un árbol rojinegro con un nodo: Key=10, </w:t>
+            </w:r>
+            <w:proofErr w:type="spellStart"/>
+            <w:r>
+              <w:rPr>
+                <w:rFonts w:ascii="Times New Roman" w:hAnsi="Times New Roman" w:cs="Times New Roman"/>
+              </w:rPr>
+              <w:t>value</w:t>
+            </w:r>
+            <w:proofErr w:type="spellEnd"/>
+            <w:r>
+              <w:rPr>
+                <w:rFonts w:ascii="Times New Roman" w:hAnsi="Times New Roman" w:cs="Times New Roman"/>
+              </w:rPr>
+              <w:t>=1</w:t>
+            </w:r>
           </w:p>
         </w:tc>
         <w:tc>
@@ -512,6 +739,26 @@
                 <w:rFonts w:ascii="Times New Roman" w:hAnsi="Times New Roman" w:cs="Times New Roman"/>
               </w:rPr>
             </w:pPr>
+            <w:r>
+              <w:rPr>
+                <w:rFonts w:ascii="Times New Roman" w:hAnsi="Times New Roman" w:cs="Times New Roman"/>
+              </w:rPr>
+              <w:t>K=5</w:t>
+            </w:r>
+          </w:p>
+          <w:p>
+            <w:pPr>
+              <w:jc w:val="both"/>
+              <w:rPr>
+                <w:rFonts w:ascii="Times New Roman" w:hAnsi="Times New Roman" w:cs="Times New Roman"/>
+              </w:rPr>
+            </w:pPr>
+            <w:r>
+              <w:rPr>
+                <w:rFonts w:ascii="Times New Roman" w:hAnsi="Times New Roman" w:cs="Times New Roman"/>
+              </w:rPr>
+              <w:t>V=2</w:t>
+            </w:r>
           </w:p>
         </w:tc>
         <w:tc>
@@ -525,6 +772,32 @@
                 <w:rFonts w:ascii="Times New Roman" w:hAnsi="Times New Roman" w:cs="Times New Roman"/>
               </w:rPr>
             </w:pPr>
+            <w:r>
+              <w:rPr>
+                <w:rFonts w:ascii="Times New Roman" w:hAnsi="Times New Roman" w:cs="Times New Roman"/>
+              </w:rPr>
+              <w:t>La raíz es negra</w:t>
+            </w:r>
+          </w:p>
+          <w:p>
+            <w:pPr>
+              <w:jc w:val="both"/>
+              <w:rPr>
+                <w:rFonts w:ascii="Times New Roman" w:hAnsi="Times New Roman" w:cs="Times New Roman"/>
+              </w:rPr>
+            </w:pPr>
+            <w:r>
+              <w:rPr>
+                <w:rFonts w:ascii="Times New Roman" w:hAnsi="Times New Roman" w:cs="Times New Roman"/>
+              </w:rPr>
+              <w:t xml:space="preserve">El hijo izquierdo de la raíz es rojo. </w:t>
+            </w:r>
+            <w:r>
+              <w:rPr>
+                <w:rFonts w:ascii="Times New Roman" w:hAnsi="Times New Roman" w:cs="Times New Roman"/>
+              </w:rPr>
+              <w:t xml:space="preserve"> </w:t>
+            </w:r>
           </w:p>
         </w:tc>
       </w:tr>
@@ -540,6 +813,14 @@
                 <w:rFonts w:ascii="Times New Roman" w:hAnsi="Times New Roman" w:cs="Times New Roman"/>
               </w:rPr>
             </w:pPr>
+            <w:proofErr w:type="spellStart"/>
+            <w:r>
+              <w:rPr>
+                <w:rFonts w:ascii="Times New Roman" w:hAnsi="Times New Roman" w:cs="Times New Roman"/>
+              </w:rPr>
+              <w:t>RBTree</w:t>
+            </w:r>
+            <w:proofErr w:type="spellEnd"/>
           </w:p>
         </w:tc>
         <w:tc>
@@ -547,12 +828,34 @@
             <w:tcW w:w="2025" w:type="dxa"/>
           </w:tcPr>
           <w:p>
-            <w:pPr>
-              <w:jc w:val="both"/>
-              <w:rPr>
-                <w:rFonts w:ascii="Times New Roman" w:hAnsi="Times New Roman" w:cs="Times New Roman"/>
-              </w:rPr>
-            </w:pPr>
+            <w:r>
+              <w:rPr>
+                <w:rFonts w:ascii="Times New Roman" w:hAnsi="Times New Roman" w:cs="Times New Roman"/>
+              </w:rPr>
+              <w:t>+</w:t>
+            </w:r>
+            <w:proofErr w:type="spellStart"/>
+            <w:r>
+              <w:rPr>
+                <w:rFonts w:ascii="Times New Roman" w:hAnsi="Times New Roman" w:cs="Times New Roman"/>
+              </w:rPr>
+              <w:t>insert</w:t>
+            </w:r>
+            <w:proofErr w:type="spellEnd"/>
+            <w:r>
+              <w:rPr>
+                <w:rFonts w:ascii="Times New Roman" w:hAnsi="Times New Roman" w:cs="Times New Roman"/>
+              </w:rPr>
+              <w:t xml:space="preserve"> (K, V): </w:t>
+            </w:r>
+            <w:proofErr w:type="spellStart"/>
+            <w:r>
+              <w:rPr>
+                <w:rFonts w:ascii="Times New Roman" w:hAnsi="Times New Roman" w:cs="Times New Roman"/>
+              </w:rPr>
+              <w:t>void</w:t>
+            </w:r>
+            <w:proofErr w:type="spellEnd"/>
           </w:p>
         </w:tc>
         <w:tc>
@@ -566,6 +869,68 @@
                 <w:rFonts w:ascii="Times New Roman" w:hAnsi="Times New Roman" w:cs="Times New Roman"/>
               </w:rPr>
             </w:pPr>
+            <w:r>
+              <w:rPr>
+                <w:rFonts w:ascii="Times New Roman" w:hAnsi="Times New Roman" w:cs="Times New Roman"/>
+              </w:rPr>
+              <w:t>Hay un árbol rojinegro con los siguientes nodos:</w:t>
+            </w:r>
+          </w:p>
+          <w:p>
+            <w:pPr>
+              <w:jc w:val="both"/>
+              <w:rPr>
+                <w:rFonts w:ascii="Times New Roman" w:hAnsi="Times New Roman" w:cs="Times New Roman"/>
+              </w:rPr>
+            </w:pPr>
+            <w:r>
+              <w:rPr>
+                <w:rFonts w:ascii="Times New Roman" w:hAnsi="Times New Roman" w:cs="Times New Roman"/>
+              </w:rPr>
+              <w:t xml:space="preserve">Key=10 </w:t>
+            </w:r>
+            <w:proofErr w:type="spellStart"/>
+            <w:r>
+              <w:rPr>
+                <w:rFonts w:ascii="Times New Roman" w:hAnsi="Times New Roman" w:cs="Times New Roman"/>
+              </w:rPr>
+              <w:t>value</w:t>
+            </w:r>
+            <w:proofErr w:type="spellEnd"/>
+            <w:r>
+              <w:rPr>
+                <w:rFonts w:ascii="Times New Roman" w:hAnsi="Times New Roman" w:cs="Times New Roman"/>
+              </w:rPr>
+              <w:t>=1</w:t>
+            </w:r>
+          </w:p>
+          <w:p>
+            <w:pPr>
+              <w:jc w:val="both"/>
+              <w:rPr>
+                <w:rFonts w:ascii="Times New Roman" w:hAnsi="Times New Roman" w:cs="Times New Roman"/>
+              </w:rPr>
+            </w:pPr>
+            <w:r>
+              <w:rPr>
+                <w:rFonts w:ascii="Times New Roman" w:hAnsi="Times New Roman" w:cs="Times New Roman"/>
+              </w:rPr>
+              <w:t xml:space="preserve">Key=5 </w:t>
+            </w:r>
+            <w:proofErr w:type="spellStart"/>
+            <w:r>
+              <w:rPr>
+                <w:rFonts w:ascii="Times New Roman" w:hAnsi="Times New Roman" w:cs="Times New Roman"/>
+              </w:rPr>
+              <w:t>value</w:t>
+            </w:r>
+            <w:proofErr w:type="spellEnd"/>
+            <w:r>
+              <w:rPr>
+                <w:rFonts w:ascii="Times New Roman" w:hAnsi="Times New Roman" w:cs="Times New Roman"/>
+              </w:rPr>
+              <w:t>=2</w:t>
+            </w:r>
           </w:p>
         </w:tc>
         <w:tc>
@@ -579,6 +944,26 @@
                 <w:rFonts w:ascii="Times New Roman" w:hAnsi="Times New Roman" w:cs="Times New Roman"/>
               </w:rPr>
             </w:pPr>
+            <w:r>
+              <w:rPr>
+                <w:rFonts w:ascii="Times New Roman" w:hAnsi="Times New Roman" w:cs="Times New Roman"/>
+              </w:rPr>
+              <w:t>K=15</w:t>
+            </w:r>
+          </w:p>
+          <w:p>
+            <w:pPr>
+              <w:jc w:val="both"/>
+              <w:rPr>
+                <w:rFonts w:ascii="Times New Roman" w:hAnsi="Times New Roman" w:cs="Times New Roman"/>
+              </w:rPr>
+            </w:pPr>
+            <w:r>
+              <w:rPr>
+                <w:rFonts w:ascii="Times New Roman" w:hAnsi="Times New Roman" w:cs="Times New Roman"/>
+              </w:rPr>
+              <w:t>V=3</w:t>
+            </w:r>
           </w:p>
         </w:tc>
         <w:tc>
@@ -592,6 +977,24 @@
                 <w:rFonts w:ascii="Times New Roman" w:hAnsi="Times New Roman" w:cs="Times New Roman"/>
               </w:rPr>
             </w:pPr>
+            <w:r>
+              <w:rPr>
+                <w:rFonts w:ascii="Times New Roman" w:hAnsi="Times New Roman" w:cs="Times New Roman"/>
+              </w:rPr>
+              <w:t>La raíz es negra</w:t>
+            </w:r>
+            <w:r>
+              <w:rPr>
+                <w:rFonts w:ascii="Times New Roman" w:hAnsi="Times New Roman" w:cs="Times New Roman"/>
+              </w:rPr>
+              <w:t xml:space="preserve"> y sus dos hijos son rojos. </w:t>
+            </w:r>
+            <w:r>
+              <w:rPr>
+                <w:rFonts w:ascii="Times New Roman" w:hAnsi="Times New Roman" w:cs="Times New Roman"/>
+              </w:rPr>
+              <w:t xml:space="preserve"> </w:t>
+            </w:r>
           </w:p>
         </w:tc>
       </w:tr>
@@ -607,6 +1010,14 @@
                 <w:rFonts w:ascii="Times New Roman" w:hAnsi="Times New Roman" w:cs="Times New Roman"/>
               </w:rPr>
             </w:pPr>
+            <w:proofErr w:type="spellStart"/>
+            <w:r>
+              <w:rPr>
+                <w:rFonts w:ascii="Times New Roman" w:hAnsi="Times New Roman" w:cs="Times New Roman"/>
+              </w:rPr>
+              <w:t>RBTree</w:t>
+            </w:r>
+            <w:proofErr w:type="spellEnd"/>
           </w:p>
         </w:tc>
         <w:tc>
@@ -614,12 +1025,34 @@
             <w:tcW w:w="2025" w:type="dxa"/>
           </w:tcPr>
           <w:p>
-            <w:pPr>
-              <w:jc w:val="both"/>
-              <w:rPr>
-                <w:rFonts w:ascii="Times New Roman" w:hAnsi="Times New Roman" w:cs="Times New Roman"/>
-              </w:rPr>
-            </w:pPr>
+            <w:r>
+              <w:rPr>
+                <w:rFonts w:ascii="Times New Roman" w:hAnsi="Times New Roman" w:cs="Times New Roman"/>
+              </w:rPr>
+              <w:t>+</w:t>
+            </w:r>
+            <w:proofErr w:type="spellStart"/>
+            <w:r>
+              <w:rPr>
+                <w:rFonts w:ascii="Times New Roman" w:hAnsi="Times New Roman" w:cs="Times New Roman"/>
+              </w:rPr>
+              <w:t>insert</w:t>
+            </w:r>
+            <w:proofErr w:type="spellEnd"/>
+            <w:r>
+              <w:rPr>
+                <w:rFonts w:ascii="Times New Roman" w:hAnsi="Times New Roman" w:cs="Times New Roman"/>
+              </w:rPr>
+              <w:t xml:space="preserve"> (K, V): </w:t>
+            </w:r>
+            <w:proofErr w:type="spellStart"/>
+            <w:r>
+              <w:rPr>
+                <w:rFonts w:ascii="Times New Roman" w:hAnsi="Times New Roman" w:cs="Times New Roman"/>
+              </w:rPr>
+              <w:t>void</w:t>
+            </w:r>
+            <w:proofErr w:type="spellEnd"/>
           </w:p>
         </w:tc>
         <w:tc>
@@ -633,6 +1066,40 @@
                 <w:rFonts w:ascii="Times New Roman" w:hAnsi="Times New Roman" w:cs="Times New Roman"/>
               </w:rPr>
             </w:pPr>
+            <w:r>
+              <w:rPr>
+                <w:rFonts w:ascii="Times New Roman" w:hAnsi="Times New Roman" w:cs="Times New Roman"/>
+              </w:rPr>
+              <w:t xml:space="preserve">El mismo que el anterior más un nodo con </w:t>
+            </w:r>
+            <w:proofErr w:type="spellStart"/>
+            <w:r>
+              <w:rPr>
+                <w:rFonts w:ascii="Times New Roman" w:hAnsi="Times New Roman" w:cs="Times New Roman"/>
+              </w:rPr>
+              <w:t>key</w:t>
+            </w:r>
+            <w:proofErr w:type="spellEnd"/>
+            <w:r>
+              <w:rPr>
+                <w:rFonts w:ascii="Times New Roman" w:hAnsi="Times New Roman" w:cs="Times New Roman"/>
+              </w:rPr>
+              <w:t xml:space="preserve">=15 y </w:t>
+            </w:r>
+            <w:proofErr w:type="spellStart"/>
+            <w:r>
+              <w:rPr>
+                <w:rFonts w:ascii="Times New Roman" w:hAnsi="Times New Roman" w:cs="Times New Roman"/>
+              </w:rPr>
+              <w:t>value</w:t>
+            </w:r>
+            <w:proofErr w:type="spellEnd"/>
+            <w:r>
+              <w:rPr>
+                <w:rFonts w:ascii="Times New Roman" w:hAnsi="Times New Roman" w:cs="Times New Roman"/>
+              </w:rPr>
+              <w:t>=3</w:t>
+            </w:r>
           </w:p>
         </w:tc>
         <w:tc>
@@ -646,6 +1113,26 @@
                 <w:rFonts w:ascii="Times New Roman" w:hAnsi="Times New Roman" w:cs="Times New Roman"/>
               </w:rPr>
             </w:pPr>
+            <w:r>
+              <w:rPr>
+                <w:rFonts w:ascii="Times New Roman" w:hAnsi="Times New Roman" w:cs="Times New Roman"/>
+              </w:rPr>
+              <w:t>K=4</w:t>
+            </w:r>
+          </w:p>
+          <w:p>
+            <w:pPr>
+              <w:jc w:val="both"/>
+              <w:rPr>
+                <w:rFonts w:ascii="Times New Roman" w:hAnsi="Times New Roman" w:cs="Times New Roman"/>
+              </w:rPr>
+            </w:pPr>
+            <w:r>
+              <w:rPr>
+                <w:rFonts w:ascii="Times New Roman" w:hAnsi="Times New Roman" w:cs="Times New Roman"/>
+              </w:rPr>
+              <w:t>V=4</w:t>
+            </w:r>
           </w:p>
         </w:tc>
         <w:tc>
@@ -659,6 +1146,18 @@
                 <w:rFonts w:ascii="Times New Roman" w:hAnsi="Times New Roman" w:cs="Times New Roman"/>
               </w:rPr>
             </w:pPr>
+            <w:r>
+              <w:rPr>
+                <w:rFonts w:ascii="Times New Roman" w:hAnsi="Times New Roman" w:cs="Times New Roman"/>
+              </w:rPr>
+              <w:t xml:space="preserve">La raíz es </w:t>
+            </w:r>
+            <w:r>
+              <w:rPr>
+                <w:rFonts w:ascii="Times New Roman" w:hAnsi="Times New Roman" w:cs="Times New Roman"/>
+              </w:rPr>
+              <w:t xml:space="preserve">negra y sus dos hijos son negros. El hijo izquierdo el hijo izquierdo de la raíz es rojo. </w:t>
+            </w:r>
           </w:p>
         </w:tc>
       </w:tr>
@@ -674,6 +1173,14 @@
                 <w:rFonts w:ascii="Times New Roman" w:hAnsi="Times New Roman" w:cs="Times New Roman"/>
               </w:rPr>
             </w:pPr>
+            <w:proofErr w:type="spellStart"/>
+            <w:r>
+              <w:rPr>
+                <w:rFonts w:ascii="Times New Roman" w:hAnsi="Times New Roman" w:cs="Times New Roman"/>
+              </w:rPr>
+              <w:t>RBTree</w:t>
+            </w:r>
+            <w:proofErr w:type="spellEnd"/>
           </w:p>
         </w:tc>
         <w:tc>
@@ -681,17 +1188,841 @@
             <w:tcW w:w="2025" w:type="dxa"/>
           </w:tcPr>
           <w:p>
-            <w:pPr>
-              <w:jc w:val="both"/>
-              <w:rPr>
-                <w:rFonts w:ascii="Times New Roman" w:hAnsi="Times New Roman" w:cs="Times New Roman"/>
-              </w:rPr>
-            </w:pPr>
+            <w:r>
+              <w:rPr>
+                <w:rFonts w:ascii="Times New Roman" w:hAnsi="Times New Roman" w:cs="Times New Roman"/>
+              </w:rPr>
+              <w:t>+</w:t>
+            </w:r>
+            <w:proofErr w:type="spellStart"/>
+            <w:r>
+              <w:rPr>
+                <w:rFonts w:ascii="Times New Roman" w:hAnsi="Times New Roman" w:cs="Times New Roman"/>
+              </w:rPr>
+              <w:t>insert</w:t>
+            </w:r>
+            <w:proofErr w:type="spellEnd"/>
+            <w:r>
+              <w:rPr>
+                <w:rFonts w:ascii="Times New Roman" w:hAnsi="Times New Roman" w:cs="Times New Roman"/>
+              </w:rPr>
+              <w:t xml:space="preserve"> (K, V): </w:t>
+            </w:r>
+            <w:proofErr w:type="spellStart"/>
+            <w:r>
+              <w:rPr>
+                <w:rFonts w:ascii="Times New Roman" w:hAnsi="Times New Roman" w:cs="Times New Roman"/>
+              </w:rPr>
+              <w:t>void</w:t>
+            </w:r>
+            <w:proofErr w:type="spellEnd"/>
           </w:p>
         </w:tc>
         <w:tc>
           <w:tcPr>
             <w:tcW w:w="1817" w:type="dxa"/>
+          </w:tcPr>
+          <w:p>
+            <w:pPr>
+              <w:jc w:val="both"/>
+              <w:rPr>
+                <w:rFonts w:ascii="Times New Roman" w:hAnsi="Times New Roman" w:cs="Times New Roman"/>
+              </w:rPr>
+            </w:pPr>
+            <w:r>
+              <w:rPr>
+                <w:rFonts w:ascii="Times New Roman" w:hAnsi="Times New Roman" w:cs="Times New Roman"/>
+              </w:rPr>
+              <w:t xml:space="preserve">El mismo que el anterior más un </w:t>
+            </w:r>
+            <w:r>
+              <w:rPr>
+                <w:rFonts w:ascii="Times New Roman" w:hAnsi="Times New Roman" w:cs="Times New Roman"/>
+              </w:rPr>
+              <w:lastRenderedPageBreak/>
+              <w:t xml:space="preserve">nodo con </w:t>
+            </w:r>
+            <w:proofErr w:type="spellStart"/>
+            <w:r>
+              <w:rPr>
+                <w:rFonts w:ascii="Times New Roman" w:hAnsi="Times New Roman" w:cs="Times New Roman"/>
+              </w:rPr>
+              <w:t>key</w:t>
+            </w:r>
+            <w:proofErr w:type="spellEnd"/>
+            <w:r>
+              <w:rPr>
+                <w:rFonts w:ascii="Times New Roman" w:hAnsi="Times New Roman" w:cs="Times New Roman"/>
+              </w:rPr>
+              <w:t xml:space="preserve">=3 y </w:t>
+            </w:r>
+            <w:proofErr w:type="spellStart"/>
+            <w:r>
+              <w:rPr>
+                <w:rFonts w:ascii="Times New Roman" w:hAnsi="Times New Roman" w:cs="Times New Roman"/>
+              </w:rPr>
+              <w:t>value</w:t>
+            </w:r>
+            <w:proofErr w:type="spellEnd"/>
+            <w:r>
+              <w:rPr>
+                <w:rFonts w:ascii="Times New Roman" w:hAnsi="Times New Roman" w:cs="Times New Roman"/>
+              </w:rPr>
+              <w:t>=4</w:t>
+            </w:r>
+          </w:p>
+        </w:tc>
+        <w:tc>
+          <w:tcPr>
+            <w:tcW w:w="1740" w:type="dxa"/>
+          </w:tcPr>
+          <w:p>
+            <w:pPr>
+              <w:jc w:val="both"/>
+              <w:rPr>
+                <w:rFonts w:ascii="Times New Roman" w:hAnsi="Times New Roman" w:cs="Times New Roman"/>
+              </w:rPr>
+            </w:pPr>
+            <w:r>
+              <w:rPr>
+                <w:rFonts w:ascii="Times New Roman" w:hAnsi="Times New Roman" w:cs="Times New Roman"/>
+              </w:rPr>
+              <w:lastRenderedPageBreak/>
+              <w:t>K=4</w:t>
+            </w:r>
+          </w:p>
+          <w:p>
+            <w:pPr>
+              <w:jc w:val="both"/>
+              <w:rPr>
+                <w:rFonts w:ascii="Times New Roman" w:hAnsi="Times New Roman" w:cs="Times New Roman"/>
+              </w:rPr>
+            </w:pPr>
+            <w:r>
+              <w:rPr>
+                <w:rFonts w:ascii="Times New Roman" w:hAnsi="Times New Roman" w:cs="Times New Roman"/>
+              </w:rPr>
+              <w:t>V=5</w:t>
+            </w:r>
+          </w:p>
+        </w:tc>
+        <w:tc>
+          <w:tcPr>
+            <w:tcW w:w="1758" w:type="dxa"/>
+          </w:tcPr>
+          <w:p>
+            <w:pPr>
+              <w:jc w:val="both"/>
+              <w:rPr>
+                <w:rFonts w:ascii="Times New Roman" w:hAnsi="Times New Roman" w:cs="Times New Roman"/>
+              </w:rPr>
+            </w:pPr>
+            <w:r>
+              <w:rPr>
+                <w:rFonts w:ascii="Times New Roman" w:hAnsi="Times New Roman" w:cs="Times New Roman"/>
+              </w:rPr>
+              <w:t xml:space="preserve">La raíz </w:t>
+            </w:r>
+            <w:r>
+              <w:rPr>
+                <w:rFonts w:ascii="Times New Roman" w:hAnsi="Times New Roman" w:cs="Times New Roman"/>
+              </w:rPr>
+              <w:t xml:space="preserve">es negra. Sus dos hijos son negros y tiene </w:t>
+            </w:r>
+            <w:proofErr w:type="spellStart"/>
+            <w:r>
+              <w:rPr>
+                <w:rFonts w:ascii="Times New Roman" w:hAnsi="Times New Roman" w:cs="Times New Roman"/>
+              </w:rPr>
+              <w:lastRenderedPageBreak/>
+              <w:t>key</w:t>
+            </w:r>
+            <w:proofErr w:type="spellEnd"/>
+            <w:r>
+              <w:rPr>
+                <w:rFonts w:ascii="Times New Roman" w:hAnsi="Times New Roman" w:cs="Times New Roman"/>
+              </w:rPr>
+              <w:t xml:space="preserve"> 4 y 15 respectivamente. Los dos hijos del hijo izquierdo de la raíz son rojos y tienen </w:t>
+            </w:r>
+            <w:proofErr w:type="spellStart"/>
+            <w:r>
+              <w:rPr>
+                <w:rFonts w:ascii="Times New Roman" w:hAnsi="Times New Roman" w:cs="Times New Roman"/>
+              </w:rPr>
+              <w:t>key</w:t>
+            </w:r>
+            <w:proofErr w:type="spellEnd"/>
+            <w:r>
+              <w:rPr>
+                <w:rFonts w:ascii="Times New Roman" w:hAnsi="Times New Roman" w:cs="Times New Roman"/>
+              </w:rPr>
+              <w:t xml:space="preserve"> 3 y 5 respectivamente. </w:t>
+            </w:r>
+          </w:p>
+        </w:tc>
+      </w:tr>
+    </w:tbl>
+    <w:p>
+      <w:pPr>
+        <w:rPr>
+          <w:b/>
+        </w:rPr>
+      </w:pPr>
+    </w:p>
+    <w:tbl>
+      <w:tblPr>
+        <w:tblStyle w:val="Tablaconcuadrcula"/>
+        <w:tblW w:w="0" w:type="auto"/>
+        <w:tblLook w:val="04A0" w:firstRow="1" w:lastRow="0" w:firstColumn="1" w:lastColumn="0" w:noHBand="0" w:noVBand="1"/>
+      </w:tblPr>
+      <w:tblGrid>
+        <w:gridCol w:w="1488"/>
+        <w:gridCol w:w="1484"/>
+        <w:gridCol w:w="2358"/>
+        <w:gridCol w:w="1740"/>
+        <w:gridCol w:w="1758"/>
+      </w:tblGrid>
+      <w:tr>
+        <w:tc>
+          <w:tcPr>
+            <w:tcW w:w="8828" w:type="dxa"/>
+            <w:gridSpan w:val="5"/>
+          </w:tcPr>
+          <w:p>
+            <w:pPr>
+              <w:jc w:val="both"/>
+              <w:rPr>
+                <w:rFonts w:ascii="Times New Roman" w:hAnsi="Times New Roman" w:cs="Times New Roman"/>
+              </w:rPr>
+            </w:pPr>
+            <w:r>
+              <w:rPr>
+                <w:rFonts w:ascii="Times New Roman" w:hAnsi="Times New Roman" w:cs="Times New Roman"/>
+              </w:rPr>
+              <w:t xml:space="preserve">Prueba </w:t>
+            </w:r>
+            <w:r>
+              <w:rPr>
+                <w:rFonts w:ascii="Times New Roman" w:hAnsi="Times New Roman" w:cs="Times New Roman"/>
+              </w:rPr>
+              <w:t>2</w:t>
+            </w:r>
+            <w:r>
+              <w:rPr>
+                <w:rFonts w:ascii="Times New Roman" w:hAnsi="Times New Roman" w:cs="Times New Roman"/>
+              </w:rPr>
+              <w:t xml:space="preserve">: Verifica que el método </w:t>
+            </w:r>
+            <w:proofErr w:type="spellStart"/>
+            <w:r>
+              <w:rPr>
+                <w:rFonts w:ascii="Times New Roman" w:hAnsi="Times New Roman" w:cs="Times New Roman"/>
+              </w:rPr>
+              <w:t>delete</w:t>
+            </w:r>
+            <w:proofErr w:type="spellEnd"/>
+            <w:r>
+              <w:rPr>
+                <w:rFonts w:ascii="Times New Roman" w:hAnsi="Times New Roman" w:cs="Times New Roman"/>
+              </w:rPr>
+              <w:t xml:space="preserve"> </w:t>
+            </w:r>
+            <w:r>
+              <w:rPr>
+                <w:rFonts w:ascii="Times New Roman" w:hAnsi="Times New Roman" w:cs="Times New Roman"/>
+              </w:rPr>
+              <w:t>elimina</w:t>
+            </w:r>
+            <w:r>
+              <w:rPr>
+                <w:rFonts w:ascii="Times New Roman" w:hAnsi="Times New Roman" w:cs="Times New Roman"/>
+              </w:rPr>
+              <w:t xml:space="preserve"> correctamente un nodo al árbol manteniendo las propiedades. </w:t>
+            </w:r>
+          </w:p>
+        </w:tc>
+      </w:tr>
+      <w:tr>
+        <w:tc>
+          <w:tcPr>
+            <w:tcW w:w="1488" w:type="dxa"/>
+          </w:tcPr>
+          <w:p>
+            <w:pPr>
+              <w:jc w:val="both"/>
+              <w:rPr>
+                <w:rFonts w:ascii="Times New Roman" w:hAnsi="Times New Roman" w:cs="Times New Roman"/>
+              </w:rPr>
+            </w:pPr>
+            <w:r>
+              <w:rPr>
+                <w:rFonts w:ascii="Times New Roman" w:hAnsi="Times New Roman" w:cs="Times New Roman"/>
+              </w:rPr>
+              <w:t>Clase</w:t>
+            </w:r>
+          </w:p>
+        </w:tc>
+        <w:tc>
+          <w:tcPr>
+            <w:tcW w:w="1484" w:type="dxa"/>
+          </w:tcPr>
+          <w:p>
+            <w:pPr>
+              <w:jc w:val="both"/>
+              <w:rPr>
+                <w:rFonts w:ascii="Times New Roman" w:hAnsi="Times New Roman" w:cs="Times New Roman"/>
+              </w:rPr>
+            </w:pPr>
+            <w:r>
+              <w:rPr>
+                <w:rFonts w:ascii="Times New Roman" w:hAnsi="Times New Roman" w:cs="Times New Roman"/>
+              </w:rPr>
+              <w:t>Método</w:t>
+            </w:r>
+          </w:p>
+        </w:tc>
+        <w:tc>
+          <w:tcPr>
+            <w:tcW w:w="2358" w:type="dxa"/>
+          </w:tcPr>
+          <w:p>
+            <w:pPr>
+              <w:jc w:val="both"/>
+              <w:rPr>
+                <w:rFonts w:ascii="Times New Roman" w:hAnsi="Times New Roman" w:cs="Times New Roman"/>
+              </w:rPr>
+            </w:pPr>
+            <w:r>
+              <w:rPr>
+                <w:rFonts w:ascii="Times New Roman" w:hAnsi="Times New Roman" w:cs="Times New Roman"/>
+              </w:rPr>
+              <w:t>Escenario</w:t>
+            </w:r>
+          </w:p>
+        </w:tc>
+        <w:tc>
+          <w:tcPr>
+            <w:tcW w:w="1740" w:type="dxa"/>
+          </w:tcPr>
+          <w:p>
+            <w:pPr>
+              <w:jc w:val="both"/>
+              <w:rPr>
+                <w:rFonts w:ascii="Times New Roman" w:hAnsi="Times New Roman" w:cs="Times New Roman"/>
+              </w:rPr>
+            </w:pPr>
+            <w:r>
+              <w:rPr>
+                <w:rFonts w:ascii="Times New Roman" w:hAnsi="Times New Roman" w:cs="Times New Roman"/>
+              </w:rPr>
+              <w:t>Entrada</w:t>
+            </w:r>
+          </w:p>
+        </w:tc>
+        <w:tc>
+          <w:tcPr>
+            <w:tcW w:w="1758" w:type="dxa"/>
+          </w:tcPr>
+          <w:p>
+            <w:pPr>
+              <w:jc w:val="both"/>
+              <w:rPr>
+                <w:rFonts w:ascii="Times New Roman" w:hAnsi="Times New Roman" w:cs="Times New Roman"/>
+              </w:rPr>
+            </w:pPr>
+            <w:r>
+              <w:rPr>
+                <w:rFonts w:ascii="Times New Roman" w:hAnsi="Times New Roman" w:cs="Times New Roman"/>
+              </w:rPr>
+              <w:t>Resultado</w:t>
+            </w:r>
+          </w:p>
+        </w:tc>
+      </w:tr>
+      <w:tr>
+        <w:trPr>
+          <w:trHeight w:val="71"/>
+        </w:trPr>
+        <w:tc>
+          <w:tcPr>
+            <w:tcW w:w="1488" w:type="dxa"/>
+          </w:tcPr>
+          <w:p>
+            <w:pPr>
+              <w:jc w:val="both"/>
+              <w:rPr>
+                <w:rFonts w:ascii="Times New Roman" w:hAnsi="Times New Roman" w:cs="Times New Roman"/>
+              </w:rPr>
+            </w:pPr>
+            <w:proofErr w:type="spellStart"/>
+            <w:r>
+              <w:rPr>
+                <w:rFonts w:ascii="Times New Roman" w:hAnsi="Times New Roman" w:cs="Times New Roman"/>
+              </w:rPr>
+              <w:t>RBTree</w:t>
+            </w:r>
+            <w:proofErr w:type="spellEnd"/>
+          </w:p>
+        </w:tc>
+        <w:tc>
+          <w:tcPr>
+            <w:tcW w:w="1484" w:type="dxa"/>
+          </w:tcPr>
+          <w:p>
+            <w:pPr>
+              <w:jc w:val="both"/>
+              <w:rPr>
+                <w:rFonts w:ascii="Times New Roman" w:hAnsi="Times New Roman" w:cs="Times New Roman"/>
+              </w:rPr>
+            </w:pPr>
+            <w:r>
+              <w:rPr>
+                <w:rFonts w:ascii="Times New Roman" w:hAnsi="Times New Roman" w:cs="Times New Roman"/>
+              </w:rPr>
+              <w:t>+</w:t>
+            </w:r>
+            <w:proofErr w:type="spellStart"/>
+            <w:r>
+              <w:rPr>
+                <w:rFonts w:ascii="Times New Roman" w:hAnsi="Times New Roman" w:cs="Times New Roman"/>
+              </w:rPr>
+              <w:t>delete</w:t>
+            </w:r>
+            <w:proofErr w:type="spellEnd"/>
+            <w:r>
+              <w:rPr>
+                <w:rFonts w:ascii="Times New Roman" w:hAnsi="Times New Roman" w:cs="Times New Roman"/>
+              </w:rPr>
+              <w:t>(K): V</w:t>
+            </w:r>
+          </w:p>
+        </w:tc>
+        <w:tc>
+          <w:tcPr>
+            <w:tcW w:w="2358" w:type="dxa"/>
+          </w:tcPr>
+          <w:p>
+            <w:pPr>
+              <w:jc w:val="both"/>
+              <w:rPr>
+                <w:rFonts w:ascii="Times New Roman" w:hAnsi="Times New Roman" w:cs="Times New Roman"/>
+              </w:rPr>
+            </w:pPr>
+            <w:r>
+              <w:rPr>
+                <w:rFonts w:ascii="Times New Roman" w:hAnsi="Times New Roman" w:cs="Times New Roman"/>
+              </w:rPr>
+              <w:t>Hay un árbol rojinegro vacío</w:t>
+            </w:r>
+          </w:p>
+        </w:tc>
+        <w:tc>
+          <w:tcPr>
+            <w:tcW w:w="1740" w:type="dxa"/>
+          </w:tcPr>
+          <w:p>
+            <w:pPr>
+              <w:jc w:val="both"/>
+              <w:rPr>
+                <w:rFonts w:ascii="Times New Roman" w:hAnsi="Times New Roman" w:cs="Times New Roman"/>
+              </w:rPr>
+            </w:pPr>
+          </w:p>
+        </w:tc>
+        <w:tc>
+          <w:tcPr>
+            <w:tcW w:w="1758" w:type="dxa"/>
+          </w:tcPr>
+          <w:p>
+            <w:pPr>
+              <w:jc w:val="both"/>
+              <w:rPr>
+                <w:rFonts w:ascii="Times New Roman" w:hAnsi="Times New Roman" w:cs="Times New Roman"/>
+              </w:rPr>
+            </w:pPr>
+          </w:p>
+        </w:tc>
+      </w:tr>
+      <w:tr>
+        <w:tc>
+          <w:tcPr>
+            <w:tcW w:w="1488" w:type="dxa"/>
+          </w:tcPr>
+          <w:p>
+            <w:pPr>
+              <w:jc w:val="both"/>
+              <w:rPr>
+                <w:rFonts w:ascii="Times New Roman" w:hAnsi="Times New Roman" w:cs="Times New Roman"/>
+              </w:rPr>
+            </w:pPr>
+            <w:proofErr w:type="spellStart"/>
+            <w:r>
+              <w:rPr>
+                <w:rFonts w:ascii="Times New Roman" w:hAnsi="Times New Roman" w:cs="Times New Roman"/>
+              </w:rPr>
+              <w:t>RBTree</w:t>
+            </w:r>
+            <w:proofErr w:type="spellEnd"/>
+          </w:p>
+        </w:tc>
+        <w:tc>
+          <w:tcPr>
+            <w:tcW w:w="1484" w:type="dxa"/>
+          </w:tcPr>
+          <w:p>
+            <w:pPr>
+              <w:jc w:val="both"/>
+              <w:rPr>
+                <w:rFonts w:ascii="Times New Roman" w:hAnsi="Times New Roman" w:cs="Times New Roman"/>
+              </w:rPr>
+            </w:pPr>
+            <w:r>
+              <w:rPr>
+                <w:rFonts w:ascii="Times New Roman" w:hAnsi="Times New Roman" w:cs="Times New Roman"/>
+              </w:rPr>
+              <w:t>+</w:t>
+            </w:r>
+            <w:proofErr w:type="spellStart"/>
+            <w:r>
+              <w:rPr>
+                <w:rFonts w:ascii="Times New Roman" w:hAnsi="Times New Roman" w:cs="Times New Roman"/>
+              </w:rPr>
+              <w:t>delete</w:t>
+            </w:r>
+            <w:proofErr w:type="spellEnd"/>
+            <w:r>
+              <w:rPr>
+                <w:rFonts w:ascii="Times New Roman" w:hAnsi="Times New Roman" w:cs="Times New Roman"/>
+              </w:rPr>
+              <w:t>(K): V</w:t>
+            </w:r>
+          </w:p>
+        </w:tc>
+        <w:tc>
+          <w:tcPr>
+            <w:tcW w:w="2358" w:type="dxa"/>
+          </w:tcPr>
+          <w:p>
+            <w:pPr>
+              <w:jc w:val="both"/>
+              <w:rPr>
+                <w:rFonts w:ascii="Times New Roman" w:hAnsi="Times New Roman" w:cs="Times New Roman"/>
+              </w:rPr>
+            </w:pPr>
+            <w:r>
+              <w:rPr>
+                <w:rFonts w:ascii="Times New Roman" w:hAnsi="Times New Roman" w:cs="Times New Roman"/>
+              </w:rPr>
+              <w:t xml:space="preserve">Hay un árbol rojinegro con un nodo: Key=10, </w:t>
+            </w:r>
+            <w:proofErr w:type="spellStart"/>
+            <w:r>
+              <w:rPr>
+                <w:rFonts w:ascii="Times New Roman" w:hAnsi="Times New Roman" w:cs="Times New Roman"/>
+              </w:rPr>
+              <w:t>value</w:t>
+            </w:r>
+            <w:proofErr w:type="spellEnd"/>
+            <w:r>
+              <w:rPr>
+                <w:rFonts w:ascii="Times New Roman" w:hAnsi="Times New Roman" w:cs="Times New Roman"/>
+              </w:rPr>
+              <w:t>=1</w:t>
+            </w:r>
+          </w:p>
+        </w:tc>
+        <w:tc>
+          <w:tcPr>
+            <w:tcW w:w="1740" w:type="dxa"/>
+          </w:tcPr>
+          <w:p>
+            <w:pPr>
+              <w:jc w:val="both"/>
+              <w:rPr>
+                <w:rFonts w:ascii="Times New Roman" w:hAnsi="Times New Roman" w:cs="Times New Roman"/>
+              </w:rPr>
+            </w:pPr>
+          </w:p>
+        </w:tc>
+        <w:tc>
+          <w:tcPr>
+            <w:tcW w:w="1758" w:type="dxa"/>
+          </w:tcPr>
+          <w:p>
+            <w:pPr>
+              <w:jc w:val="both"/>
+              <w:rPr>
+                <w:rFonts w:ascii="Times New Roman" w:hAnsi="Times New Roman" w:cs="Times New Roman"/>
+              </w:rPr>
+            </w:pPr>
+          </w:p>
+        </w:tc>
+      </w:tr>
+      <w:tr>
+        <w:tc>
+          <w:tcPr>
+            <w:tcW w:w="1488" w:type="dxa"/>
+          </w:tcPr>
+          <w:p>
+            <w:pPr>
+              <w:jc w:val="both"/>
+              <w:rPr>
+                <w:rFonts w:ascii="Times New Roman" w:hAnsi="Times New Roman" w:cs="Times New Roman"/>
+              </w:rPr>
+            </w:pPr>
+            <w:proofErr w:type="spellStart"/>
+            <w:r>
+              <w:rPr>
+                <w:rFonts w:ascii="Times New Roman" w:hAnsi="Times New Roman" w:cs="Times New Roman"/>
+              </w:rPr>
+              <w:t>RBTree</w:t>
+            </w:r>
+            <w:proofErr w:type="spellEnd"/>
+          </w:p>
+        </w:tc>
+        <w:tc>
+          <w:tcPr>
+            <w:tcW w:w="1484" w:type="dxa"/>
+          </w:tcPr>
+          <w:p>
+            <w:pPr>
+              <w:jc w:val="both"/>
+              <w:rPr>
+                <w:rFonts w:ascii="Times New Roman" w:hAnsi="Times New Roman" w:cs="Times New Roman"/>
+              </w:rPr>
+            </w:pPr>
+            <w:r>
+              <w:rPr>
+                <w:rFonts w:ascii="Times New Roman" w:hAnsi="Times New Roman" w:cs="Times New Roman"/>
+              </w:rPr>
+              <w:t>+</w:t>
+            </w:r>
+            <w:proofErr w:type="spellStart"/>
+            <w:r>
+              <w:rPr>
+                <w:rFonts w:ascii="Times New Roman" w:hAnsi="Times New Roman" w:cs="Times New Roman"/>
+              </w:rPr>
+              <w:t>delete</w:t>
+            </w:r>
+            <w:proofErr w:type="spellEnd"/>
+            <w:r>
+              <w:rPr>
+                <w:rFonts w:ascii="Times New Roman" w:hAnsi="Times New Roman" w:cs="Times New Roman"/>
+              </w:rPr>
+              <w:t>(K): V</w:t>
+            </w:r>
+          </w:p>
+        </w:tc>
+        <w:tc>
+          <w:tcPr>
+            <w:tcW w:w="2358" w:type="dxa"/>
+          </w:tcPr>
+          <w:p>
+            <w:pPr>
+              <w:jc w:val="both"/>
+              <w:rPr>
+                <w:rFonts w:ascii="Times New Roman" w:hAnsi="Times New Roman" w:cs="Times New Roman"/>
+              </w:rPr>
+            </w:pPr>
+            <w:r>
+              <w:rPr>
+                <w:rFonts w:ascii="Times New Roman" w:hAnsi="Times New Roman" w:cs="Times New Roman"/>
+              </w:rPr>
+              <w:t>Hay un árbol rojinegro con los siguientes nodos:</w:t>
+            </w:r>
+          </w:p>
+          <w:p>
+            <w:pPr>
+              <w:jc w:val="both"/>
+              <w:rPr>
+                <w:rFonts w:ascii="Times New Roman" w:hAnsi="Times New Roman" w:cs="Times New Roman"/>
+                <w:lang w:val="en-US"/>
+              </w:rPr>
+            </w:pPr>
+            <w:bookmarkStart w:id="0" w:name="_GoBack"/>
+            <w:bookmarkEnd w:id="0"/>
+          </w:p>
+        </w:tc>
+        <w:tc>
+          <w:tcPr>
+            <w:tcW w:w="1740" w:type="dxa"/>
+          </w:tcPr>
+          <w:p>
+            <w:pPr>
+              <w:jc w:val="both"/>
+              <w:rPr>
+                <w:rFonts w:ascii="Times New Roman" w:hAnsi="Times New Roman" w:cs="Times New Roman"/>
+              </w:rPr>
+            </w:pPr>
+          </w:p>
+        </w:tc>
+        <w:tc>
+          <w:tcPr>
+            <w:tcW w:w="1758" w:type="dxa"/>
+          </w:tcPr>
+          <w:p>
+            <w:pPr>
+              <w:jc w:val="both"/>
+              <w:rPr>
+                <w:rFonts w:ascii="Times New Roman" w:hAnsi="Times New Roman" w:cs="Times New Roman"/>
+              </w:rPr>
+            </w:pPr>
+          </w:p>
+        </w:tc>
+      </w:tr>
+      <w:tr>
+        <w:tc>
+          <w:tcPr>
+            <w:tcW w:w="1488" w:type="dxa"/>
+          </w:tcPr>
+          <w:p>
+            <w:pPr>
+              <w:jc w:val="both"/>
+              <w:rPr>
+                <w:rFonts w:ascii="Times New Roman" w:hAnsi="Times New Roman" w:cs="Times New Roman"/>
+              </w:rPr>
+            </w:pPr>
+            <w:proofErr w:type="spellStart"/>
+            <w:r>
+              <w:rPr>
+                <w:rFonts w:ascii="Times New Roman" w:hAnsi="Times New Roman" w:cs="Times New Roman"/>
+              </w:rPr>
+              <w:t>RBTree</w:t>
+            </w:r>
+            <w:proofErr w:type="spellEnd"/>
+          </w:p>
+        </w:tc>
+        <w:tc>
+          <w:tcPr>
+            <w:tcW w:w="1484" w:type="dxa"/>
+          </w:tcPr>
+          <w:p>
+            <w:pPr>
+              <w:jc w:val="both"/>
+              <w:rPr>
+                <w:rFonts w:ascii="Times New Roman" w:hAnsi="Times New Roman" w:cs="Times New Roman"/>
+              </w:rPr>
+            </w:pPr>
+            <w:r>
+              <w:rPr>
+                <w:rFonts w:ascii="Times New Roman" w:hAnsi="Times New Roman" w:cs="Times New Roman"/>
+              </w:rPr>
+              <w:t>+</w:t>
+            </w:r>
+            <w:proofErr w:type="spellStart"/>
+            <w:r>
+              <w:rPr>
+                <w:rFonts w:ascii="Times New Roman" w:hAnsi="Times New Roman" w:cs="Times New Roman"/>
+              </w:rPr>
+              <w:t>delete</w:t>
+            </w:r>
+            <w:proofErr w:type="spellEnd"/>
+            <w:r>
+              <w:rPr>
+                <w:rFonts w:ascii="Times New Roman" w:hAnsi="Times New Roman" w:cs="Times New Roman"/>
+              </w:rPr>
+              <w:t>(K): V</w:t>
+            </w:r>
+          </w:p>
+        </w:tc>
+        <w:tc>
+          <w:tcPr>
+            <w:tcW w:w="2358" w:type="dxa"/>
+          </w:tcPr>
+          <w:p>
+            <w:pPr>
+              <w:jc w:val="both"/>
+              <w:rPr>
+                <w:rFonts w:ascii="Times New Roman" w:hAnsi="Times New Roman" w:cs="Times New Roman"/>
+              </w:rPr>
+            </w:pPr>
+          </w:p>
+        </w:tc>
+        <w:tc>
+          <w:tcPr>
+            <w:tcW w:w="1740" w:type="dxa"/>
+          </w:tcPr>
+          <w:p>
+            <w:pPr>
+              <w:jc w:val="both"/>
+              <w:rPr>
+                <w:rFonts w:ascii="Times New Roman" w:hAnsi="Times New Roman" w:cs="Times New Roman"/>
+              </w:rPr>
+            </w:pPr>
+          </w:p>
+        </w:tc>
+        <w:tc>
+          <w:tcPr>
+            <w:tcW w:w="1758" w:type="dxa"/>
+          </w:tcPr>
+          <w:p>
+            <w:pPr>
+              <w:jc w:val="both"/>
+              <w:rPr>
+                <w:rFonts w:ascii="Times New Roman" w:hAnsi="Times New Roman" w:cs="Times New Roman"/>
+              </w:rPr>
+            </w:pPr>
+          </w:p>
+        </w:tc>
+      </w:tr>
+      <w:tr>
+        <w:tc>
+          <w:tcPr>
+            <w:tcW w:w="1488" w:type="dxa"/>
+          </w:tcPr>
+          <w:p>
+            <w:pPr>
+              <w:jc w:val="both"/>
+              <w:rPr>
+                <w:rFonts w:ascii="Times New Roman" w:hAnsi="Times New Roman" w:cs="Times New Roman"/>
+              </w:rPr>
+            </w:pPr>
+            <w:proofErr w:type="spellStart"/>
+            <w:r>
+              <w:rPr>
+                <w:rFonts w:ascii="Times New Roman" w:hAnsi="Times New Roman" w:cs="Times New Roman"/>
+              </w:rPr>
+              <w:t>RBTree</w:t>
+            </w:r>
+            <w:proofErr w:type="spellEnd"/>
+          </w:p>
+        </w:tc>
+        <w:tc>
+          <w:tcPr>
+            <w:tcW w:w="1484" w:type="dxa"/>
+          </w:tcPr>
+          <w:p>
+            <w:pPr>
+              <w:jc w:val="both"/>
+              <w:rPr>
+                <w:rFonts w:ascii="Times New Roman" w:hAnsi="Times New Roman" w:cs="Times New Roman"/>
+              </w:rPr>
+            </w:pPr>
+            <w:r>
+              <w:rPr>
+                <w:rFonts w:ascii="Times New Roman" w:hAnsi="Times New Roman" w:cs="Times New Roman"/>
+              </w:rPr>
+              <w:t>+</w:t>
+            </w:r>
+            <w:proofErr w:type="spellStart"/>
+            <w:r>
+              <w:rPr>
+                <w:rFonts w:ascii="Times New Roman" w:hAnsi="Times New Roman" w:cs="Times New Roman"/>
+              </w:rPr>
+              <w:t>delete</w:t>
+            </w:r>
+            <w:proofErr w:type="spellEnd"/>
+            <w:r>
+              <w:rPr>
+                <w:rFonts w:ascii="Times New Roman" w:hAnsi="Times New Roman" w:cs="Times New Roman"/>
+              </w:rPr>
+              <w:t>(K): V</w:t>
+            </w:r>
+          </w:p>
+        </w:tc>
+        <w:tc>
+          <w:tcPr>
+            <w:tcW w:w="2358" w:type="dxa"/>
           </w:tcPr>
           <w:p>
             <w:pPr>
@@ -1636,7 +2967,7 @@
 </file>
 
 <file path=customXml/itemProps1.xml><?xml version="1.0" encoding="utf-8"?>
-<ds:datastoreItem xmlns:ds="http://schemas.openxmlformats.org/officeDocument/2006/customXml" ds:itemID="{D73A7FC1-CAED-4DF1-B6E8-3235CD776802}">
+<ds:datastoreItem xmlns:ds="http://schemas.openxmlformats.org/officeDocument/2006/customXml" ds:itemID="{49949E55-72D1-4DDD-A929-FEFB8443DBBA}">
   <ds:schemaRefs>
     <ds:schemaRef ds:uri="http://schemas.openxmlformats.org/officeDocument/2006/bibliography"/>
   </ds:schemaRefs>

</xml_diff>

<commit_message>
Terminados diseños de casos RBTree
</commit_message>
<xml_diff>
--- a/Método de la ingenieria/TAD Rojinegros.docx
+++ b/Método de la ingenieria/TAD Rojinegros.docx
@@ -1340,8 +1340,6 @@
               </w:rPr>
               <w:t xml:space="preserve"> 4</w:t>
             </w:r>
-            <w:bookmarkStart w:id="0" w:name="_GoBack"/>
-            <w:bookmarkEnd w:id="0"/>
             <w:r>
               <w:rPr>
                 <w:rFonts w:ascii="Times New Roman" w:hAnsi="Times New Roman" w:cs="Times New Roman"/>
@@ -1366,11 +1364,11 @@
         <w:tblLook w:val="04A0" w:firstRow="1" w:lastRow="0" w:firstColumn="1" w:lastColumn="0" w:noHBand="0" w:noVBand="1"/>
       </w:tblPr>
       <w:tblGrid>
-        <w:gridCol w:w="1488"/>
-        <w:gridCol w:w="1484"/>
-        <w:gridCol w:w="2358"/>
-        <w:gridCol w:w="1740"/>
-        <w:gridCol w:w="1758"/>
+        <w:gridCol w:w="882"/>
+        <w:gridCol w:w="1186"/>
+        <w:gridCol w:w="4256"/>
+        <w:gridCol w:w="870"/>
+        <w:gridCol w:w="1634"/>
       </w:tblGrid>
       <w:tr>
         <w:tc>
@@ -1411,7 +1409,7 @@
       <w:tr>
         <w:tc>
           <w:tcPr>
-            <w:tcW w:w="1488" w:type="dxa"/>
+            <w:tcW w:w="882" w:type="dxa"/>
           </w:tcPr>
           <w:p>
             <w:pPr>
@@ -1430,7 +1428,7 @@
         </w:tc>
         <w:tc>
           <w:tcPr>
-            <w:tcW w:w="1484" w:type="dxa"/>
+            <w:tcW w:w="1186" w:type="dxa"/>
           </w:tcPr>
           <w:p>
             <w:pPr>
@@ -1449,7 +1447,7 @@
         </w:tc>
         <w:tc>
           <w:tcPr>
-            <w:tcW w:w="2358" w:type="dxa"/>
+            <w:tcW w:w="4256" w:type="dxa"/>
           </w:tcPr>
           <w:p>
             <w:pPr>
@@ -1468,7 +1466,7 @@
         </w:tc>
         <w:tc>
           <w:tcPr>
-            <w:tcW w:w="1740" w:type="dxa"/>
+            <w:tcW w:w="870" w:type="dxa"/>
           </w:tcPr>
           <w:p>
             <w:pPr>
@@ -1487,7 +1485,7 @@
         </w:tc>
         <w:tc>
           <w:tcPr>
-            <w:tcW w:w="1758" w:type="dxa"/>
+            <w:tcW w:w="1634" w:type="dxa"/>
           </w:tcPr>
           <w:p>
             <w:pPr>
@@ -1511,7 +1509,7 @@
         </w:trPr>
         <w:tc>
           <w:tcPr>
-            <w:tcW w:w="1488" w:type="dxa"/>
+            <w:tcW w:w="882" w:type="dxa"/>
           </w:tcPr>
           <w:p>
             <w:pPr>
@@ -1532,7 +1530,7 @@
         </w:tc>
         <w:tc>
           <w:tcPr>
-            <w:tcW w:w="1484" w:type="dxa"/>
+            <w:tcW w:w="1186" w:type="dxa"/>
           </w:tcPr>
           <w:p>
             <w:pPr>
@@ -1565,7 +1563,7 @@
         </w:tc>
         <w:tc>
           <w:tcPr>
-            <w:tcW w:w="2358" w:type="dxa"/>
+            <w:tcW w:w="4256" w:type="dxa"/>
           </w:tcPr>
           <w:p>
             <w:pPr>
@@ -1584,35 +1582,75 @@
         </w:tc>
         <w:tc>
           <w:tcPr>
-            <w:tcW w:w="1740" w:type="dxa"/>
-          </w:tcPr>
-          <w:p>
-            <w:pPr>
-              <w:jc w:val="both"/>
-              <w:rPr>
-                <w:rFonts w:ascii="Times New Roman" w:hAnsi="Times New Roman" w:cs="Times New Roman"/>
-              </w:rPr>
-            </w:pPr>
-          </w:p>
-        </w:tc>
-        <w:tc>
-          <w:tcPr>
-            <w:tcW w:w="1758" w:type="dxa"/>
-          </w:tcPr>
-          <w:p>
-            <w:pPr>
-              <w:jc w:val="both"/>
-              <w:rPr>
-                <w:rFonts w:ascii="Times New Roman" w:hAnsi="Times New Roman" w:cs="Times New Roman"/>
-              </w:rPr>
-            </w:pPr>
+            <w:tcW w:w="870" w:type="dxa"/>
+          </w:tcPr>
+          <w:p>
+            <w:pPr>
+              <w:jc w:val="both"/>
+              <w:rPr>
+                <w:rFonts w:ascii="Times New Roman" w:hAnsi="Times New Roman" w:cs="Times New Roman"/>
+              </w:rPr>
+            </w:pPr>
+            <w:r>
+              <w:rPr>
+                <w:rFonts w:ascii="Times New Roman" w:hAnsi="Times New Roman" w:cs="Times New Roman"/>
+              </w:rPr>
+              <w:t>K=10</w:t>
+            </w:r>
+          </w:p>
+        </w:tc>
+        <w:tc>
+          <w:tcPr>
+            <w:tcW w:w="1634" w:type="dxa"/>
+          </w:tcPr>
+          <w:p>
+            <w:pPr>
+              <w:jc w:val="both"/>
+              <w:rPr>
+                <w:rFonts w:ascii="Times New Roman" w:hAnsi="Times New Roman" w:cs="Times New Roman"/>
+              </w:rPr>
+            </w:pPr>
+            <w:r>
+              <w:rPr>
+                <w:rFonts w:ascii="Times New Roman" w:hAnsi="Times New Roman" w:cs="Times New Roman"/>
+              </w:rPr>
+              <w:t xml:space="preserve">Retorna </w:t>
+            </w:r>
+            <w:proofErr w:type="spellStart"/>
+            <w:r>
+              <w:rPr>
+                <w:rFonts w:ascii="Times New Roman" w:hAnsi="Times New Roman" w:cs="Times New Roman"/>
+              </w:rPr>
+              <w:t>null</w:t>
+            </w:r>
+            <w:proofErr w:type="spellEnd"/>
+            <w:r>
+              <w:rPr>
+                <w:rFonts w:ascii="Times New Roman" w:hAnsi="Times New Roman" w:cs="Times New Roman"/>
+              </w:rPr>
+              <w:t>.</w:t>
+            </w:r>
+          </w:p>
+          <w:p>
+            <w:pPr>
+              <w:jc w:val="both"/>
+              <w:rPr>
+                <w:rFonts w:ascii="Times New Roman" w:hAnsi="Times New Roman" w:cs="Times New Roman"/>
+              </w:rPr>
+            </w:pPr>
+            <w:r>
+              <w:rPr>
+                <w:rFonts w:ascii="Times New Roman" w:hAnsi="Times New Roman" w:cs="Times New Roman"/>
+              </w:rPr>
+              <w:t>El árbol sigue estando vacío</w:t>
+            </w:r>
           </w:p>
         </w:tc>
       </w:tr>
       <w:tr>
         <w:tc>
           <w:tcPr>
-            <w:tcW w:w="1488" w:type="dxa"/>
+            <w:tcW w:w="882" w:type="dxa"/>
           </w:tcPr>
           <w:p>
             <w:pPr>
@@ -1633,7 +1671,7 @@
         </w:tc>
         <w:tc>
           <w:tcPr>
-            <w:tcW w:w="1484" w:type="dxa"/>
+            <w:tcW w:w="1186" w:type="dxa"/>
           </w:tcPr>
           <w:p>
             <w:pPr>
@@ -1666,7 +1704,7 @@
         </w:tc>
         <w:tc>
           <w:tcPr>
-            <w:tcW w:w="2358" w:type="dxa"/>
+            <w:tcW w:w="4256" w:type="dxa"/>
           </w:tcPr>
           <w:p>
             <w:pPr>
@@ -1699,35 +1737,61 @@
         </w:tc>
         <w:tc>
           <w:tcPr>
-            <w:tcW w:w="1740" w:type="dxa"/>
-          </w:tcPr>
-          <w:p>
-            <w:pPr>
-              <w:jc w:val="both"/>
-              <w:rPr>
-                <w:rFonts w:ascii="Times New Roman" w:hAnsi="Times New Roman" w:cs="Times New Roman"/>
-              </w:rPr>
-            </w:pPr>
-          </w:p>
-        </w:tc>
-        <w:tc>
-          <w:tcPr>
-            <w:tcW w:w="1758" w:type="dxa"/>
-          </w:tcPr>
-          <w:p>
-            <w:pPr>
-              <w:jc w:val="both"/>
-              <w:rPr>
-                <w:rFonts w:ascii="Times New Roman" w:hAnsi="Times New Roman" w:cs="Times New Roman"/>
-              </w:rPr>
-            </w:pPr>
+            <w:tcW w:w="870" w:type="dxa"/>
+          </w:tcPr>
+          <w:p>
+            <w:pPr>
+              <w:jc w:val="both"/>
+              <w:rPr>
+                <w:rFonts w:ascii="Times New Roman" w:hAnsi="Times New Roman" w:cs="Times New Roman"/>
+              </w:rPr>
+            </w:pPr>
+            <w:r>
+              <w:rPr>
+                <w:rFonts w:ascii="Times New Roman" w:hAnsi="Times New Roman" w:cs="Times New Roman"/>
+              </w:rPr>
+              <w:t>K=10</w:t>
+            </w:r>
+          </w:p>
+        </w:tc>
+        <w:tc>
+          <w:tcPr>
+            <w:tcW w:w="1634" w:type="dxa"/>
+          </w:tcPr>
+          <w:p>
+            <w:pPr>
+              <w:jc w:val="both"/>
+              <w:rPr>
+                <w:rFonts w:ascii="Times New Roman" w:hAnsi="Times New Roman" w:cs="Times New Roman"/>
+              </w:rPr>
+            </w:pPr>
+            <w:r>
+              <w:rPr>
+                <w:rFonts w:ascii="Times New Roman" w:hAnsi="Times New Roman" w:cs="Times New Roman"/>
+              </w:rPr>
+              <w:t xml:space="preserve">Retorna 1 </w:t>
+            </w:r>
+          </w:p>
+          <w:p>
+            <w:pPr>
+              <w:jc w:val="both"/>
+              <w:rPr>
+                <w:rFonts w:ascii="Times New Roman" w:hAnsi="Times New Roman" w:cs="Times New Roman"/>
+              </w:rPr>
+            </w:pPr>
+            <w:r>
+              <w:rPr>
+                <w:rFonts w:ascii="Times New Roman" w:hAnsi="Times New Roman" w:cs="Times New Roman"/>
+              </w:rPr>
+              <w:t>El árbol está vacío.</w:t>
+            </w:r>
           </w:p>
         </w:tc>
       </w:tr>
       <w:tr>
         <w:tc>
           <w:tcPr>
-            <w:tcW w:w="1488" w:type="dxa"/>
+            <w:tcW w:w="882" w:type="dxa"/>
           </w:tcPr>
           <w:p>
             <w:pPr>
@@ -1748,7 +1812,7 @@
         </w:tc>
         <w:tc>
           <w:tcPr>
-            <w:tcW w:w="1484" w:type="dxa"/>
+            <w:tcW w:w="1186" w:type="dxa"/>
           </w:tcPr>
           <w:p>
             <w:pPr>
@@ -1781,62 +1845,349 @@
         </w:tc>
         <w:tc>
           <w:tcPr>
-            <w:tcW w:w="2358" w:type="dxa"/>
-          </w:tcPr>
-          <w:p>
-            <w:pPr>
-              <w:jc w:val="both"/>
-              <w:rPr>
-                <w:rFonts w:ascii="Times New Roman" w:hAnsi="Times New Roman" w:cs="Times New Roman"/>
-              </w:rPr>
-            </w:pPr>
-            <w:r>
-              <w:rPr>
-                <w:rFonts w:ascii="Times New Roman" w:hAnsi="Times New Roman" w:cs="Times New Roman"/>
-              </w:rPr>
-              <w:t>Hay un árbol rojinegro con los siguientes nodos:</w:t>
-            </w:r>
-          </w:p>
-          <w:p>
-            <w:pPr>
-              <w:jc w:val="both"/>
-              <w:rPr>
-                <w:rFonts w:ascii="Times New Roman" w:hAnsi="Times New Roman" w:cs="Times New Roman"/>
-              </w:rPr>
-            </w:pPr>
-          </w:p>
-        </w:tc>
-        <w:tc>
-          <w:tcPr>
-            <w:tcW w:w="1740" w:type="dxa"/>
-          </w:tcPr>
-          <w:p>
-            <w:pPr>
-              <w:jc w:val="both"/>
-              <w:rPr>
-                <w:rFonts w:ascii="Times New Roman" w:hAnsi="Times New Roman" w:cs="Times New Roman"/>
-              </w:rPr>
-            </w:pPr>
-          </w:p>
-        </w:tc>
-        <w:tc>
-          <w:tcPr>
-            <w:tcW w:w="1758" w:type="dxa"/>
-          </w:tcPr>
-          <w:p>
-            <w:pPr>
-              <w:jc w:val="both"/>
-              <w:rPr>
-                <w:rFonts w:ascii="Times New Roman" w:hAnsi="Times New Roman" w:cs="Times New Roman"/>
-              </w:rPr>
-            </w:pPr>
+            <w:tcW w:w="4256" w:type="dxa"/>
+          </w:tcPr>
+          <w:p>
+            <w:pPr>
+              <w:jc w:val="both"/>
+              <w:rPr>
+                <w:rFonts w:ascii="Times New Roman" w:hAnsi="Times New Roman" w:cs="Times New Roman"/>
+              </w:rPr>
+            </w:pPr>
+            <w:r>
+              <w:rPr>
+                <w:rFonts w:ascii="Times New Roman" w:hAnsi="Times New Roman" w:cs="Times New Roman"/>
+              </w:rPr>
+              <w:t>Hay un el siguiente árbol rojinegro:</w:t>
+            </w:r>
+          </w:p>
+          <w:p>
+            <w:pPr>
+              <w:jc w:val="both"/>
+              <w:rPr>
+                <w:rFonts w:ascii="Times New Roman" w:hAnsi="Times New Roman" w:cs="Times New Roman"/>
+              </w:rPr>
+            </w:pPr>
+            <w:r>
+              <w:rPr>
+                <w:noProof/>
+              </w:rPr>
+              <w:drawing>
+                <wp:inline distT="0" distB="0" distL="0" distR="0" wp14:anchorId="5C5CEF97" wp14:editId="39AF3F60">
+                  <wp:extent cx="2677327" cy="1971675"/>
+                  <wp:effectExtent l="0" t="0" r="8890" b="0"/>
+                  <wp:docPr id="1" name="Imagen 1"/>
+                  <wp:cNvGraphicFramePr>
+                    <a:graphicFrameLocks xmlns:a="http://schemas.openxmlformats.org/drawingml/2006/main" noChangeAspect="1"/>
+                  </wp:cNvGraphicFramePr>
+                  <a:graphic xmlns:a="http://schemas.openxmlformats.org/drawingml/2006/main">
+                    <a:graphicData uri="http://schemas.openxmlformats.org/drawingml/2006/picture">
+                      <pic:pic xmlns:pic="http://schemas.openxmlformats.org/drawingml/2006/picture">
+                        <pic:nvPicPr>
+                          <pic:cNvPr id="1" name=""/>
+                          <pic:cNvPicPr/>
+                        </pic:nvPicPr>
+                        <pic:blipFill rotWithShape="1">
+                          <a:blip r:embed="rId6"/>
+                          <a:srcRect l="50068" t="32904" r="28038" b="38418"/>
+                          <a:stretch/>
+                        </pic:blipFill>
+                        <pic:spPr bwMode="auto">
+                          <a:xfrm>
+                            <a:off x="0" y="0"/>
+                            <a:ext cx="2702850" cy="1990471"/>
+                          </a:xfrm>
+                          <a:prstGeom prst="rect">
+                            <a:avLst/>
+                          </a:prstGeom>
+                          <a:ln>
+                            <a:noFill/>
+                          </a:ln>
+                          <a:extLst>
+                            <a:ext uri="{53640926-AAD7-44D8-BBD7-CCE9431645EC}">
+                              <a14:shadowObscured xmlns:a14="http://schemas.microsoft.com/office/drawing/2010/main"/>
+                            </a:ext>
+                          </a:extLst>
+                        </pic:spPr>
+                      </pic:pic>
+                    </a:graphicData>
+                  </a:graphic>
+                </wp:inline>
+              </w:drawing>
+            </w:r>
+          </w:p>
+          <w:p>
+            <w:pPr>
+              <w:jc w:val="both"/>
+              <w:rPr>
+                <w:rFonts w:ascii="Times New Roman" w:hAnsi="Times New Roman" w:cs="Times New Roman"/>
+              </w:rPr>
+            </w:pPr>
+          </w:p>
+          <w:p>
+            <w:pPr>
+              <w:jc w:val="both"/>
+              <w:rPr>
+                <w:rFonts w:ascii="Times New Roman" w:hAnsi="Times New Roman" w:cs="Times New Roman"/>
+              </w:rPr>
+            </w:pPr>
+            <w:r>
+              <w:rPr>
+                <w:rFonts w:ascii="Times New Roman" w:hAnsi="Times New Roman" w:cs="Times New Roman"/>
+              </w:rPr>
+              <w:t xml:space="preserve">Con los siguientes </w:t>
+            </w:r>
+            <w:proofErr w:type="spellStart"/>
+            <w:r>
+              <w:rPr>
+                <w:rFonts w:ascii="Times New Roman" w:hAnsi="Times New Roman" w:cs="Times New Roman"/>
+              </w:rPr>
+              <w:t>Values</w:t>
+            </w:r>
+            <w:proofErr w:type="spellEnd"/>
+            <w:r>
+              <w:rPr>
+                <w:rFonts w:ascii="Times New Roman" w:hAnsi="Times New Roman" w:cs="Times New Roman"/>
+              </w:rPr>
+              <w:t>:</w:t>
+            </w:r>
+          </w:p>
+          <w:p>
+            <w:pPr>
+              <w:jc w:val="both"/>
+              <w:rPr>
+                <w:rFonts w:ascii="Times New Roman" w:hAnsi="Times New Roman" w:cs="Times New Roman"/>
+              </w:rPr>
+            </w:pPr>
+            <w:proofErr w:type="gramStart"/>
+            <w:r>
+              <w:rPr>
+                <w:rFonts w:ascii="Times New Roman" w:hAnsi="Times New Roman" w:cs="Times New Roman"/>
+              </w:rPr>
+              <w:t>V(</w:t>
+            </w:r>
+            <w:proofErr w:type="gramEnd"/>
+            <w:r>
+              <w:rPr>
+                <w:rFonts w:ascii="Times New Roman" w:hAnsi="Times New Roman" w:cs="Times New Roman"/>
+              </w:rPr>
+              <w:t>11)=1</w:t>
+            </w:r>
+          </w:p>
+          <w:p>
+            <w:pPr>
+              <w:jc w:val="both"/>
+              <w:rPr>
+                <w:rFonts w:ascii="Times New Roman" w:hAnsi="Times New Roman" w:cs="Times New Roman"/>
+              </w:rPr>
+            </w:pPr>
+            <w:proofErr w:type="gramStart"/>
+            <w:r>
+              <w:rPr>
+                <w:rFonts w:ascii="Times New Roman" w:hAnsi="Times New Roman" w:cs="Times New Roman"/>
+              </w:rPr>
+              <w:t>V(</w:t>
+            </w:r>
+            <w:proofErr w:type="gramEnd"/>
+            <w:r>
+              <w:rPr>
+                <w:rFonts w:ascii="Times New Roman" w:hAnsi="Times New Roman" w:cs="Times New Roman"/>
+              </w:rPr>
+              <w:t>2)=2</w:t>
+            </w:r>
+          </w:p>
+          <w:p>
+            <w:pPr>
+              <w:jc w:val="both"/>
+              <w:rPr>
+                <w:rFonts w:ascii="Times New Roman" w:hAnsi="Times New Roman" w:cs="Times New Roman"/>
+              </w:rPr>
+            </w:pPr>
+            <w:proofErr w:type="gramStart"/>
+            <w:r>
+              <w:rPr>
+                <w:rFonts w:ascii="Times New Roman" w:hAnsi="Times New Roman" w:cs="Times New Roman"/>
+              </w:rPr>
+              <w:t>V(</w:t>
+            </w:r>
+            <w:proofErr w:type="gramEnd"/>
+            <w:r>
+              <w:rPr>
+                <w:rFonts w:ascii="Times New Roman" w:hAnsi="Times New Roman" w:cs="Times New Roman"/>
+              </w:rPr>
+              <w:t>1)=3</w:t>
+            </w:r>
+          </w:p>
+          <w:p>
+            <w:pPr>
+              <w:jc w:val="both"/>
+              <w:rPr>
+                <w:rFonts w:ascii="Times New Roman" w:hAnsi="Times New Roman" w:cs="Times New Roman"/>
+              </w:rPr>
+            </w:pPr>
+            <w:proofErr w:type="gramStart"/>
+            <w:r>
+              <w:rPr>
+                <w:rFonts w:ascii="Times New Roman" w:hAnsi="Times New Roman" w:cs="Times New Roman"/>
+              </w:rPr>
+              <w:t>V(</w:t>
+            </w:r>
+            <w:proofErr w:type="gramEnd"/>
+            <w:r>
+              <w:rPr>
+                <w:rFonts w:ascii="Times New Roman" w:hAnsi="Times New Roman" w:cs="Times New Roman"/>
+              </w:rPr>
+              <w:t>7)=4</w:t>
+            </w:r>
+          </w:p>
+          <w:p>
+            <w:pPr>
+              <w:jc w:val="both"/>
+              <w:rPr>
+                <w:rFonts w:ascii="Times New Roman" w:hAnsi="Times New Roman" w:cs="Times New Roman"/>
+              </w:rPr>
+            </w:pPr>
+            <w:proofErr w:type="gramStart"/>
+            <w:r>
+              <w:rPr>
+                <w:rFonts w:ascii="Times New Roman" w:hAnsi="Times New Roman" w:cs="Times New Roman"/>
+              </w:rPr>
+              <w:t>V(</w:t>
+            </w:r>
+            <w:proofErr w:type="gramEnd"/>
+            <w:r>
+              <w:rPr>
+                <w:rFonts w:ascii="Times New Roman" w:hAnsi="Times New Roman" w:cs="Times New Roman"/>
+              </w:rPr>
+              <w:t>5)=5</w:t>
+            </w:r>
+          </w:p>
+          <w:p>
+            <w:pPr>
+              <w:jc w:val="both"/>
+              <w:rPr>
+                <w:rFonts w:ascii="Times New Roman" w:hAnsi="Times New Roman" w:cs="Times New Roman"/>
+              </w:rPr>
+            </w:pPr>
+            <w:proofErr w:type="gramStart"/>
+            <w:r>
+              <w:rPr>
+                <w:rFonts w:ascii="Times New Roman" w:hAnsi="Times New Roman" w:cs="Times New Roman"/>
+              </w:rPr>
+              <w:t>V(</w:t>
+            </w:r>
+            <w:proofErr w:type="gramEnd"/>
+            <w:r>
+              <w:rPr>
+                <w:rFonts w:ascii="Times New Roman" w:hAnsi="Times New Roman" w:cs="Times New Roman"/>
+              </w:rPr>
+              <w:t>8)=6</w:t>
+            </w:r>
+          </w:p>
+          <w:p>
+            <w:pPr>
+              <w:jc w:val="both"/>
+              <w:rPr>
+                <w:rFonts w:ascii="Times New Roman" w:hAnsi="Times New Roman" w:cs="Times New Roman"/>
+              </w:rPr>
+            </w:pPr>
+            <w:proofErr w:type="gramStart"/>
+            <w:r>
+              <w:rPr>
+                <w:rFonts w:ascii="Times New Roman" w:hAnsi="Times New Roman" w:cs="Times New Roman"/>
+              </w:rPr>
+              <w:t>V(</w:t>
+            </w:r>
+            <w:proofErr w:type="gramEnd"/>
+            <w:r>
+              <w:rPr>
+                <w:rFonts w:ascii="Times New Roman" w:hAnsi="Times New Roman" w:cs="Times New Roman"/>
+              </w:rPr>
+              <w:t>14)=7</w:t>
+            </w:r>
+          </w:p>
+          <w:p>
+            <w:pPr>
+              <w:jc w:val="both"/>
+              <w:rPr>
+                <w:rFonts w:ascii="Times New Roman" w:hAnsi="Times New Roman" w:cs="Times New Roman"/>
+              </w:rPr>
+            </w:pPr>
+            <w:proofErr w:type="gramStart"/>
+            <w:r>
+              <w:rPr>
+                <w:rFonts w:ascii="Times New Roman" w:hAnsi="Times New Roman" w:cs="Times New Roman"/>
+              </w:rPr>
+              <w:t>V(</w:t>
+            </w:r>
+            <w:proofErr w:type="gramEnd"/>
+            <w:r>
+              <w:rPr>
+                <w:rFonts w:ascii="Times New Roman" w:hAnsi="Times New Roman" w:cs="Times New Roman"/>
+              </w:rPr>
+              <w:t>15)=8</w:t>
+            </w:r>
+          </w:p>
+        </w:tc>
+        <w:tc>
+          <w:tcPr>
+            <w:tcW w:w="870" w:type="dxa"/>
+          </w:tcPr>
+          <w:p>
+            <w:pPr>
+              <w:jc w:val="both"/>
+              <w:rPr>
+                <w:rFonts w:ascii="Times New Roman" w:hAnsi="Times New Roman" w:cs="Times New Roman"/>
+                <w:lang w:val="en-US"/>
+              </w:rPr>
+            </w:pPr>
+            <w:r>
+              <w:rPr>
+                <w:rFonts w:ascii="Times New Roman" w:hAnsi="Times New Roman" w:cs="Times New Roman"/>
+                <w:lang w:val="en-US"/>
+              </w:rPr>
+              <w:t>K=5</w:t>
+            </w:r>
+          </w:p>
+        </w:tc>
+        <w:tc>
+          <w:tcPr>
+            <w:tcW w:w="1634" w:type="dxa"/>
+          </w:tcPr>
+          <w:p>
+            <w:pPr>
+              <w:jc w:val="both"/>
+              <w:rPr>
+                <w:rFonts w:ascii="Times New Roman" w:hAnsi="Times New Roman" w:cs="Times New Roman"/>
+              </w:rPr>
+            </w:pPr>
+            <w:r>
+              <w:rPr>
+                <w:rFonts w:ascii="Times New Roman" w:hAnsi="Times New Roman" w:cs="Times New Roman"/>
+              </w:rPr>
+              <w:t>Retorna 5</w:t>
+            </w:r>
+          </w:p>
+          <w:p>
+            <w:pPr>
+              <w:jc w:val="both"/>
+              <w:rPr>
+                <w:rFonts w:ascii="Times New Roman" w:hAnsi="Times New Roman" w:cs="Times New Roman"/>
+              </w:rPr>
+            </w:pPr>
+            <w:r>
+              <w:rPr>
+                <w:rFonts w:ascii="Times New Roman" w:hAnsi="Times New Roman" w:cs="Times New Roman"/>
+              </w:rPr>
+              <w:t>No ocurre ninguna rotación, los colores permanecen estables.</w:t>
+            </w:r>
           </w:p>
         </w:tc>
       </w:tr>
       <w:tr>
         <w:tc>
           <w:tcPr>
-            <w:tcW w:w="1488" w:type="dxa"/>
+            <w:tcW w:w="882" w:type="dxa"/>
           </w:tcPr>
           <w:p>
             <w:pPr>
@@ -1857,7 +2208,7 @@
         </w:tc>
         <w:tc>
           <w:tcPr>
-            <w:tcW w:w="1484" w:type="dxa"/>
+            <w:tcW w:w="1186" w:type="dxa"/>
           </w:tcPr>
           <w:p>
             <w:pPr>
@@ -1890,61 +2241,94 @@
         </w:tc>
         <w:tc>
           <w:tcPr>
-            <w:tcW w:w="2358" w:type="dxa"/>
-          </w:tcPr>
-          <w:p>
-            <w:pPr>
-              <w:jc w:val="both"/>
-              <w:rPr>
-                <w:rFonts w:ascii="Times New Roman" w:hAnsi="Times New Roman" w:cs="Times New Roman"/>
-              </w:rPr>
-            </w:pPr>
-          </w:p>
-        </w:tc>
-        <w:tc>
-          <w:tcPr>
-            <w:tcW w:w="1740" w:type="dxa"/>
-          </w:tcPr>
-          <w:p>
-            <w:pPr>
-              <w:jc w:val="both"/>
-              <w:rPr>
-                <w:rFonts w:ascii="Times New Roman" w:hAnsi="Times New Roman" w:cs="Times New Roman"/>
-              </w:rPr>
-            </w:pPr>
-          </w:p>
-        </w:tc>
-        <w:tc>
-          <w:tcPr>
-            <w:tcW w:w="1758" w:type="dxa"/>
-          </w:tcPr>
-          <w:p>
-            <w:pPr>
-              <w:jc w:val="both"/>
-              <w:rPr>
-                <w:rFonts w:ascii="Times New Roman" w:hAnsi="Times New Roman" w:cs="Times New Roman"/>
-              </w:rPr>
-            </w:pPr>
+            <w:tcW w:w="4256" w:type="dxa"/>
+          </w:tcPr>
+          <w:p>
+            <w:pPr>
+              <w:jc w:val="both"/>
+              <w:rPr>
+                <w:rFonts w:ascii="Times New Roman" w:hAnsi="Times New Roman" w:cs="Times New Roman"/>
+              </w:rPr>
+            </w:pPr>
+            <w:r>
+              <w:rPr>
+                <w:rFonts w:ascii="Times New Roman" w:hAnsi="Times New Roman" w:cs="Times New Roman"/>
+              </w:rPr>
+              <w:t>El mismo que el anterior</w:t>
+            </w:r>
+          </w:p>
+        </w:tc>
+        <w:tc>
+          <w:tcPr>
+            <w:tcW w:w="870" w:type="dxa"/>
+          </w:tcPr>
+          <w:p>
+            <w:pPr>
+              <w:jc w:val="both"/>
+              <w:rPr>
+                <w:rFonts w:ascii="Times New Roman" w:hAnsi="Times New Roman" w:cs="Times New Roman"/>
+              </w:rPr>
+            </w:pPr>
+            <w:r>
+              <w:rPr>
+                <w:rFonts w:ascii="Times New Roman" w:hAnsi="Times New Roman" w:cs="Times New Roman"/>
+              </w:rPr>
+              <w:t>K=7</w:t>
+            </w:r>
+          </w:p>
+        </w:tc>
+        <w:tc>
+          <w:tcPr>
+            <w:tcW w:w="1634" w:type="dxa"/>
+          </w:tcPr>
+          <w:p>
+            <w:pPr>
+              <w:jc w:val="both"/>
+              <w:rPr>
+                <w:rFonts w:ascii="Times New Roman" w:hAnsi="Times New Roman" w:cs="Times New Roman"/>
+              </w:rPr>
+            </w:pPr>
+            <w:r>
+              <w:rPr>
+                <w:rFonts w:ascii="Times New Roman" w:hAnsi="Times New Roman" w:cs="Times New Roman"/>
+              </w:rPr>
+              <w:t>Retorna 4</w:t>
+            </w:r>
+          </w:p>
+          <w:p>
+            <w:pPr>
+              <w:jc w:val="both"/>
+              <w:rPr>
+                <w:rFonts w:ascii="Times New Roman" w:hAnsi="Times New Roman" w:cs="Times New Roman"/>
+              </w:rPr>
+            </w:pPr>
+            <w:r>
+              <w:rPr>
+                <w:rFonts w:ascii="Times New Roman" w:hAnsi="Times New Roman" w:cs="Times New Roman"/>
+              </w:rPr>
+              <w:t>8 pasa a ser el hijo derecho de 2 y es negro, además su hijo derecho es 5 y sigue siendo rojo.</w:t>
+            </w:r>
           </w:p>
         </w:tc>
       </w:tr>
       <w:tr>
         <w:tc>
           <w:tcPr>
-            <w:tcW w:w="1488" w:type="dxa"/>
-          </w:tcPr>
-          <w:p>
-            <w:pPr>
-              <w:jc w:val="both"/>
-              <w:rPr>
-                <w:rFonts w:ascii="Times New Roman" w:hAnsi="Times New Roman" w:cs="Times New Roman"/>
-              </w:rPr>
-            </w:pPr>
-            <w:proofErr w:type="spellStart"/>
-            <w:r>
-              <w:rPr>
-                <w:rFonts w:ascii="Times New Roman" w:hAnsi="Times New Roman" w:cs="Times New Roman"/>
-              </w:rPr>
+            <w:tcW w:w="882" w:type="dxa"/>
+          </w:tcPr>
+          <w:p>
+            <w:pPr>
+              <w:jc w:val="both"/>
+              <w:rPr>
+                <w:rFonts w:ascii="Times New Roman" w:hAnsi="Times New Roman" w:cs="Times New Roman"/>
+              </w:rPr>
+            </w:pPr>
+            <w:proofErr w:type="spellStart"/>
+            <w:r>
+              <w:rPr>
+                <w:rFonts w:ascii="Times New Roman" w:hAnsi="Times New Roman" w:cs="Times New Roman"/>
+              </w:rPr>
+              <w:lastRenderedPageBreak/>
               <w:t>RBTree</w:t>
             </w:r>
             <w:proofErr w:type="spellEnd"/>
@@ -1952,7 +2336,7 @@
         </w:tc>
         <w:tc>
           <w:tcPr>
-            <w:tcW w:w="1484" w:type="dxa"/>
+            <w:tcW w:w="1186" w:type="dxa"/>
           </w:tcPr>
           <w:p>
             <w:pPr>
@@ -1985,41 +2369,1163 @@
         </w:tc>
         <w:tc>
           <w:tcPr>
-            <w:tcW w:w="2358" w:type="dxa"/>
-          </w:tcPr>
-          <w:p>
-            <w:pPr>
-              <w:jc w:val="both"/>
-              <w:rPr>
-                <w:rFonts w:ascii="Times New Roman" w:hAnsi="Times New Roman" w:cs="Times New Roman"/>
-              </w:rPr>
-            </w:pPr>
-          </w:p>
-        </w:tc>
-        <w:tc>
-          <w:tcPr>
-            <w:tcW w:w="1740" w:type="dxa"/>
-          </w:tcPr>
-          <w:p>
-            <w:pPr>
-              <w:jc w:val="both"/>
-              <w:rPr>
-                <w:rFonts w:ascii="Times New Roman" w:hAnsi="Times New Roman" w:cs="Times New Roman"/>
-              </w:rPr>
-            </w:pPr>
-          </w:p>
-        </w:tc>
-        <w:tc>
-          <w:tcPr>
-            <w:tcW w:w="1758" w:type="dxa"/>
-          </w:tcPr>
-          <w:p>
-            <w:pPr>
-              <w:jc w:val="both"/>
-              <w:rPr>
-                <w:rFonts w:ascii="Times New Roman" w:hAnsi="Times New Roman" w:cs="Times New Roman"/>
-              </w:rPr>
-            </w:pPr>
+            <w:tcW w:w="4256" w:type="dxa"/>
+          </w:tcPr>
+          <w:p>
+            <w:pPr>
+              <w:jc w:val="both"/>
+              <w:rPr>
+                <w:rFonts w:ascii="Times New Roman" w:hAnsi="Times New Roman" w:cs="Times New Roman"/>
+              </w:rPr>
+            </w:pPr>
+            <w:r>
+              <w:rPr>
+                <w:rFonts w:ascii="Times New Roman" w:hAnsi="Times New Roman" w:cs="Times New Roman"/>
+              </w:rPr>
+              <w:t>El mismo del anterior</w:t>
+            </w:r>
+          </w:p>
+        </w:tc>
+        <w:tc>
+          <w:tcPr>
+            <w:tcW w:w="870" w:type="dxa"/>
+          </w:tcPr>
+          <w:p>
+            <w:pPr>
+              <w:jc w:val="both"/>
+              <w:rPr>
+                <w:rFonts w:ascii="Times New Roman" w:hAnsi="Times New Roman" w:cs="Times New Roman"/>
+              </w:rPr>
+            </w:pPr>
+            <w:r>
+              <w:rPr>
+                <w:rFonts w:ascii="Times New Roman" w:hAnsi="Times New Roman" w:cs="Times New Roman"/>
+              </w:rPr>
+              <w:t>K=20</w:t>
+            </w:r>
+          </w:p>
+        </w:tc>
+        <w:tc>
+          <w:tcPr>
+            <w:tcW w:w="1634" w:type="dxa"/>
+          </w:tcPr>
+          <w:p>
+            <w:pPr>
+              <w:jc w:val="both"/>
+              <w:rPr>
+                <w:rFonts w:ascii="Times New Roman" w:hAnsi="Times New Roman" w:cs="Times New Roman"/>
+              </w:rPr>
+            </w:pPr>
+            <w:r>
+              <w:rPr>
+                <w:rFonts w:ascii="Times New Roman" w:hAnsi="Times New Roman" w:cs="Times New Roman"/>
+              </w:rPr>
+              <w:t xml:space="preserve">Retorna </w:t>
+            </w:r>
+            <w:proofErr w:type="spellStart"/>
+            <w:r>
+              <w:rPr>
+                <w:rFonts w:ascii="Times New Roman" w:hAnsi="Times New Roman" w:cs="Times New Roman"/>
+              </w:rPr>
+              <w:t>null</w:t>
+            </w:r>
+            <w:proofErr w:type="spellEnd"/>
+            <w:r>
+              <w:rPr>
+                <w:rFonts w:ascii="Times New Roman" w:hAnsi="Times New Roman" w:cs="Times New Roman"/>
+              </w:rPr>
+              <w:t xml:space="preserve">. </w:t>
+            </w:r>
+          </w:p>
+        </w:tc>
+      </w:tr>
+      <w:tr>
+        <w:tc>
+          <w:tcPr>
+            <w:tcW w:w="882" w:type="dxa"/>
+          </w:tcPr>
+          <w:p>
+            <w:pPr>
+              <w:jc w:val="both"/>
+              <w:rPr>
+                <w:rFonts w:ascii="Times New Roman" w:hAnsi="Times New Roman" w:cs="Times New Roman"/>
+              </w:rPr>
+            </w:pPr>
+            <w:proofErr w:type="spellStart"/>
+            <w:r>
+              <w:rPr>
+                <w:rFonts w:ascii="Times New Roman" w:hAnsi="Times New Roman" w:cs="Times New Roman"/>
+              </w:rPr>
+              <w:t>RBTree</w:t>
+            </w:r>
+            <w:proofErr w:type="spellEnd"/>
+          </w:p>
+        </w:tc>
+        <w:tc>
+          <w:tcPr>
+            <w:tcW w:w="1186" w:type="dxa"/>
+          </w:tcPr>
+          <w:p>
+            <w:pPr>
+              <w:jc w:val="both"/>
+              <w:rPr>
+                <w:rFonts w:ascii="Times New Roman" w:hAnsi="Times New Roman" w:cs="Times New Roman"/>
+              </w:rPr>
+            </w:pPr>
+            <w:r>
+              <w:rPr>
+                <w:rFonts w:ascii="Times New Roman" w:hAnsi="Times New Roman" w:cs="Times New Roman"/>
+              </w:rPr>
+              <w:t>+</w:t>
+            </w:r>
+            <w:proofErr w:type="spellStart"/>
+            <w:r>
+              <w:rPr>
+                <w:rFonts w:ascii="Times New Roman" w:hAnsi="Times New Roman" w:cs="Times New Roman"/>
+              </w:rPr>
+              <w:t>delete</w:t>
+            </w:r>
+            <w:proofErr w:type="spellEnd"/>
+            <w:r>
+              <w:rPr>
+                <w:rFonts w:ascii="Times New Roman" w:hAnsi="Times New Roman" w:cs="Times New Roman"/>
+              </w:rPr>
+              <w:t>(K): V</w:t>
+            </w:r>
+          </w:p>
+        </w:tc>
+        <w:tc>
+          <w:tcPr>
+            <w:tcW w:w="4256" w:type="dxa"/>
+          </w:tcPr>
+          <w:p>
+            <w:pPr>
+              <w:jc w:val="both"/>
+              <w:rPr>
+                <w:rFonts w:ascii="Times New Roman" w:hAnsi="Times New Roman" w:cs="Times New Roman"/>
+              </w:rPr>
+            </w:pPr>
+            <w:r>
+              <w:rPr>
+                <w:rFonts w:ascii="Times New Roman" w:hAnsi="Times New Roman" w:cs="Times New Roman"/>
+              </w:rPr>
+              <w:t>Se tiene el siguiente árbol rojinegro</w:t>
+            </w:r>
+          </w:p>
+          <w:p>
+            <w:pPr>
+              <w:jc w:val="both"/>
+              <w:rPr>
+                <w:rFonts w:ascii="Times New Roman" w:hAnsi="Times New Roman" w:cs="Times New Roman"/>
+              </w:rPr>
+            </w:pPr>
+            <w:r>
+              <w:rPr>
+                <w:noProof/>
+              </w:rPr>
+              <w:drawing>
+                <wp:inline distT="0" distB="0" distL="0" distR="0" wp14:anchorId="4CDF41CE" wp14:editId="563FBC88">
+                  <wp:extent cx="2686050" cy="1732423"/>
+                  <wp:effectExtent l="0" t="0" r="0" b="1270"/>
+                  <wp:docPr id="2" name="Imagen 2"/>
+                  <wp:cNvGraphicFramePr>
+                    <a:graphicFrameLocks xmlns:a="http://schemas.openxmlformats.org/drawingml/2006/main" noChangeAspect="1"/>
+                  </wp:cNvGraphicFramePr>
+                  <a:graphic xmlns:a="http://schemas.openxmlformats.org/drawingml/2006/main">
+                    <a:graphicData uri="http://schemas.openxmlformats.org/drawingml/2006/picture">
+                      <pic:pic xmlns:pic="http://schemas.openxmlformats.org/drawingml/2006/picture">
+                        <pic:nvPicPr>
+                          <pic:cNvPr id="1" name=""/>
+                          <pic:cNvPicPr/>
+                        </pic:nvPicPr>
+                        <pic:blipFill rotWithShape="1">
+                          <a:blip r:embed="rId7"/>
+                          <a:srcRect l="43958" t="43168" r="27359" b="23928"/>
+                          <a:stretch/>
+                        </pic:blipFill>
+                        <pic:spPr bwMode="auto">
+                          <a:xfrm>
+                            <a:off x="0" y="0"/>
+                            <a:ext cx="2705111" cy="1744717"/>
+                          </a:xfrm>
+                          <a:prstGeom prst="rect">
+                            <a:avLst/>
+                          </a:prstGeom>
+                          <a:ln>
+                            <a:noFill/>
+                          </a:ln>
+                          <a:extLst>
+                            <a:ext uri="{53640926-AAD7-44D8-BBD7-CCE9431645EC}">
+                              <a14:shadowObscured xmlns:a14="http://schemas.microsoft.com/office/drawing/2010/main"/>
+                            </a:ext>
+                          </a:extLst>
+                        </pic:spPr>
+                      </pic:pic>
+                    </a:graphicData>
+                  </a:graphic>
+                </wp:inline>
+              </w:drawing>
+            </w:r>
+          </w:p>
+          <w:p>
+            <w:pPr>
+              <w:jc w:val="both"/>
+              <w:rPr>
+                <w:rFonts w:ascii="Times New Roman" w:hAnsi="Times New Roman" w:cs="Times New Roman"/>
+              </w:rPr>
+            </w:pPr>
+          </w:p>
+          <w:p>
+            <w:pPr>
+              <w:jc w:val="both"/>
+              <w:rPr>
+                <w:rFonts w:ascii="Times New Roman" w:hAnsi="Times New Roman" w:cs="Times New Roman"/>
+              </w:rPr>
+            </w:pPr>
+            <w:r>
+              <w:rPr>
+                <w:rFonts w:ascii="Times New Roman" w:hAnsi="Times New Roman" w:cs="Times New Roman"/>
+              </w:rPr>
+              <w:t xml:space="preserve">Con los siguiente </w:t>
+            </w:r>
+            <w:proofErr w:type="spellStart"/>
+            <w:r>
+              <w:rPr>
+                <w:rFonts w:ascii="Times New Roman" w:hAnsi="Times New Roman" w:cs="Times New Roman"/>
+              </w:rPr>
+              <w:t>values</w:t>
+            </w:r>
+            <w:proofErr w:type="spellEnd"/>
+            <w:r>
+              <w:rPr>
+                <w:rFonts w:ascii="Times New Roman" w:hAnsi="Times New Roman" w:cs="Times New Roman"/>
+              </w:rPr>
+              <w:t>:</w:t>
+            </w:r>
+          </w:p>
+          <w:p>
+            <w:pPr>
+              <w:jc w:val="both"/>
+              <w:rPr>
+                <w:rFonts w:ascii="Times New Roman" w:hAnsi="Times New Roman" w:cs="Times New Roman"/>
+                <w:lang w:val="en-US"/>
+              </w:rPr>
+            </w:pPr>
+            <w:proofErr w:type="gramStart"/>
+            <w:r>
+              <w:rPr>
+                <w:rFonts w:ascii="Times New Roman" w:hAnsi="Times New Roman" w:cs="Times New Roman"/>
+                <w:lang w:val="en-US"/>
+              </w:rPr>
+              <w:t>V(</w:t>
+            </w:r>
+            <w:proofErr w:type="gramEnd"/>
+            <w:r>
+              <w:rPr>
+                <w:rFonts w:ascii="Times New Roman" w:hAnsi="Times New Roman" w:cs="Times New Roman"/>
+                <w:lang w:val="en-US"/>
+              </w:rPr>
+              <w:t>8</w:t>
+            </w:r>
+            <w:r>
+              <w:rPr>
+                <w:rFonts w:ascii="Times New Roman" w:hAnsi="Times New Roman" w:cs="Times New Roman"/>
+                <w:lang w:val="en-US"/>
+              </w:rPr>
+              <w:t>)=1</w:t>
+            </w:r>
+          </w:p>
+          <w:p>
+            <w:pPr>
+              <w:jc w:val="both"/>
+              <w:rPr>
+                <w:rFonts w:ascii="Times New Roman" w:hAnsi="Times New Roman" w:cs="Times New Roman"/>
+                <w:lang w:val="en-US"/>
+              </w:rPr>
+            </w:pPr>
+            <w:proofErr w:type="gramStart"/>
+            <w:r>
+              <w:rPr>
+                <w:rFonts w:ascii="Times New Roman" w:hAnsi="Times New Roman" w:cs="Times New Roman"/>
+                <w:lang w:val="en-US"/>
+              </w:rPr>
+              <w:t>V(</w:t>
+            </w:r>
+            <w:proofErr w:type="gramEnd"/>
+            <w:r>
+              <w:rPr>
+                <w:rFonts w:ascii="Times New Roman" w:hAnsi="Times New Roman" w:cs="Times New Roman"/>
+                <w:lang w:val="en-US"/>
+              </w:rPr>
+              <w:t>7</w:t>
+            </w:r>
+            <w:r>
+              <w:rPr>
+                <w:rFonts w:ascii="Times New Roman" w:hAnsi="Times New Roman" w:cs="Times New Roman"/>
+                <w:lang w:val="en-US"/>
+              </w:rPr>
+              <w:t>)=2</w:t>
+            </w:r>
+          </w:p>
+          <w:p>
+            <w:pPr>
+              <w:jc w:val="both"/>
+              <w:rPr>
+                <w:rFonts w:ascii="Times New Roman" w:hAnsi="Times New Roman" w:cs="Times New Roman"/>
+                <w:lang w:val="en-US"/>
+              </w:rPr>
+            </w:pPr>
+            <w:proofErr w:type="gramStart"/>
+            <w:r>
+              <w:rPr>
+                <w:rFonts w:ascii="Times New Roman" w:hAnsi="Times New Roman" w:cs="Times New Roman"/>
+                <w:lang w:val="en-US"/>
+              </w:rPr>
+              <w:t>V(</w:t>
+            </w:r>
+            <w:proofErr w:type="gramEnd"/>
+            <w:r>
+              <w:rPr>
+                <w:rFonts w:ascii="Times New Roman" w:hAnsi="Times New Roman" w:cs="Times New Roman"/>
+                <w:lang w:val="en-US"/>
+              </w:rPr>
+              <w:t>12</w:t>
+            </w:r>
+            <w:r>
+              <w:rPr>
+                <w:rFonts w:ascii="Times New Roman" w:hAnsi="Times New Roman" w:cs="Times New Roman"/>
+                <w:lang w:val="en-US"/>
+              </w:rPr>
+              <w:t>)=3</w:t>
+            </w:r>
+          </w:p>
+          <w:p>
+            <w:pPr>
+              <w:jc w:val="both"/>
+              <w:rPr>
+                <w:rFonts w:ascii="Times New Roman" w:hAnsi="Times New Roman" w:cs="Times New Roman"/>
+                <w:lang w:val="en-US"/>
+              </w:rPr>
+            </w:pPr>
+            <w:proofErr w:type="gramStart"/>
+            <w:r>
+              <w:rPr>
+                <w:rFonts w:ascii="Times New Roman" w:hAnsi="Times New Roman" w:cs="Times New Roman"/>
+                <w:lang w:val="en-US"/>
+              </w:rPr>
+              <w:t>V(</w:t>
+            </w:r>
+            <w:proofErr w:type="gramEnd"/>
+            <w:r>
+              <w:rPr>
+                <w:rFonts w:ascii="Times New Roman" w:hAnsi="Times New Roman" w:cs="Times New Roman"/>
+                <w:lang w:val="en-US"/>
+              </w:rPr>
+              <w:t>6</w:t>
+            </w:r>
+            <w:r>
+              <w:rPr>
+                <w:rFonts w:ascii="Times New Roman" w:hAnsi="Times New Roman" w:cs="Times New Roman"/>
+                <w:lang w:val="en-US"/>
+              </w:rPr>
+              <w:t>)=4</w:t>
+            </w:r>
+          </w:p>
+          <w:p>
+            <w:pPr>
+              <w:jc w:val="both"/>
+              <w:rPr>
+                <w:rFonts w:ascii="Times New Roman" w:hAnsi="Times New Roman" w:cs="Times New Roman"/>
+                <w:lang w:val="en-US"/>
+              </w:rPr>
+            </w:pPr>
+            <w:proofErr w:type="gramStart"/>
+            <w:r>
+              <w:rPr>
+                <w:rFonts w:ascii="Times New Roman" w:hAnsi="Times New Roman" w:cs="Times New Roman"/>
+                <w:lang w:val="en-US"/>
+              </w:rPr>
+              <w:t>V(</w:t>
+            </w:r>
+            <w:proofErr w:type="gramEnd"/>
+            <w:r>
+              <w:rPr>
+                <w:rFonts w:ascii="Times New Roman" w:hAnsi="Times New Roman" w:cs="Times New Roman"/>
+                <w:lang w:val="en-US"/>
+              </w:rPr>
+              <w:t>7</w:t>
+            </w:r>
+            <w:r>
+              <w:rPr>
+                <w:rFonts w:ascii="Times New Roman" w:hAnsi="Times New Roman" w:cs="Times New Roman"/>
+                <w:lang w:val="en-US"/>
+              </w:rPr>
+              <w:t>.</w:t>
+            </w:r>
+            <w:r>
+              <w:rPr>
+                <w:rFonts w:ascii="Times New Roman" w:hAnsi="Times New Roman" w:cs="Times New Roman"/>
+                <w:lang w:val="en-US"/>
+              </w:rPr>
+              <w:t>5</w:t>
+            </w:r>
+            <w:r>
+              <w:rPr>
+                <w:rFonts w:ascii="Times New Roman" w:hAnsi="Times New Roman" w:cs="Times New Roman"/>
+                <w:lang w:val="en-US"/>
+              </w:rPr>
+              <w:t>)=5</w:t>
+            </w:r>
+          </w:p>
+          <w:p>
+            <w:pPr>
+              <w:jc w:val="both"/>
+              <w:rPr>
+                <w:rFonts w:ascii="Times New Roman" w:hAnsi="Times New Roman" w:cs="Times New Roman"/>
+                <w:lang w:val="en-US"/>
+              </w:rPr>
+            </w:pPr>
+            <w:proofErr w:type="gramStart"/>
+            <w:r>
+              <w:rPr>
+                <w:rFonts w:ascii="Times New Roman" w:hAnsi="Times New Roman" w:cs="Times New Roman"/>
+                <w:lang w:val="en-US"/>
+              </w:rPr>
+              <w:t>V(</w:t>
+            </w:r>
+            <w:proofErr w:type="gramEnd"/>
+            <w:r>
+              <w:rPr>
+                <w:rFonts w:ascii="Times New Roman" w:hAnsi="Times New Roman" w:cs="Times New Roman"/>
+                <w:lang w:val="en-US"/>
+              </w:rPr>
+              <w:t>10</w:t>
+            </w:r>
+            <w:r>
+              <w:rPr>
+                <w:rFonts w:ascii="Times New Roman" w:hAnsi="Times New Roman" w:cs="Times New Roman"/>
+                <w:lang w:val="en-US"/>
+              </w:rPr>
+              <w:t>)=6</w:t>
+            </w:r>
+          </w:p>
+          <w:p>
+            <w:pPr>
+              <w:jc w:val="both"/>
+              <w:rPr>
+                <w:rFonts w:ascii="Times New Roman" w:hAnsi="Times New Roman" w:cs="Times New Roman"/>
+                <w:lang w:val="en-US"/>
+              </w:rPr>
+            </w:pPr>
+            <w:proofErr w:type="gramStart"/>
+            <w:r>
+              <w:rPr>
+                <w:rFonts w:ascii="Times New Roman" w:hAnsi="Times New Roman" w:cs="Times New Roman"/>
+                <w:lang w:val="en-US"/>
+              </w:rPr>
+              <w:t>V(</w:t>
+            </w:r>
+            <w:proofErr w:type="gramEnd"/>
+            <w:r>
+              <w:rPr>
+                <w:rFonts w:ascii="Times New Roman" w:hAnsi="Times New Roman" w:cs="Times New Roman"/>
+                <w:lang w:val="en-US"/>
+              </w:rPr>
+              <w:t>14)=7</w:t>
+            </w:r>
+          </w:p>
+          <w:p>
+            <w:pPr>
+              <w:jc w:val="both"/>
+              <w:rPr>
+                <w:rFonts w:ascii="Times New Roman" w:hAnsi="Times New Roman" w:cs="Times New Roman"/>
+                <w:lang w:val="en-US"/>
+              </w:rPr>
+            </w:pPr>
+            <w:proofErr w:type="gramStart"/>
+            <w:r>
+              <w:rPr>
+                <w:rFonts w:ascii="Times New Roman" w:hAnsi="Times New Roman" w:cs="Times New Roman"/>
+                <w:lang w:val="en-US"/>
+              </w:rPr>
+              <w:t>V(</w:t>
+            </w:r>
+            <w:proofErr w:type="gramEnd"/>
+            <w:r>
+              <w:rPr>
+                <w:rFonts w:ascii="Times New Roman" w:hAnsi="Times New Roman" w:cs="Times New Roman"/>
+                <w:lang w:val="en-US"/>
+              </w:rPr>
+              <w:t>15)=8</w:t>
+            </w:r>
+          </w:p>
+          <w:p>
+            <w:pPr>
+              <w:jc w:val="both"/>
+              <w:rPr>
+                <w:rFonts w:ascii="Times New Roman" w:hAnsi="Times New Roman" w:cs="Times New Roman"/>
+                <w:lang w:val="en-US"/>
+              </w:rPr>
+            </w:pPr>
+            <w:proofErr w:type="gramStart"/>
+            <w:r>
+              <w:rPr>
+                <w:rFonts w:ascii="Times New Roman" w:hAnsi="Times New Roman" w:cs="Times New Roman"/>
+                <w:lang w:val="en-US"/>
+              </w:rPr>
+              <w:t>V(</w:t>
+            </w:r>
+            <w:proofErr w:type="gramEnd"/>
+            <w:r>
+              <w:rPr>
+                <w:rFonts w:ascii="Times New Roman" w:hAnsi="Times New Roman" w:cs="Times New Roman"/>
+                <w:lang w:val="en-US"/>
+              </w:rPr>
+              <w:t>13)=9</w:t>
+            </w:r>
+          </w:p>
+        </w:tc>
+        <w:tc>
+          <w:tcPr>
+            <w:tcW w:w="870" w:type="dxa"/>
+          </w:tcPr>
+          <w:p>
+            <w:pPr>
+              <w:jc w:val="both"/>
+              <w:rPr>
+                <w:rFonts w:ascii="Times New Roman" w:hAnsi="Times New Roman" w:cs="Times New Roman"/>
+                <w:lang w:val="en-US"/>
+              </w:rPr>
+            </w:pPr>
+            <w:r>
+              <w:rPr>
+                <w:rFonts w:ascii="Times New Roman" w:hAnsi="Times New Roman" w:cs="Times New Roman"/>
+                <w:lang w:val="en-US"/>
+              </w:rPr>
+              <w:t>K=10</w:t>
+            </w:r>
+          </w:p>
+        </w:tc>
+        <w:tc>
+          <w:tcPr>
+            <w:tcW w:w="1634" w:type="dxa"/>
+          </w:tcPr>
+          <w:p>
+            <w:pPr>
+              <w:jc w:val="both"/>
+              <w:rPr>
+                <w:rFonts w:ascii="Times New Roman" w:hAnsi="Times New Roman" w:cs="Times New Roman"/>
+              </w:rPr>
+            </w:pPr>
+            <w:r>
+              <w:rPr>
+                <w:rFonts w:ascii="Times New Roman" w:hAnsi="Times New Roman" w:cs="Times New Roman"/>
+              </w:rPr>
+              <w:t>Retorna 6.</w:t>
+            </w:r>
+          </w:p>
+          <w:p>
+            <w:pPr>
+              <w:jc w:val="both"/>
+              <w:rPr>
+                <w:rFonts w:ascii="Times New Roman" w:hAnsi="Times New Roman" w:cs="Times New Roman"/>
+              </w:rPr>
+            </w:pPr>
+            <w:r>
+              <w:rPr>
+                <w:rFonts w:ascii="Times New Roman" w:hAnsi="Times New Roman" w:cs="Times New Roman"/>
+              </w:rPr>
+              <w:t xml:space="preserve">La </w:t>
+            </w:r>
+            <w:proofErr w:type="spellStart"/>
+            <w:r>
+              <w:rPr>
+                <w:rFonts w:ascii="Times New Roman" w:hAnsi="Times New Roman" w:cs="Times New Roman"/>
+              </w:rPr>
+              <w:t>raiz</w:t>
+            </w:r>
+            <w:proofErr w:type="spellEnd"/>
+            <w:r>
+              <w:rPr>
+                <w:rFonts w:ascii="Times New Roman" w:hAnsi="Times New Roman" w:cs="Times New Roman"/>
+              </w:rPr>
+              <w:t xml:space="preserve"> es negra y es 8</w:t>
+            </w:r>
+          </w:p>
+          <w:p>
+            <w:pPr>
+              <w:jc w:val="both"/>
+              <w:rPr>
+                <w:rFonts w:ascii="Times New Roman" w:hAnsi="Times New Roman" w:cs="Times New Roman"/>
+              </w:rPr>
+            </w:pPr>
+            <w:r>
+              <w:rPr>
+                <w:rFonts w:ascii="Times New Roman" w:hAnsi="Times New Roman" w:cs="Times New Roman"/>
+              </w:rPr>
+              <w:t>Su hijo derecho es 14 y es negro.</w:t>
+            </w:r>
+          </w:p>
+          <w:p>
+            <w:pPr>
+              <w:jc w:val="both"/>
+              <w:rPr>
+                <w:rFonts w:ascii="Times New Roman" w:hAnsi="Times New Roman" w:cs="Times New Roman"/>
+              </w:rPr>
+            </w:pPr>
+            <w:r>
+              <w:rPr>
+                <w:rFonts w:ascii="Times New Roman" w:hAnsi="Times New Roman" w:cs="Times New Roman"/>
+              </w:rPr>
+              <w:t>El hijo izquierdo de 14 es 12 y es negro y su hijo derecho es 13 y es rojo.</w:t>
+            </w:r>
+          </w:p>
+          <w:p>
+            <w:pPr>
+              <w:jc w:val="both"/>
+              <w:rPr>
+                <w:rFonts w:ascii="Times New Roman" w:hAnsi="Times New Roman" w:cs="Times New Roman"/>
+              </w:rPr>
+            </w:pPr>
+            <w:r>
+              <w:rPr>
+                <w:rFonts w:ascii="Times New Roman" w:hAnsi="Times New Roman" w:cs="Times New Roman"/>
+              </w:rPr>
+              <w:t>El hijo derecho de 14 es 15 y es negro.</w:t>
+            </w:r>
+          </w:p>
+        </w:tc>
+      </w:tr>
+      <w:tr>
+        <w:tc>
+          <w:tcPr>
+            <w:tcW w:w="882" w:type="dxa"/>
+          </w:tcPr>
+          <w:p>
+            <w:pPr>
+              <w:jc w:val="both"/>
+              <w:rPr>
+                <w:rFonts w:ascii="Times New Roman" w:hAnsi="Times New Roman" w:cs="Times New Roman"/>
+                <w:lang w:val="en-US"/>
+              </w:rPr>
+            </w:pPr>
+            <w:proofErr w:type="spellStart"/>
+            <w:r>
+              <w:rPr>
+                <w:rFonts w:ascii="Times New Roman" w:hAnsi="Times New Roman" w:cs="Times New Roman"/>
+                <w:lang w:val="en-US"/>
+              </w:rPr>
+              <w:t>RBTree</w:t>
+            </w:r>
+            <w:proofErr w:type="spellEnd"/>
+          </w:p>
+        </w:tc>
+        <w:tc>
+          <w:tcPr>
+            <w:tcW w:w="1186" w:type="dxa"/>
+          </w:tcPr>
+          <w:p>
+            <w:pPr>
+              <w:jc w:val="both"/>
+              <w:rPr>
+                <w:rFonts w:ascii="Times New Roman" w:hAnsi="Times New Roman" w:cs="Times New Roman"/>
+                <w:lang w:val="en-US"/>
+              </w:rPr>
+            </w:pPr>
+            <w:r>
+              <w:rPr>
+                <w:rFonts w:ascii="Times New Roman" w:hAnsi="Times New Roman" w:cs="Times New Roman"/>
+                <w:lang w:val="en-US"/>
+              </w:rPr>
+              <w:t>+delete(K): V</w:t>
+            </w:r>
+          </w:p>
+        </w:tc>
+        <w:tc>
+          <w:tcPr>
+            <w:tcW w:w="4256" w:type="dxa"/>
+          </w:tcPr>
+          <w:p>
+            <w:pPr>
+              <w:jc w:val="both"/>
+              <w:rPr>
+                <w:rFonts w:ascii="Times New Roman" w:hAnsi="Times New Roman" w:cs="Times New Roman"/>
+              </w:rPr>
+            </w:pPr>
+            <w:r>
+              <w:rPr>
+                <w:rFonts w:ascii="Times New Roman" w:hAnsi="Times New Roman" w:cs="Times New Roman"/>
+              </w:rPr>
+              <w:t>Existe el siguiente árbol rojinegro:</w:t>
+            </w:r>
+          </w:p>
+          <w:p>
+            <w:pPr>
+              <w:jc w:val="both"/>
+              <w:rPr>
+                <w:rFonts w:ascii="Times New Roman" w:hAnsi="Times New Roman" w:cs="Times New Roman"/>
+                <w:lang w:val="en-US"/>
+              </w:rPr>
+            </w:pPr>
+            <w:r>
+              <w:rPr>
+                <w:noProof/>
+              </w:rPr>
+              <w:drawing>
+                <wp:inline distT="0" distB="0" distL="0" distR="0" wp14:anchorId="6F954596" wp14:editId="584B89D9">
+                  <wp:extent cx="1828800" cy="1770434"/>
+                  <wp:effectExtent l="0" t="0" r="0" b="1270"/>
+                  <wp:docPr id="3" name="Imagen 3"/>
+                  <wp:cNvGraphicFramePr>
+                    <a:graphicFrameLocks xmlns:a="http://schemas.openxmlformats.org/drawingml/2006/main" noChangeAspect="1"/>
+                  </wp:cNvGraphicFramePr>
+                  <a:graphic xmlns:a="http://schemas.openxmlformats.org/drawingml/2006/main">
+                    <a:graphicData uri="http://schemas.openxmlformats.org/drawingml/2006/picture">
+                      <pic:pic xmlns:pic="http://schemas.openxmlformats.org/drawingml/2006/picture">
+                        <pic:nvPicPr>
+                          <pic:cNvPr id="1" name=""/>
+                          <pic:cNvPicPr/>
+                        </pic:nvPicPr>
+                        <pic:blipFill rotWithShape="1">
+                          <a:blip r:embed="rId8"/>
+                          <a:srcRect l="21385" t="59469" r="62661" b="13061"/>
+                          <a:stretch/>
+                        </pic:blipFill>
+                        <pic:spPr bwMode="auto">
+                          <a:xfrm>
+                            <a:off x="0" y="0"/>
+                            <a:ext cx="1840520" cy="1781780"/>
+                          </a:xfrm>
+                          <a:prstGeom prst="rect">
+                            <a:avLst/>
+                          </a:prstGeom>
+                          <a:ln>
+                            <a:noFill/>
+                          </a:ln>
+                          <a:extLst>
+                            <a:ext uri="{53640926-AAD7-44D8-BBD7-CCE9431645EC}">
+                              <a14:shadowObscured xmlns:a14="http://schemas.microsoft.com/office/drawing/2010/main"/>
+                            </a:ext>
+                          </a:extLst>
+                        </pic:spPr>
+                      </pic:pic>
+                    </a:graphicData>
+                  </a:graphic>
+                </wp:inline>
+              </w:drawing>
+            </w:r>
+          </w:p>
+          <w:p>
+            <w:pPr>
+              <w:jc w:val="both"/>
+              <w:rPr>
+                <w:rFonts w:ascii="Times New Roman" w:hAnsi="Times New Roman" w:cs="Times New Roman"/>
+                <w:lang w:val="en-US"/>
+              </w:rPr>
+            </w:pPr>
+          </w:p>
+          <w:p>
+            <w:pPr>
+              <w:jc w:val="both"/>
+              <w:rPr>
+                <w:rFonts w:ascii="Times New Roman" w:hAnsi="Times New Roman" w:cs="Times New Roman"/>
+              </w:rPr>
+            </w:pPr>
+            <w:r>
+              <w:rPr>
+                <w:rFonts w:ascii="Times New Roman" w:hAnsi="Times New Roman" w:cs="Times New Roman"/>
+              </w:rPr>
+              <w:t xml:space="preserve">Con los siguiente </w:t>
+            </w:r>
+            <w:proofErr w:type="spellStart"/>
+            <w:r>
+              <w:rPr>
+                <w:rFonts w:ascii="Times New Roman" w:hAnsi="Times New Roman" w:cs="Times New Roman"/>
+              </w:rPr>
+              <w:t>Values</w:t>
+            </w:r>
+            <w:proofErr w:type="spellEnd"/>
+            <w:r>
+              <w:rPr>
+                <w:rFonts w:ascii="Times New Roman" w:hAnsi="Times New Roman" w:cs="Times New Roman"/>
+              </w:rPr>
+              <w:t>:</w:t>
+            </w:r>
+          </w:p>
+          <w:p>
+            <w:pPr>
+              <w:jc w:val="both"/>
+              <w:rPr>
+                <w:rFonts w:ascii="Times New Roman" w:hAnsi="Times New Roman" w:cs="Times New Roman"/>
+              </w:rPr>
+            </w:pPr>
+            <w:proofErr w:type="gramStart"/>
+            <w:r>
+              <w:rPr>
+                <w:rFonts w:ascii="Times New Roman" w:hAnsi="Times New Roman" w:cs="Times New Roman"/>
+              </w:rPr>
+              <w:t>V(</w:t>
+            </w:r>
+            <w:proofErr w:type="gramEnd"/>
+            <w:r>
+              <w:rPr>
+                <w:rFonts w:ascii="Times New Roman" w:hAnsi="Times New Roman" w:cs="Times New Roman"/>
+              </w:rPr>
+              <w:t>32</w:t>
+            </w:r>
+            <w:r>
+              <w:rPr>
+                <w:rFonts w:ascii="Times New Roman" w:hAnsi="Times New Roman" w:cs="Times New Roman"/>
+              </w:rPr>
+              <w:t>)=1</w:t>
+            </w:r>
+          </w:p>
+          <w:p>
+            <w:pPr>
+              <w:jc w:val="both"/>
+              <w:rPr>
+                <w:rFonts w:ascii="Times New Roman" w:hAnsi="Times New Roman" w:cs="Times New Roman"/>
+                <w:lang w:val="en-US"/>
+              </w:rPr>
+            </w:pPr>
+            <w:proofErr w:type="gramStart"/>
+            <w:r>
+              <w:rPr>
+                <w:rFonts w:ascii="Times New Roman" w:hAnsi="Times New Roman" w:cs="Times New Roman"/>
+                <w:lang w:val="en-US"/>
+              </w:rPr>
+              <w:t>V(</w:t>
+            </w:r>
+            <w:proofErr w:type="gramEnd"/>
+            <w:r>
+              <w:rPr>
+                <w:rFonts w:ascii="Times New Roman" w:hAnsi="Times New Roman" w:cs="Times New Roman"/>
+                <w:lang w:val="en-US"/>
+              </w:rPr>
+              <w:t>21</w:t>
+            </w:r>
+            <w:r>
+              <w:rPr>
+                <w:rFonts w:ascii="Times New Roman" w:hAnsi="Times New Roman" w:cs="Times New Roman"/>
+                <w:lang w:val="en-US"/>
+              </w:rPr>
+              <w:t>)=2</w:t>
+            </w:r>
+          </w:p>
+          <w:p>
+            <w:pPr>
+              <w:jc w:val="both"/>
+              <w:rPr>
+                <w:rFonts w:ascii="Times New Roman" w:hAnsi="Times New Roman" w:cs="Times New Roman"/>
+                <w:lang w:val="en-US"/>
+              </w:rPr>
+            </w:pPr>
+            <w:proofErr w:type="gramStart"/>
+            <w:r>
+              <w:rPr>
+                <w:rFonts w:ascii="Times New Roman" w:hAnsi="Times New Roman" w:cs="Times New Roman"/>
+                <w:lang w:val="en-US"/>
+              </w:rPr>
+              <w:t>V(</w:t>
+            </w:r>
+            <w:proofErr w:type="gramEnd"/>
+            <w:r>
+              <w:rPr>
+                <w:rFonts w:ascii="Times New Roman" w:hAnsi="Times New Roman" w:cs="Times New Roman"/>
+                <w:lang w:val="en-US"/>
+              </w:rPr>
+              <w:t>64</w:t>
+            </w:r>
+            <w:r>
+              <w:rPr>
+                <w:rFonts w:ascii="Times New Roman" w:hAnsi="Times New Roman" w:cs="Times New Roman"/>
+                <w:lang w:val="en-US"/>
+              </w:rPr>
+              <w:t>)=3</w:t>
+            </w:r>
+          </w:p>
+          <w:p>
+            <w:pPr>
+              <w:jc w:val="both"/>
+              <w:rPr>
+                <w:rFonts w:ascii="Times New Roman" w:hAnsi="Times New Roman" w:cs="Times New Roman"/>
+                <w:lang w:val="en-US"/>
+              </w:rPr>
+            </w:pPr>
+            <w:proofErr w:type="gramStart"/>
+            <w:r>
+              <w:rPr>
+                <w:rFonts w:ascii="Times New Roman" w:hAnsi="Times New Roman" w:cs="Times New Roman"/>
+                <w:lang w:val="en-US"/>
+              </w:rPr>
+              <w:t>V(</w:t>
+            </w:r>
+            <w:proofErr w:type="gramEnd"/>
+            <w:r>
+              <w:rPr>
+                <w:rFonts w:ascii="Times New Roman" w:hAnsi="Times New Roman" w:cs="Times New Roman"/>
+                <w:lang w:val="en-US"/>
+              </w:rPr>
+              <w:t>15</w:t>
+            </w:r>
+            <w:r>
+              <w:rPr>
+                <w:rFonts w:ascii="Times New Roman" w:hAnsi="Times New Roman" w:cs="Times New Roman"/>
+                <w:lang w:val="en-US"/>
+              </w:rPr>
+              <w:t>)=4</w:t>
+            </w:r>
+          </w:p>
+          <w:p>
+            <w:pPr>
+              <w:jc w:val="both"/>
+              <w:rPr>
+                <w:rFonts w:ascii="Times New Roman" w:hAnsi="Times New Roman" w:cs="Times New Roman"/>
+                <w:lang w:val="en-US"/>
+              </w:rPr>
+            </w:pPr>
+            <w:proofErr w:type="gramStart"/>
+            <w:r>
+              <w:rPr>
+                <w:rFonts w:ascii="Times New Roman" w:hAnsi="Times New Roman" w:cs="Times New Roman"/>
+                <w:lang w:val="en-US"/>
+              </w:rPr>
+              <w:t>V(</w:t>
+            </w:r>
+            <w:proofErr w:type="gramEnd"/>
+            <w:r>
+              <w:rPr>
+                <w:rFonts w:ascii="Times New Roman" w:hAnsi="Times New Roman" w:cs="Times New Roman"/>
+                <w:lang w:val="en-US"/>
+              </w:rPr>
+              <w:t>75)=5</w:t>
+            </w:r>
+          </w:p>
+        </w:tc>
+        <w:tc>
+          <w:tcPr>
+            <w:tcW w:w="870" w:type="dxa"/>
+          </w:tcPr>
+          <w:p>
+            <w:pPr>
+              <w:jc w:val="both"/>
+              <w:rPr>
+                <w:rFonts w:ascii="Times New Roman" w:hAnsi="Times New Roman" w:cs="Times New Roman"/>
+                <w:lang w:val="en-US"/>
+              </w:rPr>
+            </w:pPr>
+            <w:r>
+              <w:rPr>
+                <w:rFonts w:ascii="Times New Roman" w:hAnsi="Times New Roman" w:cs="Times New Roman"/>
+                <w:lang w:val="en-US"/>
+              </w:rPr>
+              <w:t>K=21</w:t>
+            </w:r>
+          </w:p>
+        </w:tc>
+        <w:tc>
+          <w:tcPr>
+            <w:tcW w:w="1634" w:type="dxa"/>
+          </w:tcPr>
+          <w:p>
+            <w:pPr>
+              <w:jc w:val="both"/>
+              <w:rPr>
+                <w:rFonts w:ascii="Times New Roman" w:hAnsi="Times New Roman" w:cs="Times New Roman"/>
+              </w:rPr>
+            </w:pPr>
+            <w:r>
+              <w:rPr>
+                <w:rFonts w:ascii="Times New Roman" w:hAnsi="Times New Roman" w:cs="Times New Roman"/>
+              </w:rPr>
+              <w:t>Retorna 2</w:t>
+            </w:r>
+          </w:p>
+          <w:p>
+            <w:pPr>
+              <w:jc w:val="both"/>
+              <w:rPr>
+                <w:rFonts w:ascii="Times New Roman" w:hAnsi="Times New Roman" w:cs="Times New Roman"/>
+              </w:rPr>
+            </w:pPr>
+            <w:r>
+              <w:rPr>
+                <w:rFonts w:ascii="Times New Roman" w:hAnsi="Times New Roman" w:cs="Times New Roman"/>
+              </w:rPr>
+              <w:t xml:space="preserve">La </w:t>
+            </w:r>
+            <w:proofErr w:type="spellStart"/>
+            <w:r>
+              <w:rPr>
+                <w:rFonts w:ascii="Times New Roman" w:hAnsi="Times New Roman" w:cs="Times New Roman"/>
+              </w:rPr>
+              <w:t>raiz</w:t>
+            </w:r>
+            <w:proofErr w:type="spellEnd"/>
+            <w:r>
+              <w:rPr>
+                <w:rFonts w:ascii="Times New Roman" w:hAnsi="Times New Roman" w:cs="Times New Roman"/>
+              </w:rPr>
+              <w:t xml:space="preserve"> es 64 y sus dos hijos son negros y </w:t>
+            </w:r>
+            <w:r>
+              <w:rPr>
+                <w:rFonts w:ascii="Times New Roman" w:hAnsi="Times New Roman" w:cs="Times New Roman"/>
+              </w:rPr>
+              <w:t>son 32 y 75 respectivamente.</w:t>
+            </w:r>
+          </w:p>
+          <w:p>
+            <w:pPr>
+              <w:jc w:val="both"/>
+              <w:rPr>
+                <w:rFonts w:ascii="Times New Roman" w:hAnsi="Times New Roman" w:cs="Times New Roman"/>
+              </w:rPr>
+            </w:pPr>
+            <w:r>
+              <w:rPr>
+                <w:rFonts w:ascii="Times New Roman" w:hAnsi="Times New Roman" w:cs="Times New Roman"/>
+              </w:rPr>
+              <w:t>El hijo izquierdo de 32 es 15 y es rojo.</w:t>
+            </w:r>
+          </w:p>
+        </w:tc>
+      </w:tr>
+      <w:tr>
+        <w:tc>
+          <w:tcPr>
+            <w:tcW w:w="882" w:type="dxa"/>
+          </w:tcPr>
+          <w:p>
+            <w:pPr>
+              <w:jc w:val="both"/>
+              <w:rPr>
+                <w:rFonts w:ascii="Times New Roman" w:hAnsi="Times New Roman" w:cs="Times New Roman"/>
+                <w:lang w:val="en-US"/>
+              </w:rPr>
+            </w:pPr>
+            <w:proofErr w:type="spellStart"/>
+            <w:r>
+              <w:rPr>
+                <w:rFonts w:ascii="Times New Roman" w:hAnsi="Times New Roman" w:cs="Times New Roman"/>
+                <w:lang w:val="en-US"/>
+              </w:rPr>
+              <w:t>RBTree</w:t>
+            </w:r>
+            <w:proofErr w:type="spellEnd"/>
+          </w:p>
+        </w:tc>
+        <w:tc>
+          <w:tcPr>
+            <w:tcW w:w="1186" w:type="dxa"/>
+          </w:tcPr>
+          <w:p>
+            <w:pPr>
+              <w:jc w:val="both"/>
+              <w:rPr>
+                <w:rFonts w:ascii="Times New Roman" w:hAnsi="Times New Roman" w:cs="Times New Roman"/>
+                <w:lang w:val="en-US"/>
+              </w:rPr>
+            </w:pPr>
+            <w:r>
+              <w:rPr>
+                <w:rFonts w:ascii="Times New Roman" w:hAnsi="Times New Roman" w:cs="Times New Roman"/>
+                <w:lang w:val="en-US"/>
+              </w:rPr>
+              <w:t>+delete(K): V</w:t>
+            </w:r>
+          </w:p>
+        </w:tc>
+        <w:tc>
+          <w:tcPr>
+            <w:tcW w:w="4256" w:type="dxa"/>
+          </w:tcPr>
+          <w:p>
+            <w:pPr>
+              <w:jc w:val="both"/>
+              <w:rPr>
+                <w:rFonts w:ascii="Times New Roman" w:hAnsi="Times New Roman" w:cs="Times New Roman"/>
+              </w:rPr>
+            </w:pPr>
+            <w:r>
+              <w:rPr>
+                <w:rFonts w:ascii="Times New Roman" w:hAnsi="Times New Roman" w:cs="Times New Roman"/>
+              </w:rPr>
+              <w:t>El mismo que el anterior</w:t>
+            </w:r>
+          </w:p>
+        </w:tc>
+        <w:tc>
+          <w:tcPr>
+            <w:tcW w:w="870" w:type="dxa"/>
+          </w:tcPr>
+          <w:p>
+            <w:pPr>
+              <w:jc w:val="both"/>
+              <w:rPr>
+                <w:rFonts w:ascii="Times New Roman" w:hAnsi="Times New Roman" w:cs="Times New Roman"/>
+              </w:rPr>
+            </w:pPr>
+            <w:r>
+              <w:rPr>
+                <w:rFonts w:ascii="Times New Roman" w:hAnsi="Times New Roman" w:cs="Times New Roman"/>
+              </w:rPr>
+              <w:t>K=64</w:t>
+            </w:r>
+          </w:p>
+        </w:tc>
+        <w:tc>
+          <w:tcPr>
+            <w:tcW w:w="1634" w:type="dxa"/>
+          </w:tcPr>
+          <w:p>
+            <w:pPr>
+              <w:jc w:val="both"/>
+              <w:rPr>
+                <w:rFonts w:ascii="Times New Roman" w:hAnsi="Times New Roman" w:cs="Times New Roman"/>
+              </w:rPr>
+            </w:pPr>
+            <w:r>
+              <w:rPr>
+                <w:rFonts w:ascii="Times New Roman" w:hAnsi="Times New Roman" w:cs="Times New Roman"/>
+              </w:rPr>
+              <w:t>Retorna 3</w:t>
+            </w:r>
+          </w:p>
+          <w:p>
+            <w:pPr>
+              <w:jc w:val="both"/>
+              <w:rPr>
+                <w:rFonts w:ascii="Times New Roman" w:hAnsi="Times New Roman" w:cs="Times New Roman"/>
+              </w:rPr>
+            </w:pPr>
+            <w:r>
+              <w:rPr>
+                <w:rFonts w:ascii="Times New Roman" w:hAnsi="Times New Roman" w:cs="Times New Roman"/>
+              </w:rPr>
+              <w:t xml:space="preserve">La </w:t>
+            </w:r>
+            <w:proofErr w:type="spellStart"/>
+            <w:r>
+              <w:rPr>
+                <w:rFonts w:ascii="Times New Roman" w:hAnsi="Times New Roman" w:cs="Times New Roman"/>
+              </w:rPr>
+              <w:t>raiz</w:t>
+            </w:r>
+            <w:proofErr w:type="spellEnd"/>
+            <w:r>
+              <w:rPr>
+                <w:rFonts w:ascii="Times New Roman" w:hAnsi="Times New Roman" w:cs="Times New Roman"/>
+              </w:rPr>
+              <w:t xml:space="preserve"> es 21 y es negra, su hijo derecho es 15 y es negro, y su hijo izquierdo es 32 y es negro, </w:t>
+            </w:r>
+            <w:r>
+              <w:rPr>
+                <w:rFonts w:ascii="Times New Roman" w:hAnsi="Times New Roman" w:cs="Times New Roman"/>
+              </w:rPr>
+              <w:lastRenderedPageBreak/>
+              <w:t>y su hijo derecho es 75 y es rojo.</w:t>
+            </w:r>
           </w:p>
         </w:tc>
       </w:tr>
@@ -2028,8 +3534,11 @@
       <w:pPr>
         <w:rPr>
           <w:b/>
+          <w:lang w:val="en-US"/>
         </w:rPr>
       </w:pPr>
+      <w:bookmarkStart w:id="0" w:name="_GoBack"/>
+      <w:bookmarkEnd w:id="0"/>
     </w:p>
     <w:sectPr>
       <w:pgSz w:w="12240" w:h="15840"/>
@@ -2044,6 +3553,232 @@
 <file path=word/numbering.xml><?xml version="1.0" encoding="utf-8"?>
 <w:numbering xmlns:wpc="http://schemas.microsoft.com/office/word/2010/wordprocessingCanvas" xmlns:cx="http://schemas.microsoft.com/office/drawing/2014/chartex" xmlns:cx1="http://schemas.microsoft.com/office/drawing/2015/9/8/chartex" xmlns:cx2="http://schemas.microsoft.com/office/drawing/2015/10/21/chartex" xmlns:cx3="http://schemas.microsoft.com/office/drawing/2016/5/9/chartex" xmlns:cx4="http://schemas.microsoft.com/office/drawing/2016/5/10/chartex" xmlns:cx5="http://schemas.microsoft.com/office/drawing/2016/5/11/chartex" xmlns:cx6="http://schemas.microsoft.com/office/drawing/2016/5/12/chartex" xmlns:cx7="http://schemas.microsoft.com/office/drawing/2016/5/13/chartex" xmlns:cx8="http://schemas.microsoft.com/office/drawing/2016/5/14/chartex" xmlns:mc="http://schemas.openxmlformats.org/markup-compatibility/2006" xmlns:aink="http://schemas.microsoft.com/office/drawing/2016/ink" xmlns:am3d="http://schemas.microsoft.com/office/drawing/2017/model3d" xmlns:o="urn:schemas-microsoft-com:office:office" xmlns:r="http://schemas.openxmlformats.org/officeDocument/2006/relationships" xmlns:m="http://schemas.openxmlformats.org/officeDocument/2006/math" xmlns:v="urn:schemas-microsoft-com:vml" xmlns:wp14="http://schemas.microsoft.com/office/word/2010/wordprocessingDrawing" xmlns:wp="http://schemas.openxmlformats.org/drawingml/2006/wordprocessingDrawing" xmlns:w10="urn:schemas-microsoft-com:office:word" xmlns:w="http://schemas.openxmlformats.org/wordprocessingml/2006/main" xmlns:w14="http://schemas.microsoft.com/office/word/2010/wordml" xmlns:w15="http://schemas.microsoft.com/office/word/2012/wordml" xmlns:w16cid="http://schemas.microsoft.com/office/word/2016/wordml/cid" xmlns:w16se="http://schemas.microsoft.com/office/word/2015/wordml/symex" xmlns:wpg="http://schemas.microsoft.com/office/word/2010/wordprocessingGroup" xmlns:wpi="http://schemas.microsoft.com/office/word/2010/wordprocessingInk" xmlns:wne="http://schemas.microsoft.com/office/word/2006/wordml" xmlns:wps="http://schemas.microsoft.com/office/word/2010/wordprocessingShape" mc:Ignorable="w14 w15 w16se w16cid wp14">
   <w:abstractNum w:abstractNumId="0" w15:restartNumberingAfterBreak="0">
+    <w:nsid w:val="62603905"/>
+    <w:multiLevelType w:val="hybridMultilevel"/>
+    <w:tmpl w:val="7D56EBD0"/>
+    <w:lvl w:ilvl="0" w:tplc="240A0001">
+      <w:start w:val="1"/>
+      <w:numFmt w:val="bullet"/>
+      <w:lvlText w:val=""/>
+      <w:lvlJc w:val="left"/>
+      <w:pPr>
+        <w:ind w:left="720" w:hanging="360"/>
+      </w:pPr>
+      <w:rPr>
+        <w:rFonts w:ascii="Symbol" w:hAnsi="Symbol" w:hint="default"/>
+      </w:rPr>
+    </w:lvl>
+    <w:lvl w:ilvl="1" w:tplc="240A0003" w:tentative="1">
+      <w:start w:val="1"/>
+      <w:numFmt w:val="bullet"/>
+      <w:lvlText w:val="o"/>
+      <w:lvlJc w:val="left"/>
+      <w:pPr>
+        <w:ind w:left="1440" w:hanging="360"/>
+      </w:pPr>
+      <w:rPr>
+        <w:rFonts w:ascii="Courier New" w:hAnsi="Courier New" w:cs="Courier New" w:hint="default"/>
+      </w:rPr>
+    </w:lvl>
+    <w:lvl w:ilvl="2" w:tplc="240A0005" w:tentative="1">
+      <w:start w:val="1"/>
+      <w:numFmt w:val="bullet"/>
+      <w:lvlText w:val=""/>
+      <w:lvlJc w:val="left"/>
+      <w:pPr>
+        <w:ind w:left="2160" w:hanging="360"/>
+      </w:pPr>
+      <w:rPr>
+        <w:rFonts w:ascii="Wingdings" w:hAnsi="Wingdings" w:hint="default"/>
+      </w:rPr>
+    </w:lvl>
+    <w:lvl w:ilvl="3" w:tplc="240A0001" w:tentative="1">
+      <w:start w:val="1"/>
+      <w:numFmt w:val="bullet"/>
+      <w:lvlText w:val=""/>
+      <w:lvlJc w:val="left"/>
+      <w:pPr>
+        <w:ind w:left="2880" w:hanging="360"/>
+      </w:pPr>
+      <w:rPr>
+        <w:rFonts w:ascii="Symbol" w:hAnsi="Symbol" w:hint="default"/>
+      </w:rPr>
+    </w:lvl>
+    <w:lvl w:ilvl="4" w:tplc="240A0003" w:tentative="1">
+      <w:start w:val="1"/>
+      <w:numFmt w:val="bullet"/>
+      <w:lvlText w:val="o"/>
+      <w:lvlJc w:val="left"/>
+      <w:pPr>
+        <w:ind w:left="3600" w:hanging="360"/>
+      </w:pPr>
+      <w:rPr>
+        <w:rFonts w:ascii="Courier New" w:hAnsi="Courier New" w:cs="Courier New" w:hint="default"/>
+      </w:rPr>
+    </w:lvl>
+    <w:lvl w:ilvl="5" w:tplc="240A0005" w:tentative="1">
+      <w:start w:val="1"/>
+      <w:numFmt w:val="bullet"/>
+      <w:lvlText w:val=""/>
+      <w:lvlJc w:val="left"/>
+      <w:pPr>
+        <w:ind w:left="4320" w:hanging="360"/>
+      </w:pPr>
+      <w:rPr>
+        <w:rFonts w:ascii="Wingdings" w:hAnsi="Wingdings" w:hint="default"/>
+      </w:rPr>
+    </w:lvl>
+    <w:lvl w:ilvl="6" w:tplc="240A0001" w:tentative="1">
+      <w:start w:val="1"/>
+      <w:numFmt w:val="bullet"/>
+      <w:lvlText w:val=""/>
+      <w:lvlJc w:val="left"/>
+      <w:pPr>
+        <w:ind w:left="5040" w:hanging="360"/>
+      </w:pPr>
+      <w:rPr>
+        <w:rFonts w:ascii="Symbol" w:hAnsi="Symbol" w:hint="default"/>
+      </w:rPr>
+    </w:lvl>
+    <w:lvl w:ilvl="7" w:tplc="240A0003" w:tentative="1">
+      <w:start w:val="1"/>
+      <w:numFmt w:val="bullet"/>
+      <w:lvlText w:val="o"/>
+      <w:lvlJc w:val="left"/>
+      <w:pPr>
+        <w:ind w:left="5760" w:hanging="360"/>
+      </w:pPr>
+      <w:rPr>
+        <w:rFonts w:ascii="Courier New" w:hAnsi="Courier New" w:cs="Courier New" w:hint="default"/>
+      </w:rPr>
+    </w:lvl>
+    <w:lvl w:ilvl="8" w:tplc="240A0005" w:tentative="1">
+      <w:start w:val="1"/>
+      <w:numFmt w:val="bullet"/>
+      <w:lvlText w:val=""/>
+      <w:lvlJc w:val="left"/>
+      <w:pPr>
+        <w:ind w:left="6480" w:hanging="360"/>
+      </w:pPr>
+      <w:rPr>
+        <w:rFonts w:ascii="Wingdings" w:hAnsi="Wingdings" w:hint="default"/>
+      </w:rPr>
+    </w:lvl>
+  </w:abstractNum>
+  <w:abstractNum w:abstractNumId="1" w15:restartNumberingAfterBreak="0">
+    <w:nsid w:val="67AE528D"/>
+    <w:multiLevelType w:val="hybridMultilevel"/>
+    <w:tmpl w:val="707CBCB6"/>
+    <w:lvl w:ilvl="0" w:tplc="240A0001">
+      <w:start w:val="1"/>
+      <w:numFmt w:val="bullet"/>
+      <w:lvlText w:val=""/>
+      <w:lvlJc w:val="left"/>
+      <w:pPr>
+        <w:ind w:left="720" w:hanging="360"/>
+      </w:pPr>
+      <w:rPr>
+        <w:rFonts w:ascii="Symbol" w:hAnsi="Symbol" w:hint="default"/>
+      </w:rPr>
+    </w:lvl>
+    <w:lvl w:ilvl="1" w:tplc="240A0003" w:tentative="1">
+      <w:start w:val="1"/>
+      <w:numFmt w:val="bullet"/>
+      <w:lvlText w:val="o"/>
+      <w:lvlJc w:val="left"/>
+      <w:pPr>
+        <w:ind w:left="1440" w:hanging="360"/>
+      </w:pPr>
+      <w:rPr>
+        <w:rFonts w:ascii="Courier New" w:hAnsi="Courier New" w:cs="Courier New" w:hint="default"/>
+      </w:rPr>
+    </w:lvl>
+    <w:lvl w:ilvl="2" w:tplc="240A0005" w:tentative="1">
+      <w:start w:val="1"/>
+      <w:numFmt w:val="bullet"/>
+      <w:lvlText w:val=""/>
+      <w:lvlJc w:val="left"/>
+      <w:pPr>
+        <w:ind w:left="2160" w:hanging="360"/>
+      </w:pPr>
+      <w:rPr>
+        <w:rFonts w:ascii="Wingdings" w:hAnsi="Wingdings" w:hint="default"/>
+      </w:rPr>
+    </w:lvl>
+    <w:lvl w:ilvl="3" w:tplc="240A0001" w:tentative="1">
+      <w:start w:val="1"/>
+      <w:numFmt w:val="bullet"/>
+      <w:lvlText w:val=""/>
+      <w:lvlJc w:val="left"/>
+      <w:pPr>
+        <w:ind w:left="2880" w:hanging="360"/>
+      </w:pPr>
+      <w:rPr>
+        <w:rFonts w:ascii="Symbol" w:hAnsi="Symbol" w:hint="default"/>
+      </w:rPr>
+    </w:lvl>
+    <w:lvl w:ilvl="4" w:tplc="240A0003" w:tentative="1">
+      <w:start w:val="1"/>
+      <w:numFmt w:val="bullet"/>
+      <w:lvlText w:val="o"/>
+      <w:lvlJc w:val="left"/>
+      <w:pPr>
+        <w:ind w:left="3600" w:hanging="360"/>
+      </w:pPr>
+      <w:rPr>
+        <w:rFonts w:ascii="Courier New" w:hAnsi="Courier New" w:cs="Courier New" w:hint="default"/>
+      </w:rPr>
+    </w:lvl>
+    <w:lvl w:ilvl="5" w:tplc="240A0005" w:tentative="1">
+      <w:start w:val="1"/>
+      <w:numFmt w:val="bullet"/>
+      <w:lvlText w:val=""/>
+      <w:lvlJc w:val="left"/>
+      <w:pPr>
+        <w:ind w:left="4320" w:hanging="360"/>
+      </w:pPr>
+      <w:rPr>
+        <w:rFonts w:ascii="Wingdings" w:hAnsi="Wingdings" w:hint="default"/>
+      </w:rPr>
+    </w:lvl>
+    <w:lvl w:ilvl="6" w:tplc="240A0001" w:tentative="1">
+      <w:start w:val="1"/>
+      <w:numFmt w:val="bullet"/>
+      <w:lvlText w:val=""/>
+      <w:lvlJc w:val="left"/>
+      <w:pPr>
+        <w:ind w:left="5040" w:hanging="360"/>
+      </w:pPr>
+      <w:rPr>
+        <w:rFonts w:ascii="Symbol" w:hAnsi="Symbol" w:hint="default"/>
+      </w:rPr>
+    </w:lvl>
+    <w:lvl w:ilvl="7" w:tplc="240A0003" w:tentative="1">
+      <w:start w:val="1"/>
+      <w:numFmt w:val="bullet"/>
+      <w:lvlText w:val="o"/>
+      <w:lvlJc w:val="left"/>
+      <w:pPr>
+        <w:ind w:left="5760" w:hanging="360"/>
+      </w:pPr>
+      <w:rPr>
+        <w:rFonts w:ascii="Courier New" w:hAnsi="Courier New" w:cs="Courier New" w:hint="default"/>
+      </w:rPr>
+    </w:lvl>
+    <w:lvl w:ilvl="8" w:tplc="240A0005" w:tentative="1">
+      <w:start w:val="1"/>
+      <w:numFmt w:val="bullet"/>
+      <w:lvlText w:val=""/>
+      <w:lvlJc w:val="left"/>
+      <w:pPr>
+        <w:ind w:left="6480" w:hanging="360"/>
+      </w:pPr>
+      <w:rPr>
+        <w:rFonts w:ascii="Wingdings" w:hAnsi="Wingdings" w:hint="default"/>
+      </w:rPr>
+    </w:lvl>
+  </w:abstractNum>
+  <w:abstractNum w:abstractNumId="2" w15:restartNumberingAfterBreak="0">
     <w:nsid w:val="73A3075E"/>
     <w:multiLevelType w:val="hybridMultilevel"/>
     <w:tmpl w:val="BCF0DF0C"/>
@@ -2157,6 +3892,12 @@
     </w:lvl>
   </w:abstractNum>
   <w:num w:numId="1">
+    <w:abstractNumId w:val="2"/>
+  </w:num>
+  <w:num w:numId="2">
+    <w:abstractNumId w:val="1"/>
+  </w:num>
+  <w:num w:numId="3">
     <w:abstractNumId w:val="0"/>
   </w:num>
 </w:numbering>
@@ -2930,7 +4671,7 @@
 </file>
 
 <file path=customXml/itemProps1.xml><?xml version="1.0" encoding="utf-8"?>
-<ds:datastoreItem xmlns:ds="http://schemas.openxmlformats.org/officeDocument/2006/customXml" ds:itemID="{5EB06585-7296-40AC-B38C-DF5495D3A8F9}">
+<ds:datastoreItem xmlns:ds="http://schemas.openxmlformats.org/officeDocument/2006/customXml" ds:itemID="{AD43D31A-BDBD-492B-9A64-8C7215C820DF}">
   <ds:schemaRefs>
     <ds:schemaRef ds:uri="http://schemas.openxmlformats.org/officeDocument/2006/bibliography"/>
   </ds:schemaRefs>

</xml_diff>

<commit_message>
Bug fix en la interfaz
</commit_message>
<xml_diff>
--- a/Método de la ingenieria/TAD Rojinegros.docx
+++ b/Método de la ingenieria/TAD Rojinegros.docx
@@ -22,6 +22,12 @@
                 <w:b/>
               </w:rPr>
             </w:pPr>
+            <w:r>
+              <w:rPr>
+                <w:b/>
+              </w:rPr>
+              <w:t>2</w:t>
+            </w:r>
             <w:r>
               <w:rPr>
                 <w:b/>
@@ -2061,6 +2067,8 @@
               </w:rPr>
               <w:t>5)=5</w:t>
             </w:r>
+            <w:bookmarkStart w:id="0" w:name="_GoBack"/>
+            <w:bookmarkEnd w:id="0"/>
           </w:p>
           <w:p>
             <w:pPr>
@@ -2180,6 +2188,12 @@
                 <w:rFonts w:ascii="Times New Roman" w:hAnsi="Times New Roman" w:cs="Times New Roman"/>
               </w:rPr>
               <w:t>No ocurre ninguna rotación, los colores permanecen estables.</w:t>
+            </w:r>
+            <w:r>
+              <w:rPr>
+                <w:rFonts w:ascii="Times New Roman" w:hAnsi="Times New Roman" w:cs="Times New Roman"/>
+              </w:rPr>
+              <w:t xml:space="preserve"> El hijo izquierdo de 7 es NIL. </w:t>
             </w:r>
           </w:p>
         </w:tc>
@@ -2608,14 +2622,12 @@
               <w:jc w:val="both"/>
               <w:rPr>
                 <w:rFonts w:ascii="Times New Roman" w:hAnsi="Times New Roman" w:cs="Times New Roman"/>
-                <w:lang w:val="en-US"/>
               </w:rPr>
             </w:pPr>
             <w:proofErr w:type="gramStart"/>
             <w:r>
               <w:rPr>
                 <w:rFonts w:ascii="Times New Roman" w:hAnsi="Times New Roman" w:cs="Times New Roman"/>
-                <w:lang w:val="en-US"/>
               </w:rPr>
               <w:t>V(</w:t>
             </w:r>
@@ -2623,31 +2635,21 @@
             <w:r>
               <w:rPr>
                 <w:rFonts w:ascii="Times New Roman" w:hAnsi="Times New Roman" w:cs="Times New Roman"/>
-                <w:lang w:val="en-US"/>
-              </w:rPr>
-              <w:t>8</w:t>
-            </w:r>
-            <w:r>
-              <w:rPr>
-                <w:rFonts w:ascii="Times New Roman" w:hAnsi="Times New Roman" w:cs="Times New Roman"/>
-                <w:lang w:val="en-US"/>
-              </w:rPr>
-              <w:t>)=1</w:t>
-            </w:r>
-          </w:p>
-          <w:p>
-            <w:pPr>
-              <w:jc w:val="both"/>
-              <w:rPr>
-                <w:rFonts w:ascii="Times New Roman" w:hAnsi="Times New Roman" w:cs="Times New Roman"/>
-                <w:lang w:val="en-US"/>
+              </w:rPr>
+              <w:t>8)=1</w:t>
+            </w:r>
+          </w:p>
+          <w:p>
+            <w:pPr>
+              <w:jc w:val="both"/>
+              <w:rPr>
+                <w:rFonts w:ascii="Times New Roman" w:hAnsi="Times New Roman" w:cs="Times New Roman"/>
               </w:rPr>
             </w:pPr>
             <w:proofErr w:type="gramStart"/>
             <w:r>
               <w:rPr>
                 <w:rFonts w:ascii="Times New Roman" w:hAnsi="Times New Roman" w:cs="Times New Roman"/>
-                <w:lang w:val="en-US"/>
               </w:rPr>
               <w:t>V(</w:t>
             </w:r>
@@ -2655,31 +2657,41 @@
             <w:r>
               <w:rPr>
                 <w:rFonts w:ascii="Times New Roman" w:hAnsi="Times New Roman" w:cs="Times New Roman"/>
-                <w:lang w:val="en-US"/>
-              </w:rPr>
-              <w:t>7</w:t>
-            </w:r>
-            <w:r>
-              <w:rPr>
-                <w:rFonts w:ascii="Times New Roman" w:hAnsi="Times New Roman" w:cs="Times New Roman"/>
-                <w:lang w:val="en-US"/>
-              </w:rPr>
-              <w:t>)=2</w:t>
-            </w:r>
-          </w:p>
-          <w:p>
-            <w:pPr>
-              <w:jc w:val="both"/>
-              <w:rPr>
-                <w:rFonts w:ascii="Times New Roman" w:hAnsi="Times New Roman" w:cs="Times New Roman"/>
-                <w:lang w:val="en-US"/>
+              </w:rPr>
+              <w:t>7)=2</w:t>
+            </w:r>
+            <w:r>
+              <w:rPr>
+                <w:rFonts w:ascii="Times New Roman" w:hAnsi="Times New Roman" w:cs="Times New Roman"/>
+              </w:rPr>
+              <w:t xml:space="preserve"> y su </w:t>
+            </w:r>
+            <w:proofErr w:type="spellStart"/>
+            <w:r>
+              <w:rPr>
+                <w:rFonts w:ascii="Times New Roman" w:hAnsi="Times New Roman" w:cs="Times New Roman"/>
+              </w:rPr>
+              <w:t>key</w:t>
+            </w:r>
+            <w:proofErr w:type="spellEnd"/>
+            <w:r>
+              <w:rPr>
+                <w:rFonts w:ascii="Times New Roman" w:hAnsi="Times New Roman" w:cs="Times New Roman"/>
+              </w:rPr>
+              <w:t xml:space="preserve"> ahora va a ser 6</w:t>
+            </w:r>
+          </w:p>
+          <w:p>
+            <w:pPr>
+              <w:jc w:val="both"/>
+              <w:rPr>
+                <w:rFonts w:ascii="Times New Roman" w:hAnsi="Times New Roman" w:cs="Times New Roman"/>
               </w:rPr>
             </w:pPr>
             <w:proofErr w:type="gramStart"/>
             <w:r>
               <w:rPr>
                 <w:rFonts w:ascii="Times New Roman" w:hAnsi="Times New Roman" w:cs="Times New Roman"/>
-                <w:lang w:val="en-US"/>
               </w:rPr>
               <w:t>V(</w:t>
             </w:r>
@@ -2687,31 +2699,21 @@
             <w:r>
               <w:rPr>
                 <w:rFonts w:ascii="Times New Roman" w:hAnsi="Times New Roman" w:cs="Times New Roman"/>
-                <w:lang w:val="en-US"/>
-              </w:rPr>
-              <w:t>12</w:t>
-            </w:r>
-            <w:r>
-              <w:rPr>
-                <w:rFonts w:ascii="Times New Roman" w:hAnsi="Times New Roman" w:cs="Times New Roman"/>
-                <w:lang w:val="en-US"/>
-              </w:rPr>
-              <w:t>)=3</w:t>
-            </w:r>
-          </w:p>
-          <w:p>
-            <w:pPr>
-              <w:jc w:val="both"/>
-              <w:rPr>
-                <w:rFonts w:ascii="Times New Roman" w:hAnsi="Times New Roman" w:cs="Times New Roman"/>
-                <w:lang w:val="en-US"/>
+              </w:rPr>
+              <w:t>12)=3</w:t>
+            </w:r>
+          </w:p>
+          <w:p>
+            <w:pPr>
+              <w:jc w:val="both"/>
+              <w:rPr>
+                <w:rFonts w:ascii="Times New Roman" w:hAnsi="Times New Roman" w:cs="Times New Roman"/>
               </w:rPr>
             </w:pPr>
             <w:proofErr w:type="gramStart"/>
             <w:r>
               <w:rPr>
                 <w:rFonts w:ascii="Times New Roman" w:hAnsi="Times New Roman" w:cs="Times New Roman"/>
-                <w:lang w:val="en-US"/>
               </w:rPr>
               <w:t>V(</w:t>
             </w:r>
@@ -2719,31 +2721,47 @@
             <w:r>
               <w:rPr>
                 <w:rFonts w:ascii="Times New Roman" w:hAnsi="Times New Roman" w:cs="Times New Roman"/>
-                <w:lang w:val="en-US"/>
-              </w:rPr>
-              <w:t>6</w:t>
-            </w:r>
-            <w:r>
-              <w:rPr>
-                <w:rFonts w:ascii="Times New Roman" w:hAnsi="Times New Roman" w:cs="Times New Roman"/>
-                <w:lang w:val="en-US"/>
-              </w:rPr>
-              <w:t>)=4</w:t>
-            </w:r>
-          </w:p>
-          <w:p>
-            <w:pPr>
-              <w:jc w:val="both"/>
-              <w:rPr>
-                <w:rFonts w:ascii="Times New Roman" w:hAnsi="Times New Roman" w:cs="Times New Roman"/>
-                <w:lang w:val="en-US"/>
+              </w:rPr>
+              <w:t>6)=4</w:t>
+            </w:r>
+            <w:r>
+              <w:rPr>
+                <w:rFonts w:ascii="Times New Roman" w:hAnsi="Times New Roman" w:cs="Times New Roman"/>
+              </w:rPr>
+              <w:t xml:space="preserve"> </w:t>
+            </w:r>
+            <w:r>
+              <w:rPr>
+                <w:rFonts w:ascii="Times New Roman" w:hAnsi="Times New Roman" w:cs="Times New Roman"/>
+              </w:rPr>
+              <w:t xml:space="preserve">y su </w:t>
+            </w:r>
+            <w:proofErr w:type="spellStart"/>
+            <w:r>
+              <w:rPr>
+                <w:rFonts w:ascii="Times New Roman" w:hAnsi="Times New Roman" w:cs="Times New Roman"/>
+              </w:rPr>
+              <w:t>key</w:t>
+            </w:r>
+            <w:proofErr w:type="spellEnd"/>
+            <w:r>
+              <w:rPr>
+                <w:rFonts w:ascii="Times New Roman" w:hAnsi="Times New Roman" w:cs="Times New Roman"/>
+              </w:rPr>
+              <w:t xml:space="preserve"> ahora va a ser 5</w:t>
+            </w:r>
+          </w:p>
+          <w:p>
+            <w:pPr>
+              <w:jc w:val="both"/>
+              <w:rPr>
+                <w:rFonts w:ascii="Times New Roman" w:hAnsi="Times New Roman" w:cs="Times New Roman"/>
               </w:rPr>
             </w:pPr>
             <w:proofErr w:type="gramStart"/>
             <w:r>
               <w:rPr>
                 <w:rFonts w:ascii="Times New Roman" w:hAnsi="Times New Roman" w:cs="Times New Roman"/>
-                <w:lang w:val="en-US"/>
               </w:rPr>
               <w:t>V(</w:t>
             </w:r>
@@ -2751,30 +2769,34 @@
             <w:r>
               <w:rPr>
                 <w:rFonts w:ascii="Times New Roman" w:hAnsi="Times New Roman" w:cs="Times New Roman"/>
-                <w:lang w:val="en-US"/>
-              </w:rPr>
-              <w:t>7</w:t>
-            </w:r>
-            <w:r>
-              <w:rPr>
-                <w:rFonts w:ascii="Times New Roman" w:hAnsi="Times New Roman" w:cs="Times New Roman"/>
-                <w:lang w:val="en-US"/>
-              </w:rPr>
-              <w:t>.</w:t>
-            </w:r>
-            <w:r>
-              <w:rPr>
-                <w:rFonts w:ascii="Times New Roman" w:hAnsi="Times New Roman" w:cs="Times New Roman"/>
-                <w:lang w:val="en-US"/>
-              </w:rPr>
-              <w:t>5</w:t>
-            </w:r>
-            <w:r>
-              <w:rPr>
-                <w:rFonts w:ascii="Times New Roman" w:hAnsi="Times New Roman" w:cs="Times New Roman"/>
-                <w:lang w:val="en-US"/>
-              </w:rPr>
-              <w:t>)=5</w:t>
+              </w:rPr>
+              <w:t>7.5)=5</w:t>
+            </w:r>
+            <w:r>
+              <w:rPr>
+                <w:rFonts w:ascii="Times New Roman" w:hAnsi="Times New Roman" w:cs="Times New Roman"/>
+              </w:rPr>
+              <w:t xml:space="preserve"> </w:t>
+            </w:r>
+            <w:r>
+              <w:rPr>
+                <w:rFonts w:ascii="Times New Roman" w:hAnsi="Times New Roman" w:cs="Times New Roman"/>
+              </w:rPr>
+              <w:t xml:space="preserve">y su </w:t>
+            </w:r>
+            <w:proofErr w:type="spellStart"/>
+            <w:r>
+              <w:rPr>
+                <w:rFonts w:ascii="Times New Roman" w:hAnsi="Times New Roman" w:cs="Times New Roman"/>
+              </w:rPr>
+              <w:t>key</w:t>
+            </w:r>
+            <w:proofErr w:type="spellEnd"/>
+            <w:r>
+              <w:rPr>
+                <w:rFonts w:ascii="Times New Roman" w:hAnsi="Times New Roman" w:cs="Times New Roman"/>
+              </w:rPr>
+              <w:t xml:space="preserve"> ahora va a ser 7</w:t>
             </w:r>
           </w:p>
           <w:p>
@@ -3534,11 +3556,8 @@
       <w:pPr>
         <w:rPr>
           <w:b/>
-          <w:lang w:val="en-US"/>
         </w:rPr>
       </w:pPr>
-      <w:bookmarkStart w:id="0" w:name="_GoBack"/>
-      <w:bookmarkEnd w:id="0"/>
     </w:p>
     <w:sectPr>
       <w:pgSz w:w="12240" w:h="15840"/>
@@ -4671,7 +4690,7 @@
 </file>
 
 <file path=customXml/itemProps1.xml><?xml version="1.0" encoding="utf-8"?>
-<ds:datastoreItem xmlns:ds="http://schemas.openxmlformats.org/officeDocument/2006/customXml" ds:itemID="{AD43D31A-BDBD-492B-9A64-8C7215C820DF}">
+<ds:datastoreItem xmlns:ds="http://schemas.openxmlformats.org/officeDocument/2006/customXml" ds:itemID="{CEC700E0-8E34-4FD6-8D04-8297F811E1BD}">
   <ds:schemaRefs>
     <ds:schemaRef ds:uri="http://schemas.openxmlformats.org/officeDocument/2006/bibliography"/>
   </ds:schemaRefs>

</xml_diff>

<commit_message>
Terminado todos los test RBTree
</commit_message>
<xml_diff>
--- a/Método de la ingenieria/TAD Rojinegros.docx
+++ b/Método de la ingenieria/TAD Rojinegros.docx
@@ -22,12 +22,6 @@
                 <w:b/>
               </w:rPr>
             </w:pPr>
-            <w:r>
-              <w:rPr>
-                <w:b/>
-              </w:rPr>
-              <w:t>2</w:t>
-            </w:r>
             <w:r>
               <w:rPr>
                 <w:b/>
@@ -1370,11 +1364,11 @@
         <w:tblLook w:val="04A0" w:firstRow="1" w:lastRow="0" w:firstColumn="1" w:lastColumn="0" w:noHBand="0" w:noVBand="1"/>
       </w:tblPr>
       <w:tblGrid>
-        <w:gridCol w:w="882"/>
-        <w:gridCol w:w="1186"/>
-        <w:gridCol w:w="4256"/>
-        <w:gridCol w:w="870"/>
-        <w:gridCol w:w="1634"/>
+        <w:gridCol w:w="913"/>
+        <w:gridCol w:w="1232"/>
+        <w:gridCol w:w="4066"/>
+        <w:gridCol w:w="916"/>
+        <w:gridCol w:w="1701"/>
       </w:tblGrid>
       <w:tr>
         <w:tc>
@@ -1472,7 +1466,7 @@
         </w:tc>
         <w:tc>
           <w:tcPr>
-            <w:tcW w:w="870" w:type="dxa"/>
+            <w:tcW w:w="1184" w:type="dxa"/>
           </w:tcPr>
           <w:p>
             <w:pPr>
@@ -1491,7 +1485,7 @@
         </w:tc>
         <w:tc>
           <w:tcPr>
-            <w:tcW w:w="1634" w:type="dxa"/>
+            <w:tcW w:w="1320" w:type="dxa"/>
           </w:tcPr>
           <w:p>
             <w:pPr>
@@ -1588,7 +1582,7 @@
         </w:tc>
         <w:tc>
           <w:tcPr>
-            <w:tcW w:w="870" w:type="dxa"/>
+            <w:tcW w:w="1184" w:type="dxa"/>
           </w:tcPr>
           <w:p>
             <w:pPr>
@@ -1607,7 +1601,7 @@
         </w:tc>
         <w:tc>
           <w:tcPr>
-            <w:tcW w:w="1634" w:type="dxa"/>
+            <w:tcW w:w="1320" w:type="dxa"/>
           </w:tcPr>
           <w:p>
             <w:pPr>
@@ -1743,7 +1737,7 @@
         </w:tc>
         <w:tc>
           <w:tcPr>
-            <w:tcW w:w="870" w:type="dxa"/>
+            <w:tcW w:w="1184" w:type="dxa"/>
           </w:tcPr>
           <w:p>
             <w:pPr>
@@ -1762,7 +1756,7 @@
         </w:tc>
         <w:tc>
           <w:tcPr>
-            <w:tcW w:w="1634" w:type="dxa"/>
+            <w:tcW w:w="1320" w:type="dxa"/>
           </w:tcPr>
           <w:p>
             <w:pPr>
@@ -1880,8 +1874,8 @@
               </w:rPr>
               <w:drawing>
                 <wp:inline distT="0" distB="0" distL="0" distR="0" wp14:anchorId="5C5CEF97" wp14:editId="39AF3F60">
-                  <wp:extent cx="2677327" cy="1971675"/>
-                  <wp:effectExtent l="0" t="0" r="8890" b="0"/>
+                  <wp:extent cx="2431582" cy="1790700"/>
+                  <wp:effectExtent l="0" t="0" r="6985" b="0"/>
                   <wp:docPr id="1" name="Imagen 1"/>
                   <wp:cNvGraphicFramePr>
                     <a:graphicFrameLocks xmlns:a="http://schemas.openxmlformats.org/drawingml/2006/main" noChangeAspect="1"/>
@@ -1901,7 +1895,7 @@
                         <pic:spPr bwMode="auto">
                           <a:xfrm>
                             <a:off x="0" y="0"/>
-                            <a:ext cx="2702850" cy="1990471"/>
+                            <a:ext cx="2457411" cy="1809721"/>
                           </a:xfrm>
                           <a:prstGeom prst="rect">
                             <a:avLst/>
@@ -2067,8 +2061,6 @@
               </w:rPr>
               <w:t>5)=5</w:t>
             </w:r>
-            <w:bookmarkStart w:id="0" w:name="_GoBack"/>
-            <w:bookmarkEnd w:id="0"/>
           </w:p>
           <w:p>
             <w:pPr>
@@ -2139,7 +2131,7 @@
         </w:tc>
         <w:tc>
           <w:tcPr>
-            <w:tcW w:w="870" w:type="dxa"/>
+            <w:tcW w:w="1184" w:type="dxa"/>
           </w:tcPr>
           <w:p>
             <w:pPr>
@@ -2160,7 +2152,7 @@
         </w:tc>
         <w:tc>
           <w:tcPr>
-            <w:tcW w:w="1634" w:type="dxa"/>
+            <w:tcW w:w="1320" w:type="dxa"/>
           </w:tcPr>
           <w:p>
             <w:pPr>
@@ -2274,7 +2266,7 @@
         </w:tc>
         <w:tc>
           <w:tcPr>
-            <w:tcW w:w="870" w:type="dxa"/>
+            <w:tcW w:w="1184" w:type="dxa"/>
           </w:tcPr>
           <w:p>
             <w:pPr>
@@ -2293,7 +2285,7 @@
         </w:tc>
         <w:tc>
           <w:tcPr>
-            <w:tcW w:w="1634" w:type="dxa"/>
+            <w:tcW w:w="1320" w:type="dxa"/>
           </w:tcPr>
           <w:p>
             <w:pPr>
@@ -2342,6 +2334,133 @@
               <w:rPr>
                 <w:rFonts w:ascii="Times New Roman" w:hAnsi="Times New Roman" w:cs="Times New Roman"/>
               </w:rPr>
+              <w:t>RBTree</w:t>
+            </w:r>
+            <w:proofErr w:type="spellEnd"/>
+          </w:p>
+        </w:tc>
+        <w:tc>
+          <w:tcPr>
+            <w:tcW w:w="1186" w:type="dxa"/>
+          </w:tcPr>
+          <w:p>
+            <w:pPr>
+              <w:jc w:val="both"/>
+              <w:rPr>
+                <w:rFonts w:ascii="Times New Roman" w:hAnsi="Times New Roman" w:cs="Times New Roman"/>
+              </w:rPr>
+            </w:pPr>
+            <w:r>
+              <w:rPr>
+                <w:rFonts w:ascii="Times New Roman" w:hAnsi="Times New Roman" w:cs="Times New Roman"/>
+              </w:rPr>
+              <w:t>+</w:t>
+            </w:r>
+            <w:proofErr w:type="spellStart"/>
+            <w:r>
+              <w:rPr>
+                <w:rFonts w:ascii="Times New Roman" w:hAnsi="Times New Roman" w:cs="Times New Roman"/>
+              </w:rPr>
+              <w:t>delete</w:t>
+            </w:r>
+            <w:proofErr w:type="spellEnd"/>
+            <w:r>
+              <w:rPr>
+                <w:rFonts w:ascii="Times New Roman" w:hAnsi="Times New Roman" w:cs="Times New Roman"/>
+              </w:rPr>
+              <w:t>(K): V</w:t>
+            </w:r>
+          </w:p>
+        </w:tc>
+        <w:tc>
+          <w:tcPr>
+            <w:tcW w:w="4256" w:type="dxa"/>
+          </w:tcPr>
+          <w:p>
+            <w:pPr>
+              <w:jc w:val="both"/>
+              <w:rPr>
+                <w:rFonts w:ascii="Times New Roman" w:hAnsi="Times New Roman" w:cs="Times New Roman"/>
+              </w:rPr>
+            </w:pPr>
+            <w:r>
+              <w:rPr>
+                <w:rFonts w:ascii="Times New Roman" w:hAnsi="Times New Roman" w:cs="Times New Roman"/>
+              </w:rPr>
+              <w:t>El mismo del anterior</w:t>
+            </w:r>
+          </w:p>
+        </w:tc>
+        <w:tc>
+          <w:tcPr>
+            <w:tcW w:w="1184" w:type="dxa"/>
+          </w:tcPr>
+          <w:p>
+            <w:pPr>
+              <w:jc w:val="both"/>
+              <w:rPr>
+                <w:rFonts w:ascii="Times New Roman" w:hAnsi="Times New Roman" w:cs="Times New Roman"/>
+              </w:rPr>
+            </w:pPr>
+            <w:r>
+              <w:rPr>
+                <w:rFonts w:ascii="Times New Roman" w:hAnsi="Times New Roman" w:cs="Times New Roman"/>
+              </w:rPr>
+              <w:t>K=20</w:t>
+            </w:r>
+          </w:p>
+        </w:tc>
+        <w:tc>
+          <w:tcPr>
+            <w:tcW w:w="1320" w:type="dxa"/>
+          </w:tcPr>
+          <w:p>
+            <w:pPr>
+              <w:jc w:val="both"/>
+              <w:rPr>
+                <w:rFonts w:ascii="Times New Roman" w:hAnsi="Times New Roman" w:cs="Times New Roman"/>
+              </w:rPr>
+            </w:pPr>
+            <w:r>
+              <w:rPr>
+                <w:rFonts w:ascii="Times New Roman" w:hAnsi="Times New Roman" w:cs="Times New Roman"/>
+              </w:rPr>
+              <w:t xml:space="preserve">Retorna </w:t>
+            </w:r>
+            <w:proofErr w:type="spellStart"/>
+            <w:r>
+              <w:rPr>
+                <w:rFonts w:ascii="Times New Roman" w:hAnsi="Times New Roman" w:cs="Times New Roman"/>
+              </w:rPr>
+              <w:t>null</w:t>
+            </w:r>
+            <w:proofErr w:type="spellEnd"/>
+            <w:r>
+              <w:rPr>
+                <w:rFonts w:ascii="Times New Roman" w:hAnsi="Times New Roman" w:cs="Times New Roman"/>
+              </w:rPr>
+              <w:t xml:space="preserve">. </w:t>
+            </w:r>
+          </w:p>
+        </w:tc>
+      </w:tr>
+      <w:tr>
+        <w:tc>
+          <w:tcPr>
+            <w:tcW w:w="882" w:type="dxa"/>
+          </w:tcPr>
+          <w:p>
+            <w:pPr>
+              <w:jc w:val="both"/>
+              <w:rPr>
+                <w:rFonts w:ascii="Times New Roman" w:hAnsi="Times New Roman" w:cs="Times New Roman"/>
+              </w:rPr>
+            </w:pPr>
+            <w:proofErr w:type="spellStart"/>
+            <w:r>
+              <w:rPr>
+                <w:rFonts w:ascii="Times New Roman" w:hAnsi="Times New Roman" w:cs="Times New Roman"/>
+              </w:rPr>
               <w:lastRenderedPageBreak/>
               <w:t>RBTree</w:t>
             </w:r>
@@ -2396,133 +2515,6 @@
               <w:rPr>
                 <w:rFonts w:ascii="Times New Roman" w:hAnsi="Times New Roman" w:cs="Times New Roman"/>
               </w:rPr>
-              <w:t>El mismo del anterior</w:t>
-            </w:r>
-          </w:p>
-        </w:tc>
-        <w:tc>
-          <w:tcPr>
-            <w:tcW w:w="870" w:type="dxa"/>
-          </w:tcPr>
-          <w:p>
-            <w:pPr>
-              <w:jc w:val="both"/>
-              <w:rPr>
-                <w:rFonts w:ascii="Times New Roman" w:hAnsi="Times New Roman" w:cs="Times New Roman"/>
-              </w:rPr>
-            </w:pPr>
-            <w:r>
-              <w:rPr>
-                <w:rFonts w:ascii="Times New Roman" w:hAnsi="Times New Roman" w:cs="Times New Roman"/>
-              </w:rPr>
-              <w:t>K=20</w:t>
-            </w:r>
-          </w:p>
-        </w:tc>
-        <w:tc>
-          <w:tcPr>
-            <w:tcW w:w="1634" w:type="dxa"/>
-          </w:tcPr>
-          <w:p>
-            <w:pPr>
-              <w:jc w:val="both"/>
-              <w:rPr>
-                <w:rFonts w:ascii="Times New Roman" w:hAnsi="Times New Roman" w:cs="Times New Roman"/>
-              </w:rPr>
-            </w:pPr>
-            <w:r>
-              <w:rPr>
-                <w:rFonts w:ascii="Times New Roman" w:hAnsi="Times New Roman" w:cs="Times New Roman"/>
-              </w:rPr>
-              <w:t xml:space="preserve">Retorna </w:t>
-            </w:r>
-            <w:proofErr w:type="spellStart"/>
-            <w:r>
-              <w:rPr>
-                <w:rFonts w:ascii="Times New Roman" w:hAnsi="Times New Roman" w:cs="Times New Roman"/>
-              </w:rPr>
-              <w:t>null</w:t>
-            </w:r>
-            <w:proofErr w:type="spellEnd"/>
-            <w:r>
-              <w:rPr>
-                <w:rFonts w:ascii="Times New Roman" w:hAnsi="Times New Roman" w:cs="Times New Roman"/>
-              </w:rPr>
-              <w:t xml:space="preserve">. </w:t>
-            </w:r>
-          </w:p>
-        </w:tc>
-      </w:tr>
-      <w:tr>
-        <w:tc>
-          <w:tcPr>
-            <w:tcW w:w="882" w:type="dxa"/>
-          </w:tcPr>
-          <w:p>
-            <w:pPr>
-              <w:jc w:val="both"/>
-              <w:rPr>
-                <w:rFonts w:ascii="Times New Roman" w:hAnsi="Times New Roman" w:cs="Times New Roman"/>
-              </w:rPr>
-            </w:pPr>
-            <w:proofErr w:type="spellStart"/>
-            <w:r>
-              <w:rPr>
-                <w:rFonts w:ascii="Times New Roman" w:hAnsi="Times New Roman" w:cs="Times New Roman"/>
-              </w:rPr>
-              <w:t>RBTree</w:t>
-            </w:r>
-            <w:proofErr w:type="spellEnd"/>
-          </w:p>
-        </w:tc>
-        <w:tc>
-          <w:tcPr>
-            <w:tcW w:w="1186" w:type="dxa"/>
-          </w:tcPr>
-          <w:p>
-            <w:pPr>
-              <w:jc w:val="both"/>
-              <w:rPr>
-                <w:rFonts w:ascii="Times New Roman" w:hAnsi="Times New Roman" w:cs="Times New Roman"/>
-              </w:rPr>
-            </w:pPr>
-            <w:r>
-              <w:rPr>
-                <w:rFonts w:ascii="Times New Roman" w:hAnsi="Times New Roman" w:cs="Times New Roman"/>
-              </w:rPr>
-              <w:t>+</w:t>
-            </w:r>
-            <w:proofErr w:type="spellStart"/>
-            <w:r>
-              <w:rPr>
-                <w:rFonts w:ascii="Times New Roman" w:hAnsi="Times New Roman" w:cs="Times New Roman"/>
-              </w:rPr>
-              <w:t>delete</w:t>
-            </w:r>
-            <w:proofErr w:type="spellEnd"/>
-            <w:r>
-              <w:rPr>
-                <w:rFonts w:ascii="Times New Roman" w:hAnsi="Times New Roman" w:cs="Times New Roman"/>
-              </w:rPr>
-              <w:t>(K): V</w:t>
-            </w:r>
-          </w:p>
-        </w:tc>
-        <w:tc>
-          <w:tcPr>
-            <w:tcW w:w="4256" w:type="dxa"/>
-          </w:tcPr>
-          <w:p>
-            <w:pPr>
-              <w:jc w:val="both"/>
-              <w:rPr>
-                <w:rFonts w:ascii="Times New Roman" w:hAnsi="Times New Roman" w:cs="Times New Roman"/>
-              </w:rPr>
-            </w:pPr>
-            <w:r>
-              <w:rPr>
-                <w:rFonts w:ascii="Times New Roman" w:hAnsi="Times New Roman" w:cs="Times New Roman"/>
-              </w:rPr>
               <w:t>Se tiene el siguiente árbol rojinegro</w:t>
             </w:r>
           </w:p>
@@ -2539,8 +2531,8 @@
               </w:rPr>
               <w:drawing>
                 <wp:inline distT="0" distB="0" distL="0" distR="0" wp14:anchorId="4CDF41CE" wp14:editId="563FBC88">
-                  <wp:extent cx="2686050" cy="1732423"/>
-                  <wp:effectExtent l="0" t="0" r="0" b="1270"/>
+                  <wp:extent cx="2247900" cy="1449829"/>
+                  <wp:effectExtent l="0" t="0" r="0" b="0"/>
                   <wp:docPr id="2" name="Imagen 2"/>
                   <wp:cNvGraphicFramePr>
                     <a:graphicFrameLocks xmlns:a="http://schemas.openxmlformats.org/drawingml/2006/main" noChangeAspect="1"/>
@@ -2560,7 +2552,7 @@
                         <pic:spPr bwMode="auto">
                           <a:xfrm>
                             <a:off x="0" y="0"/>
-                            <a:ext cx="2705111" cy="1744717"/>
+                            <a:ext cx="2269884" cy="1464008"/>
                           </a:xfrm>
                           <a:prstGeom prst="rect">
                             <a:avLst/>
@@ -2909,7 +2901,7 @@
         </w:tc>
         <w:tc>
           <w:tcPr>
-            <w:tcW w:w="870" w:type="dxa"/>
+            <w:tcW w:w="1184" w:type="dxa"/>
           </w:tcPr>
           <w:p>
             <w:pPr>
@@ -2930,7 +2922,7 @@
         </w:tc>
         <w:tc>
           <w:tcPr>
-            <w:tcW w:w="1634" w:type="dxa"/>
+            <w:tcW w:w="1320" w:type="dxa"/>
           </w:tcPr>
           <w:p>
             <w:pPr>
@@ -2959,14 +2951,12 @@
               </w:rPr>
               <w:t xml:space="preserve">La </w:t>
             </w:r>
-            <w:proofErr w:type="spellStart"/>
-            <w:r>
-              <w:rPr>
-                <w:rFonts w:ascii="Times New Roman" w:hAnsi="Times New Roman" w:cs="Times New Roman"/>
-              </w:rPr>
-              <w:t>raiz</w:t>
-            </w:r>
-            <w:proofErr w:type="spellEnd"/>
+            <w:r>
+              <w:rPr>
+                <w:rFonts w:ascii="Times New Roman" w:hAnsi="Times New Roman" w:cs="Times New Roman"/>
+              </w:rPr>
+              <w:t>raíz</w:t>
+            </w:r>
             <w:r>
               <w:rPr>
                 <w:rFonts w:ascii="Times New Roman" w:hAnsi="Times New Roman" w:cs="Times New Roman"/>
@@ -3326,7 +3316,7 @@
         </w:tc>
         <w:tc>
           <w:tcPr>
-            <w:tcW w:w="870" w:type="dxa"/>
+            <w:tcW w:w="1184" w:type="dxa"/>
           </w:tcPr>
           <w:p>
             <w:pPr>
@@ -3347,7 +3337,7 @@
         </w:tc>
         <w:tc>
           <w:tcPr>
-            <w:tcW w:w="1634" w:type="dxa"/>
+            <w:tcW w:w="1320" w:type="dxa"/>
           </w:tcPr>
           <w:p>
             <w:pPr>
@@ -3376,39 +3366,49 @@
               </w:rPr>
               <w:t xml:space="preserve">La </w:t>
             </w:r>
-            <w:proofErr w:type="spellStart"/>
-            <w:r>
-              <w:rPr>
-                <w:rFonts w:ascii="Times New Roman" w:hAnsi="Times New Roman" w:cs="Times New Roman"/>
-              </w:rPr>
-              <w:t>raiz</w:t>
-            </w:r>
-            <w:proofErr w:type="spellEnd"/>
-            <w:r>
-              <w:rPr>
-                <w:rFonts w:ascii="Times New Roman" w:hAnsi="Times New Roman" w:cs="Times New Roman"/>
-              </w:rPr>
-              <w:t xml:space="preserve"> es 64 y sus dos hijos son negros y </w:t>
-            </w:r>
-            <w:r>
-              <w:rPr>
-                <w:rFonts w:ascii="Times New Roman" w:hAnsi="Times New Roman" w:cs="Times New Roman"/>
-              </w:rPr>
-              <w:t>son 32 y 75 respectivamente.</w:t>
-            </w:r>
-          </w:p>
-          <w:p>
-            <w:pPr>
-              <w:jc w:val="both"/>
-              <w:rPr>
-                <w:rFonts w:ascii="Times New Roman" w:hAnsi="Times New Roman" w:cs="Times New Roman"/>
-              </w:rPr>
-            </w:pPr>
-            <w:r>
-              <w:rPr>
-                <w:rFonts w:ascii="Times New Roman" w:hAnsi="Times New Roman" w:cs="Times New Roman"/>
-              </w:rPr>
-              <w:t>El hijo izquierdo de 32 es 15 y es rojo.</w:t>
+            <w:r>
+              <w:rPr>
+                <w:rFonts w:ascii="Times New Roman" w:hAnsi="Times New Roman" w:cs="Times New Roman"/>
+              </w:rPr>
+              <w:t>raíz</w:t>
+            </w:r>
+            <w:r>
+              <w:rPr>
+                <w:rFonts w:ascii="Times New Roman" w:hAnsi="Times New Roman" w:cs="Times New Roman"/>
+              </w:rPr>
+              <w:t xml:space="preserve"> es 32</w:t>
+            </w:r>
+            <w:r>
+              <w:rPr>
+                <w:rFonts w:ascii="Times New Roman" w:hAnsi="Times New Roman" w:cs="Times New Roman"/>
+              </w:rPr>
+              <w:t xml:space="preserve"> y sus dos hijos son negros y </w:t>
+            </w:r>
+            <w:r>
+              <w:rPr>
+                <w:rFonts w:ascii="Times New Roman" w:hAnsi="Times New Roman" w:cs="Times New Roman"/>
+              </w:rPr>
+              <w:t>son 15 y 64</w:t>
+            </w:r>
+            <w:r>
+              <w:rPr>
+                <w:rFonts w:ascii="Times New Roman" w:hAnsi="Times New Roman" w:cs="Times New Roman"/>
+              </w:rPr>
+              <w:t xml:space="preserve"> respectivamente.</w:t>
+            </w:r>
+          </w:p>
+          <w:p>
+            <w:pPr>
+              <w:jc w:val="both"/>
+              <w:rPr>
+                <w:rFonts w:ascii="Times New Roman" w:hAnsi="Times New Roman" w:cs="Times New Roman"/>
+              </w:rPr>
+            </w:pPr>
+            <w:r>
+              <w:rPr>
+                <w:rFonts w:ascii="Times New Roman" w:hAnsi="Times New Roman" w:cs="Times New Roman"/>
+              </w:rPr>
+              <w:t>El hijo derecho de 64 es 75 y es rojo.</w:t>
             </w:r>
           </w:p>
         </w:tc>
@@ -3479,7 +3479,7 @@
         </w:tc>
         <w:tc>
           <w:tcPr>
-            <w:tcW w:w="870" w:type="dxa"/>
+            <w:tcW w:w="1184" w:type="dxa"/>
           </w:tcPr>
           <w:p>
             <w:pPr>
@@ -3498,7 +3498,7 @@
         </w:tc>
         <w:tc>
           <w:tcPr>
-            <w:tcW w:w="1634" w:type="dxa"/>
+            <w:tcW w:w="1320" w:type="dxa"/>
           </w:tcPr>
           <w:p>
             <w:pPr>
@@ -3525,28 +3525,59 @@
               <w:rPr>
                 <w:rFonts w:ascii="Times New Roman" w:hAnsi="Times New Roman" w:cs="Times New Roman"/>
               </w:rPr>
-              <w:t xml:space="preserve">La </w:t>
-            </w:r>
-            <w:proofErr w:type="spellStart"/>
-            <w:r>
-              <w:rPr>
-                <w:rFonts w:ascii="Times New Roman" w:hAnsi="Times New Roman" w:cs="Times New Roman"/>
-              </w:rPr>
-              <w:t>raiz</w:t>
-            </w:r>
-            <w:proofErr w:type="spellEnd"/>
-            <w:r>
-              <w:rPr>
-                <w:rFonts w:ascii="Times New Roman" w:hAnsi="Times New Roman" w:cs="Times New Roman"/>
-              </w:rPr>
-              <w:t xml:space="preserve"> es 21 y es negra, su hijo derecho es 15 y es negro, y su hijo izquierdo es 32 y es negro, </w:t>
-            </w:r>
-            <w:r>
-              <w:rPr>
-                <w:rFonts w:ascii="Times New Roman" w:hAnsi="Times New Roman" w:cs="Times New Roman"/>
-              </w:rPr>
-              <w:lastRenderedPageBreak/>
-              <w:t>y su hijo derecho es 75 y es rojo.</w:t>
+              <w:t>La raíz</w:t>
+            </w:r>
+            <w:r>
+              <w:rPr>
+                <w:rFonts w:ascii="Times New Roman" w:hAnsi="Times New Roman" w:cs="Times New Roman"/>
+              </w:rPr>
+              <w:t xml:space="preserve"> es 32</w:t>
+            </w:r>
+            <w:r>
+              <w:rPr>
+                <w:rFonts w:ascii="Times New Roman" w:hAnsi="Times New Roman" w:cs="Times New Roman"/>
+              </w:rPr>
+              <w:t xml:space="preserve"> y sus dos hijos son negros y </w:t>
+            </w:r>
+            <w:r>
+              <w:rPr>
+                <w:rFonts w:ascii="Times New Roman" w:hAnsi="Times New Roman" w:cs="Times New Roman"/>
+              </w:rPr>
+              <w:t>son 21 y 75</w:t>
+            </w:r>
+            <w:r>
+              <w:rPr>
+                <w:rFonts w:ascii="Times New Roman" w:hAnsi="Times New Roman" w:cs="Times New Roman"/>
+              </w:rPr>
+              <w:t xml:space="preserve"> respectivamente.</w:t>
+            </w:r>
+          </w:p>
+          <w:p>
+            <w:pPr>
+              <w:jc w:val="both"/>
+              <w:rPr>
+                <w:rFonts w:ascii="Times New Roman" w:hAnsi="Times New Roman" w:cs="Times New Roman"/>
+              </w:rPr>
+            </w:pPr>
+            <w:r>
+              <w:rPr>
+                <w:rFonts w:ascii="Times New Roman" w:hAnsi="Times New Roman" w:cs="Times New Roman"/>
+              </w:rPr>
+              <w:t xml:space="preserve">El hijo izquierdo de 21 es </w:t>
+            </w:r>
+            <w:r>
+              <w:rPr>
+                <w:rFonts w:ascii="Times New Roman" w:hAnsi="Times New Roman" w:cs="Times New Roman"/>
+              </w:rPr>
+              <w:t>1</w:t>
+            </w:r>
+            <w:bookmarkStart w:id="0" w:name="_GoBack"/>
+            <w:bookmarkEnd w:id="0"/>
+            <w:r>
+              <w:rPr>
+                <w:rFonts w:ascii="Times New Roman" w:hAnsi="Times New Roman" w:cs="Times New Roman"/>
+              </w:rPr>
+              <w:t>5 y es rojo.</w:t>
             </w:r>
           </w:p>
         </w:tc>
@@ -4690,7 +4721,7 @@
 </file>
 
 <file path=customXml/itemProps1.xml><?xml version="1.0" encoding="utf-8"?>
-<ds:datastoreItem xmlns:ds="http://schemas.openxmlformats.org/officeDocument/2006/customXml" ds:itemID="{CEC700E0-8E34-4FD6-8D04-8297F811E1BD}">
+<ds:datastoreItem xmlns:ds="http://schemas.openxmlformats.org/officeDocument/2006/customXml" ds:itemID="{81C67F83-4C68-4AB2-B785-3936A0538459}">
   <ds:schemaRefs>
     <ds:schemaRef ds:uri="http://schemas.openxmlformats.org/officeDocument/2006/bibliography"/>
   </ds:schemaRefs>

</xml_diff>

<commit_message>
TadRojo y negros guardado
</commit_message>
<xml_diff>
--- a/Método de la ingenieria/TAD Rojinegros.docx
+++ b/Método de la ingenieria/TAD Rojinegros.docx
@@ -248,7 +248,7 @@
                 <w:rFonts w:eastAsiaTheme="minorEastAsia"/>
                 <w:b/>
               </w:rPr>
-              <w:t>Operacion</w:t>
+              <w:t>RBTree</w:t>
             </w:r>
             <w:proofErr w:type="spellEnd"/>
           </w:p>
@@ -258,24 +258,38 @@
                 <w:rFonts w:eastAsiaTheme="minorEastAsia"/>
               </w:rPr>
             </w:pPr>
+            <w:proofErr w:type="gramStart"/>
             <w:r>
               <w:rPr>
                 <w:rFonts w:eastAsiaTheme="minorEastAsia"/>
               </w:rPr>
               <w:t>“</w:t>
             </w:r>
-            <w:proofErr w:type="spellStart"/>
             <w:r>
               <w:rPr>
                 <w:rFonts w:eastAsiaTheme="minorEastAsia"/>
               </w:rPr>
-              <w:t>Descripcion</w:t>
-            </w:r>
-            <w:proofErr w:type="spellEnd"/>
+              <w:t xml:space="preserve"> Este</w:t>
+            </w:r>
+            <w:proofErr w:type="gramEnd"/>
             <w:r>
               <w:rPr>
                 <w:rFonts w:eastAsiaTheme="minorEastAsia"/>
               </w:rPr>
+              <w:t xml:space="preserve"> es el método constructor de la clase </w:t>
+            </w:r>
+            <w:proofErr w:type="spellStart"/>
+            <w:r>
+              <w:rPr>
+                <w:rFonts w:eastAsiaTheme="minorEastAsia"/>
+              </w:rPr>
+              <w:t>RBTree</w:t>
+            </w:r>
+            <w:proofErr w:type="spellEnd"/>
+            <w:r>
+              <w:rPr>
+                <w:rFonts w:eastAsiaTheme="minorEastAsia"/>
+              </w:rPr>
               <w:t>”</w:t>
             </w:r>
           </w:p>
@@ -304,6 +318,20 @@
               </w:rPr>
               <w:t>Post:</w:t>
             </w:r>
+            <w:r>
+              <w:rPr>
+                <w:rFonts w:eastAsiaTheme="minorEastAsia"/>
+              </w:rPr>
+              <w:t xml:space="preserve"> Se crea la clase </w:t>
+            </w:r>
+            <w:proofErr w:type="spellStart"/>
+            <w:r>
+              <w:rPr>
+                <w:rFonts w:eastAsiaTheme="minorEastAsia"/>
+              </w:rPr>
+              <w:t>RBTree</w:t>
+            </w:r>
+            <w:proofErr w:type="spellEnd"/>
           </w:p>
         </w:tc>
       </w:tr>
@@ -312,7 +340,36 @@
           <w:tcPr>
             <w:tcW w:w="8828" w:type="dxa"/>
           </w:tcPr>
-          <w:p/>
+          <w:p>
+            <w:pPr>
+              <w:rPr>
+                <w:b/>
+              </w:rPr>
+            </w:pPr>
+            <w:proofErr w:type="spellStart"/>
+            <w:r>
+              <w:rPr>
+                <w:b/>
+              </w:rPr>
+              <w:t>getMin</w:t>
+            </w:r>
+            <w:proofErr w:type="spellEnd"/>
+          </w:p>
+          <w:p>
+            <w:r>
+              <w:t>“Este método se encarga de buscar la llave que corresponde al valor más bajo dentro de todo el árbol Rojo y Negro”</w:t>
+            </w:r>
+          </w:p>
+          <w:p>
+            <w:r>
+              <w:t xml:space="preserve">Pre: El árbol Rojo y Negro no debe de ser nulo, </w:t>
+            </w:r>
+          </w:p>
+          <w:p>
+            <w:r>
+              <w:t>Post:</w:t>
+            </w:r>
+          </w:p>
         </w:tc>
       </w:tr>
       <w:tr>
@@ -320,7 +377,297 @@
           <w:tcPr>
             <w:tcW w:w="8828" w:type="dxa"/>
           </w:tcPr>
-          <w:p/>
+          <w:p>
+            <w:pPr>
+              <w:rPr>
+                <w:b/>
+              </w:rPr>
+            </w:pPr>
+            <w:proofErr w:type="spellStart"/>
+            <w:r>
+              <w:rPr>
+                <w:b/>
+              </w:rPr>
+              <w:t>getMax</w:t>
+            </w:r>
+            <w:proofErr w:type="spellEnd"/>
+          </w:p>
+          <w:p>
+            <w:r>
+              <w:t>“Este método se encarga de encontrar la llave dentro del árbol con el valor más alto”</w:t>
+            </w:r>
+          </w:p>
+          <w:p>
+            <w:r>
+              <w:t>Pre: El árbol Rojo y Negro no debe ser Nulo</w:t>
+            </w:r>
+          </w:p>
+          <w:p>
+            <w:r>
+              <w:t>Post:</w:t>
+            </w:r>
+          </w:p>
+        </w:tc>
+      </w:tr>
+      <w:tr>
+        <w:tc>
+          <w:tcPr>
+            <w:tcW w:w="8828" w:type="dxa"/>
+          </w:tcPr>
+          <w:p>
+            <w:pPr>
+              <w:rPr>
+                <w:b/>
+              </w:rPr>
+            </w:pPr>
+            <w:proofErr w:type="spellStart"/>
+            <w:r>
+              <w:rPr>
+                <w:b/>
+              </w:rPr>
+              <w:t>Insert</w:t>
+            </w:r>
+            <w:proofErr w:type="spellEnd"/>
+          </w:p>
+          <w:p>
+            <w:r>
+              <w:t>“Este método permite insertar un nodo dentro del árbol Rojo y Negro, donde este pertenece”</w:t>
+            </w:r>
+          </w:p>
+          <w:p>
+            <w:r>
+              <w:t>Pre: El nodo insertado de debe de ser rojo, El nodo no puede ser nulo</w:t>
+            </w:r>
+            <w:r>
+              <w:t>,</w:t>
+            </w:r>
+          </w:p>
+          <w:p>
+            <w:r>
+              <w:t>Post: Se ha agregado un nuevo nodo</w:t>
+            </w:r>
+            <w:r>
+              <w:t xml:space="preserve"> y el árbol va a ser </w:t>
+            </w:r>
+            <w:proofErr w:type="spellStart"/>
+            <w:r>
+              <w:t>rebalanceado</w:t>
+            </w:r>
+            <w:proofErr w:type="spellEnd"/>
+          </w:p>
+        </w:tc>
+      </w:tr>
+      <w:tr>
+        <w:tc>
+          <w:tcPr>
+            <w:tcW w:w="8828" w:type="dxa"/>
+          </w:tcPr>
+          <w:p>
+            <w:proofErr w:type="spellStart"/>
+            <w:r>
+              <w:rPr>
+                <w:b/>
+              </w:rPr>
+              <w:t>Delete</w:t>
+            </w:r>
+            <w:proofErr w:type="spellEnd"/>
+          </w:p>
+          <w:p>
+            <w:r>
+              <w:t>“Este método permite eliminar un nodo dentro del árbol Rojo y Negro con respecto a una llave que el usuario ingresa”</w:t>
+            </w:r>
+          </w:p>
+          <w:p>
+            <w:r>
+              <w:t>Pre: La llave debe pertenecer a los nodos del árbol, La llave no puede ser Nil</w:t>
+            </w:r>
+          </w:p>
+          <w:p>
+            <w:r>
+              <w:t>Post: Se elimina el nodo que se buscó</w:t>
+            </w:r>
+          </w:p>
+        </w:tc>
+      </w:tr>
+      <w:tr>
+        <w:tc>
+          <w:tcPr>
+            <w:tcW w:w="8828" w:type="dxa"/>
+          </w:tcPr>
+          <w:p>
+            <w:pPr>
+              <w:rPr>
+                <w:b/>
+              </w:rPr>
+            </w:pPr>
+            <w:proofErr w:type="spellStart"/>
+            <w:r>
+              <w:rPr>
+                <w:b/>
+              </w:rPr>
+              <w:t>Modify</w:t>
+            </w:r>
+            <w:proofErr w:type="spellEnd"/>
+          </w:p>
+          <w:p>
+            <w:r>
+              <w:t>“Este método permite modificar el nodo que se buscó con una llave que el usuario ingreso y esta modifica cualquier otro dato”</w:t>
+            </w:r>
+          </w:p>
+          <w:p>
+            <w:r>
+              <w:t>Pre: El árbol no es nulo, La llave no es nula, alguno de los valores nuevos no modifica a nulo alguno de los otros valores</w:t>
+            </w:r>
+          </w:p>
+          <w:p>
+            <w:r>
+              <w:t>Post: Se modifica el nodo</w:t>
+            </w:r>
+          </w:p>
+        </w:tc>
+      </w:tr>
+      <w:tr>
+        <w:tc>
+          <w:tcPr>
+            <w:tcW w:w="8828" w:type="dxa"/>
+          </w:tcPr>
+          <w:p>
+            <w:pPr>
+              <w:rPr>
+                <w:b/>
+              </w:rPr>
+            </w:pPr>
+            <w:proofErr w:type="spellStart"/>
+            <w:r>
+              <w:rPr>
+                <w:b/>
+              </w:rPr>
+              <w:t>Search</w:t>
+            </w:r>
+            <w:proofErr w:type="spellEnd"/>
+          </w:p>
+          <w:p>
+            <w:r>
+              <w:t>“</w:t>
+            </w:r>
+            <w:r>
+              <w:t>Este método tiene la función de buscar un nodo en base a una llave ingresada por el usuario”</w:t>
+            </w:r>
+          </w:p>
+          <w:p>
+            <w:r>
+              <w:t xml:space="preserve">Pre: La llave no es </w:t>
+            </w:r>
+            <w:proofErr w:type="spellStart"/>
+            <w:r>
+              <w:t>null</w:t>
+            </w:r>
+            <w:proofErr w:type="spellEnd"/>
+            <w:r>
+              <w:t xml:space="preserve">, la llave existe dentro del árbol, </w:t>
+            </w:r>
+            <w:bookmarkStart w:id="0" w:name="_GoBack"/>
+            <w:bookmarkEnd w:id="0"/>
+          </w:p>
+          <w:p>
+            <w:r>
+              <w:lastRenderedPageBreak/>
+              <w:t xml:space="preserve">Post: </w:t>
+            </w:r>
+          </w:p>
+        </w:tc>
+      </w:tr>
+      <w:tr>
+        <w:tc>
+          <w:tcPr>
+            <w:tcW w:w="8828" w:type="dxa"/>
+          </w:tcPr>
+          <w:p>
+            <w:pPr>
+              <w:rPr>
+                <w:b/>
+              </w:rPr>
+            </w:pPr>
+            <w:proofErr w:type="spellStart"/>
+            <w:r>
+              <w:rPr>
+                <w:b/>
+              </w:rPr>
+              <w:lastRenderedPageBreak/>
+              <w:t>rightRotate</w:t>
+            </w:r>
+            <w:proofErr w:type="spellEnd"/>
+          </w:p>
+          <w:p>
+            <w:proofErr w:type="gramStart"/>
+            <w:r>
+              <w:t>“ Este</w:t>
+            </w:r>
+            <w:proofErr w:type="gramEnd"/>
+            <w:r>
+              <w:t xml:space="preserve"> método tiene la </w:t>
+            </w:r>
+            <w:proofErr w:type="spellStart"/>
+            <w:r>
+              <w:t>funicion</w:t>
+            </w:r>
+            <w:proofErr w:type="spellEnd"/>
+            <w:r>
+              <w:t xml:space="preserve"> de rotar el nodo especificado hacia la derecha para reorganizar el árbol “</w:t>
+            </w:r>
+          </w:p>
+          <w:p>
+            <w:r>
+              <w:t xml:space="preserve">Pre: El nodo existe, </w:t>
+            </w:r>
+          </w:p>
+          <w:p>
+            <w:r>
+              <w:t>Post: los nodos son reorganizados en base al ingresado</w:t>
+            </w:r>
+          </w:p>
+        </w:tc>
+      </w:tr>
+      <w:tr>
+        <w:tc>
+          <w:tcPr>
+            <w:tcW w:w="8828" w:type="dxa"/>
+          </w:tcPr>
+          <w:p>
+            <w:pPr>
+              <w:rPr>
+                <w:b/>
+              </w:rPr>
+            </w:pPr>
+            <w:proofErr w:type="spellStart"/>
+            <w:r>
+              <w:rPr>
+                <w:b/>
+              </w:rPr>
+              <w:t>leftRotate</w:t>
+            </w:r>
+            <w:proofErr w:type="spellEnd"/>
+          </w:p>
+          <w:p>
+            <w:r>
+              <w:t>“Este método se encarga de rotar el nodo hacia la izquierda en base al especificado por el usuario”</w:t>
+            </w:r>
+          </w:p>
+          <w:p>
+            <w:r>
+              <w:t xml:space="preserve">Pre: La llave existe, el nodo no es </w:t>
+            </w:r>
+            <w:proofErr w:type="spellStart"/>
+            <w:r>
+              <w:t>null</w:t>
+            </w:r>
+            <w:proofErr w:type="spellEnd"/>
+          </w:p>
+          <w:p>
+            <w:r>
+              <w:t>Post: El nodo es rotado hacia la izquierda</w:t>
+            </w:r>
+          </w:p>
         </w:tc>
       </w:tr>
     </w:tbl>
@@ -1215,7 +1562,6 @@
               <w:rPr>
                 <w:rFonts w:ascii="Times New Roman" w:hAnsi="Times New Roman" w:cs="Times New Roman"/>
               </w:rPr>
-              <w:lastRenderedPageBreak/>
               <w:t xml:space="preserve">nodo con </w:t>
             </w:r>
             <w:proofErr w:type="spellStart"/>
@@ -1269,7 +1615,6 @@
               <w:rPr>
                 <w:rFonts w:ascii="Times New Roman" w:hAnsi="Times New Roman" w:cs="Times New Roman"/>
               </w:rPr>
-              <w:lastRenderedPageBreak/>
               <w:t>K=4</w:t>
             </w:r>
           </w:p>
@@ -1310,7 +1655,6 @@
               <w:rPr>
                 <w:rFonts w:ascii="Times New Roman" w:hAnsi="Times New Roman" w:cs="Times New Roman"/>
               </w:rPr>
-              <w:lastRenderedPageBreak/>
               <w:t>key</w:t>
             </w:r>
             <w:proofErr w:type="spellEnd"/>
@@ -1523,6 +1867,7 @@
               <w:rPr>
                 <w:rFonts w:ascii="Times New Roman" w:hAnsi="Times New Roman" w:cs="Times New Roman"/>
               </w:rPr>
+              <w:lastRenderedPageBreak/>
               <w:t>RBTree</w:t>
             </w:r>
             <w:proofErr w:type="spellEnd"/>
@@ -2461,7 +2806,6 @@
               <w:rPr>
                 <w:rFonts w:ascii="Times New Roman" w:hAnsi="Times New Roman" w:cs="Times New Roman"/>
               </w:rPr>
-              <w:lastRenderedPageBreak/>
               <w:t>RBTree</w:t>
             </w:r>
             <w:proofErr w:type="spellEnd"/>
@@ -2621,6 +2965,7 @@
               <w:rPr>
                 <w:rFonts w:ascii="Times New Roman" w:hAnsi="Times New Roman" w:cs="Times New Roman"/>
               </w:rPr>
+              <w:lastRenderedPageBreak/>
               <w:t>V(</w:t>
             </w:r>
             <w:proofErr w:type="gramEnd"/>
@@ -2916,6 +3261,7 @@
                 <w:rFonts w:ascii="Times New Roman" w:hAnsi="Times New Roman" w:cs="Times New Roman"/>
                 <w:lang w:val="en-US"/>
               </w:rPr>
+              <w:lastRenderedPageBreak/>
               <w:t>K=10</w:t>
             </w:r>
           </w:p>
@@ -3003,6 +3349,7 @@
               <w:rPr>
                 <w:rFonts w:ascii="Times New Roman" w:hAnsi="Times New Roman" w:cs="Times New Roman"/>
               </w:rPr>
+              <w:lastRenderedPageBreak/>
               <w:t>El hijo derecho de 14 es 15 y es negro.</w:t>
             </w:r>
           </w:p>
@@ -3543,13 +3890,7 @@
               <w:rPr>
                 <w:rFonts w:ascii="Times New Roman" w:hAnsi="Times New Roman" w:cs="Times New Roman"/>
               </w:rPr>
-              <w:t>son 21 y 75</w:t>
-            </w:r>
-            <w:r>
-              <w:rPr>
-                <w:rFonts w:ascii="Times New Roman" w:hAnsi="Times New Roman" w:cs="Times New Roman"/>
-              </w:rPr>
-              <w:t xml:space="preserve"> respectivamente.</w:t>
+              <w:t>son 21 y 75 respectivamente.</w:t>
             </w:r>
           </w:p>
           <w:p>
@@ -3571,8 +3912,6 @@
               </w:rPr>
               <w:t>1</w:t>
             </w:r>
-            <w:bookmarkStart w:id="0" w:name="_GoBack"/>
-            <w:bookmarkEnd w:id="0"/>
             <w:r>
               <w:rPr>
                 <w:rFonts w:ascii="Times New Roman" w:hAnsi="Times New Roman" w:cs="Times New Roman"/>
@@ -4721,7 +5060,7 @@
 </file>
 
 <file path=customXml/itemProps1.xml><?xml version="1.0" encoding="utf-8"?>
-<ds:datastoreItem xmlns:ds="http://schemas.openxmlformats.org/officeDocument/2006/customXml" ds:itemID="{81C67F83-4C68-4AB2-B785-3936A0538459}">
+<ds:datastoreItem xmlns:ds="http://schemas.openxmlformats.org/officeDocument/2006/customXml" ds:itemID="{625186A7-C8DD-4628-A39B-B7F1AEDCCAB3}">
   <ds:schemaRefs>
     <ds:schemaRef ds:uri="http://schemas.openxmlformats.org/officeDocument/2006/bibliography"/>
   </ds:schemaRefs>

</xml_diff>